<commit_message>
remove setter from vertex and make value final
</commit_message>
<xml_diff>
--- a/graphDescription.docx
+++ b/graphDescription.docx
@@ -7,12 +7,16 @@
         <w:rPr>
           <w:b/>
           <w:bCs/>
-        </w:rPr>
-      </w:pPr>
-      <w:r>
-        <w:rPr>
-          <w:b/>
-          <w:bCs/>
+          <w:sz w:val="32"/>
+          <w:szCs w:val="32"/>
+        </w:rPr>
+      </w:pPr>
+      <w:r>
+        <w:rPr>
+          <w:b/>
+          <w:bCs/>
+          <w:sz w:val="32"/>
+          <w:szCs w:val="32"/>
         </w:rPr>
         <w:t>Introduction</w:t>
       </w:r>
@@ -29,7 +33,13 @@
         <w:t>ArrayGraph</w:t>
       </w:r>
       <w:r>
-        <w:t xml:space="preserve"> class in Java, detailing the underlying structure, methodology, and complexity analysis of its operations. This implementation adheres to the constraints and specifications provided, including the use of arrays to store vertices and edges in sorted ascending order and enforcing a maximum capacity of 20 vertices and 50 edges.</w:t>
+        <w:t xml:space="preserve"> </w:t>
+      </w:r>
+      <w:r>
+        <w:t>class</w:t>
+      </w:r>
+      <w:r>
+        <w:t>, detailing the underlying structure, methodology, and complexity analysis of its operations. This implementation adheres to the constraints and specifications provided, including the use of arrays to store vertices and edges in sorted ascending order and enforcing a maximum capacity of 20 vertices and 50 edges.</w:t>
       </w:r>
     </w:p>
     <w:p>
@@ -37,28 +47,57 @@
         <w:rPr>
           <w:b/>
           <w:bCs/>
-        </w:rPr>
-      </w:pPr>
-      <w:r>
-        <w:rPr>
-          <w:b/>
-          <w:bCs/>
+          <w:sz w:val="32"/>
+          <w:szCs w:val="32"/>
+        </w:rPr>
+      </w:pPr>
+      <w:r>
+        <w:rPr>
+          <w:b/>
+          <w:bCs/>
+          <w:sz w:val="32"/>
+          <w:szCs w:val="32"/>
         </w:rPr>
         <w:t>Class Structure</w:t>
       </w:r>
     </w:p>
     <w:p>
-      <w:r>
-        <w:t>Vertex and Edge Classes</w:t>
-      </w:r>
-    </w:p>
-    <w:p>
-      <w:pPr>
-        <w:rPr>
-          <w:b/>
-          <w:bCs/>
-        </w:rPr>
-      </w:pPr>
+      <w:pPr>
+        <w:rPr>
+          <w:b/>
+          <w:bCs/>
+          <w:sz w:val="32"/>
+          <w:szCs w:val="32"/>
+        </w:rPr>
+      </w:pPr>
+      <w:r>
+        <w:rPr>
+          <w:b/>
+          <w:bCs/>
+        </w:rPr>
+        <w:t>p</w:t>
+      </w:r>
+      <w:r>
+        <w:rPr>
+          <w:b/>
+          <w:bCs/>
+        </w:rPr>
+        <w:t xml:space="preserve">ublic </w:t>
+      </w:r>
+      <w:r>
+        <w:rPr>
+          <w:b/>
+          <w:bCs/>
+        </w:rPr>
+        <w:t>c</w:t>
+      </w:r>
+      <w:r>
+        <w:rPr>
+          <w:b/>
+          <w:bCs/>
+        </w:rPr>
+        <w:t xml:space="preserve">lass </w:t>
+      </w:r>
       <w:r>
         <w:rPr>
           <w:b/>
@@ -98,15 +137,54 @@
       <w:r>
         <w:t xml:space="preserve">: </w:t>
       </w:r>
-      <w:r>
-        <w:rPr>
-          <w:b/>
-          <w:bCs/>
-        </w:rPr>
-        <w:t>private F value;</w:t>
-      </w:r>
-      <w:r>
-        <w:t xml:space="preserve"> - stores the value of the vertex.</w:t>
+    </w:p>
+    <w:p>
+      <w:pPr>
+        <w:numPr>
+          <w:ilvl w:val="1"/>
+          <w:numId w:val="27"/>
+        </w:numPr>
+      </w:pPr>
+      <w:r>
+        <w:rPr>
+          <w:b/>
+          <w:bCs/>
+        </w:rPr>
+        <w:t>p</w:t>
+      </w:r>
+      <w:r>
+        <w:rPr>
+          <w:b/>
+          <w:bCs/>
+        </w:rPr>
+        <w:t>rivate</w:t>
+      </w:r>
+      <w:r>
+        <w:rPr>
+          <w:b/>
+          <w:bCs/>
+        </w:rPr>
+        <w:t xml:space="preserve"> final</w:t>
+      </w:r>
+      <w:r>
+        <w:rPr>
+          <w:b/>
+          <w:bCs/>
+        </w:rPr>
+        <w:t xml:space="preserve"> F value</w:t>
+      </w:r>
+      <w:r>
+        <w:rPr>
+          <w:b/>
+          <w:bCs/>
+        </w:rPr>
+        <w:t xml:space="preserve">: </w:t>
+      </w:r>
+      <w:r>
+        <w:t>S</w:t>
+      </w:r>
+      <w:r>
+        <w:t>tores the value of the vertex.</w:t>
       </w:r>
     </w:p>
     <w:p>
@@ -134,21 +212,12 @@
           <w:numId w:val="27"/>
         </w:numPr>
       </w:pPr>
-      <w:proofErr w:type="gramStart"/>
-      <w:r>
-        <w:rPr>
-          <w:b/>
-          <w:bCs/>
-        </w:rPr>
-        <w:t>Vertex(</w:t>
-      </w:r>
-      <w:proofErr w:type="gramEnd"/>
-      <w:r>
-        <w:rPr>
-          <w:b/>
-          <w:bCs/>
-        </w:rPr>
-        <w:t>F value)</w:t>
+      <w:r>
+        <w:rPr>
+          <w:b/>
+          <w:bCs/>
+        </w:rPr>
+        <w:t>Vertex(F value)</w:t>
       </w:r>
       <w:r>
         <w:t>: Constructs a vertex with the specified value.</w:t>
@@ -166,23 +235,7 @@
           <w:b/>
           <w:bCs/>
         </w:rPr>
-        <w:t xml:space="preserve">F </w:t>
-      </w:r>
-      <w:proofErr w:type="gramStart"/>
-      <w:r>
-        <w:rPr>
-          <w:b/>
-          <w:bCs/>
-        </w:rPr>
-        <w:t>getValue(</w:t>
-      </w:r>
-      <w:proofErr w:type="gramEnd"/>
-      <w:r>
-        <w:rPr>
-          <w:b/>
-          <w:bCs/>
-        </w:rPr>
-        <w:t>)</w:t>
+        <w:t>F getValue()</w:t>
       </w:r>
       <w:r>
         <w:t>: Returns the value of the vertex.</w:t>
@@ -200,26 +253,10 @@
           <w:b/>
           <w:bCs/>
         </w:rPr>
-        <w:t xml:space="preserve">void </w:t>
-      </w:r>
-      <w:proofErr w:type="gramStart"/>
-      <w:r>
-        <w:rPr>
-          <w:b/>
-          <w:bCs/>
-        </w:rPr>
-        <w:t>setValue(</w:t>
-      </w:r>
-      <w:proofErr w:type="gramEnd"/>
-      <w:r>
-        <w:rPr>
-          <w:b/>
-          <w:bCs/>
-        </w:rPr>
-        <w:t>F value)</w:t>
-      </w:r>
-      <w:r>
-        <w:t>: Sets the vertex's value.</w:t>
+        <w:t>boolean equals(Object other)</w:t>
+      </w:r>
+      <w:r>
+        <w:t>: Checks equality based on vertex value.</w:t>
       </w:r>
     </w:p>
     <w:p>
@@ -234,26 +271,10 @@
           <w:b/>
           <w:bCs/>
         </w:rPr>
-        <w:t xml:space="preserve">boolean </w:t>
-      </w:r>
-      <w:proofErr w:type="gramStart"/>
-      <w:r>
-        <w:rPr>
-          <w:b/>
-          <w:bCs/>
-        </w:rPr>
-        <w:t>equals(</w:t>
-      </w:r>
-      <w:proofErr w:type="gramEnd"/>
-      <w:r>
-        <w:rPr>
-          <w:b/>
-          <w:bCs/>
-        </w:rPr>
-        <w:t>Object other)</w:t>
-      </w:r>
-      <w:r>
-        <w:t>: Checks equality based on vertex value.</w:t>
+        <w:t>int hashCode()</w:t>
+      </w:r>
+      <w:r>
+        <w:t>: Generates hash code based on value.</w:t>
       </w:r>
     </w:p>
     <w:p>
@@ -268,26 +289,10 @@
           <w:b/>
           <w:bCs/>
         </w:rPr>
-        <w:t xml:space="preserve">int </w:t>
-      </w:r>
-      <w:proofErr w:type="gramStart"/>
-      <w:r>
-        <w:rPr>
-          <w:b/>
-          <w:bCs/>
-        </w:rPr>
-        <w:t>hashCode(</w:t>
-      </w:r>
-      <w:proofErr w:type="gramEnd"/>
-      <w:r>
-        <w:rPr>
-          <w:b/>
-          <w:bCs/>
-        </w:rPr>
-        <w:t>)</w:t>
-      </w:r>
-      <w:r>
-        <w:t>: Generates hash code based on value.</w:t>
+        <w:t>int compareTo(Vertex&lt;F&gt; other)</w:t>
+      </w:r>
+      <w:r>
+        <w:t>: Compares vertices based on their value.</w:t>
       </w:r>
     </w:p>
     <w:p>
@@ -302,69 +307,50 @@
           <w:b/>
           <w:bCs/>
         </w:rPr>
-        <w:t xml:space="preserve">int </w:t>
-      </w:r>
-      <w:proofErr w:type="gramStart"/>
-      <w:r>
-        <w:rPr>
-          <w:b/>
-          <w:bCs/>
-        </w:rPr>
-        <w:t>compareTo(</w:t>
-      </w:r>
-      <w:proofErr w:type="gramEnd"/>
-      <w:r>
-        <w:rPr>
-          <w:b/>
-          <w:bCs/>
-        </w:rPr>
-        <w:t>Vertex&lt;F&gt; other)</w:t>
-      </w:r>
-      <w:r>
-        <w:t>: Compares vertices based on their value.</w:t>
+        <w:t>String toString()</w:t>
+      </w:r>
+      <w:r>
+        <w:t>: Returns string representation of the vertex's value.</w:t>
+      </w:r>
+      <w:r>
+        <w:br/>
       </w:r>
     </w:p>
     <w:p>
       <w:pPr>
-        <w:numPr>
-          <w:ilvl w:val="1"/>
-          <w:numId w:val="27"/>
-        </w:numPr>
-      </w:pPr>
-      <w:r>
-        <w:rPr>
-          <w:b/>
-          <w:bCs/>
-        </w:rPr>
-        <w:t xml:space="preserve">String </w:t>
-      </w:r>
-      <w:proofErr w:type="gramStart"/>
-      <w:r>
-        <w:rPr>
-          <w:b/>
-          <w:bCs/>
-        </w:rPr>
-        <w:t>toString(</w:t>
-      </w:r>
-      <w:proofErr w:type="gramEnd"/>
-      <w:r>
-        <w:rPr>
-          <w:b/>
-          <w:bCs/>
-        </w:rPr>
-        <w:t>)</w:t>
-      </w:r>
-      <w:r>
-        <w:t>: Returns string representation of the vertex's value.</w:t>
-      </w:r>
-    </w:p>
-    <w:p>
-      <w:pPr>
-        <w:rPr>
-          <w:b/>
-          <w:bCs/>
-        </w:rPr>
-      </w:pPr>
+        <w:rPr>
+          <w:b/>
+          <w:bCs/>
+        </w:rPr>
+      </w:pPr>
+      <w:r>
+        <w:rPr>
+          <w:b/>
+          <w:bCs/>
+        </w:rPr>
+        <w:t>p</w:t>
+      </w:r>
+      <w:r>
+        <w:rPr>
+          <w:b/>
+          <w:bCs/>
+        </w:rPr>
+        <w:t xml:space="preserve">ublic </w:t>
+      </w:r>
+      <w:r>
+        <w:rPr>
+          <w:b/>
+          <w:bCs/>
+        </w:rPr>
+        <w:t>c</w:t>
+      </w:r>
+      <w:r>
+        <w:rPr>
+          <w:b/>
+          <w:bCs/>
+        </w:rPr>
+        <w:t xml:space="preserve">lass </w:t>
+      </w:r>
       <w:r>
         <w:rPr>
           <w:b/>
@@ -417,10 +403,17 @@
           <w:b/>
           <w:bCs/>
         </w:rPr>
-        <w:t>private final Vertex&lt;F&gt; v1;</w:t>
-      </w:r>
-      <w:r>
-        <w:t xml:space="preserve"> - Start vertex (label is smaller).</w:t>
+        <w:t>private final Vertex&lt;F&gt; v1</w:t>
+      </w:r>
+      <w:r>
+        <w:rPr>
+          <w:b/>
+          <w:bCs/>
+        </w:rPr>
+        <w:t xml:space="preserve">: </w:t>
+      </w:r>
+      <w:r>
+        <w:t>Start vertex (label is smaller).</w:t>
       </w:r>
     </w:p>
     <w:p>
@@ -435,10 +428,17 @@
           <w:b/>
           <w:bCs/>
         </w:rPr>
-        <w:t>private final Vertex&lt;F&gt; v2;</w:t>
-      </w:r>
-      <w:r>
-        <w:t xml:space="preserve"> - End vertex (label is larger).</w:t>
+        <w:t>private final Vertex&lt;F&gt; v2</w:t>
+      </w:r>
+      <w:r>
+        <w:rPr>
+          <w:b/>
+          <w:bCs/>
+        </w:rPr>
+        <w:t xml:space="preserve">: </w:t>
+      </w:r>
+      <w:r>
+        <w:t>End vertex (label is larger).</w:t>
       </w:r>
     </w:p>
     <w:p>
@@ -466,21 +466,12 @@
           <w:numId w:val="28"/>
         </w:numPr>
       </w:pPr>
-      <w:proofErr w:type="gramStart"/>
-      <w:r>
-        <w:rPr>
-          <w:b/>
-          <w:bCs/>
-        </w:rPr>
-        <w:t>Edge(</w:t>
-      </w:r>
-      <w:proofErr w:type="gramEnd"/>
-      <w:r>
-        <w:rPr>
-          <w:b/>
-          <w:bCs/>
-        </w:rPr>
-        <w:t>Vertex&lt;F&gt; v1, Vertex&lt;F&gt; v2)</w:t>
+      <w:r>
+        <w:rPr>
+          <w:b/>
+          <w:bCs/>
+        </w:rPr>
+        <w:t>Edge(Vertex&lt;F&gt; v1, Vertex&lt;F&gt; v2)</w:t>
       </w:r>
       <w:r>
         <w:t>: Constructs an edge, ensuring vertex order.</w:t>
@@ -526,23 +517,7 @@
           <w:b/>
           <w:bCs/>
         </w:rPr>
-        <w:t xml:space="preserve">boolean </w:t>
-      </w:r>
-      <w:proofErr w:type="gramStart"/>
-      <w:r>
-        <w:rPr>
-          <w:b/>
-          <w:bCs/>
-        </w:rPr>
-        <w:t>equals(</w:t>
-      </w:r>
-      <w:proofErr w:type="gramEnd"/>
-      <w:r>
-        <w:rPr>
-          <w:b/>
-          <w:bCs/>
-        </w:rPr>
-        <w:t>Object other)</w:t>
+        <w:t>boolean equals(Object other)</w:t>
       </w:r>
       <w:r>
         <w:t>: Checks equality based on start and end vertices.</w:t>
@@ -560,23 +535,7 @@
           <w:b/>
           <w:bCs/>
         </w:rPr>
-        <w:t xml:space="preserve">int </w:t>
-      </w:r>
-      <w:proofErr w:type="gramStart"/>
-      <w:r>
-        <w:rPr>
-          <w:b/>
-          <w:bCs/>
-        </w:rPr>
-        <w:t>hashCode(</w:t>
-      </w:r>
-      <w:proofErr w:type="gramEnd"/>
-      <w:r>
-        <w:rPr>
-          <w:b/>
-          <w:bCs/>
-        </w:rPr>
-        <w:t>)</w:t>
+        <w:t>int hashCode()</w:t>
       </w:r>
       <w:r>
         <w:t>: Generates hash code considering both vertices.</w:t>
@@ -594,23 +553,7 @@
           <w:b/>
           <w:bCs/>
         </w:rPr>
-        <w:t xml:space="preserve">int </w:t>
-      </w:r>
-      <w:proofErr w:type="gramStart"/>
-      <w:r>
-        <w:rPr>
-          <w:b/>
-          <w:bCs/>
-        </w:rPr>
-        <w:t>compareTo(</w:t>
-      </w:r>
-      <w:proofErr w:type="gramEnd"/>
-      <w:r>
-        <w:rPr>
-          <w:b/>
-          <w:bCs/>
-        </w:rPr>
-        <w:t>Edge&lt;F&gt; other)</w:t>
+        <w:t>int compareTo(Edge&lt;F&gt; other)</w:t>
       </w:r>
       <w:r>
         <w:t>: Compares edges based on start vertex.</w:t>
@@ -628,103 +571,27 @@
           <w:b/>
           <w:bCs/>
         </w:rPr>
-        <w:t xml:space="preserve">String </w:t>
-      </w:r>
-      <w:proofErr w:type="gramStart"/>
-      <w:r>
-        <w:rPr>
-          <w:b/>
-          <w:bCs/>
-        </w:rPr>
-        <w:t>toString(</w:t>
-      </w:r>
-      <w:proofErr w:type="gramEnd"/>
-      <w:r>
-        <w:rPr>
-          <w:b/>
-          <w:bCs/>
-        </w:rPr>
-        <w:t>)</w:t>
+        <w:t>String toString()</w:t>
       </w:r>
       <w:r>
         <w:t>: Returns a formatted string representing the edge.</w:t>
       </w:r>
     </w:p>
     <w:p>
-      <w:r>
-        <w:t>ArrayGraph Class</w:t>
-      </w:r>
+      <w:pPr>
+        <w:rPr>
+          <w:b/>
+          <w:bCs/>
+        </w:rPr>
+      </w:pPr>
     </w:p>
     <w:p>
-      <w:r>
-        <w:t xml:space="preserve">Implements the </w:t>
-      </w:r>
-      <w:r>
-        <w:rPr>
-          <w:b/>
-          <w:bCs/>
-        </w:rPr>
-        <w:t>Graph</w:t>
-      </w:r>
-      <w:r>
-        <w:t xml:space="preserve"> interface with generic types, using arrays for storing vertices (</w:t>
-      </w:r>
-      <w:r>
-        <w:rPr>
-          <w:b/>
-          <w:bCs/>
-        </w:rPr>
-        <w:t>Vertex&lt;F</w:t>
-      </w:r>
-      <w:proofErr w:type="gramStart"/>
-      <w:r>
-        <w:rPr>
-          <w:b/>
-          <w:bCs/>
-        </w:rPr>
-        <w:t>&gt;[</w:t>
-      </w:r>
-      <w:proofErr w:type="gramEnd"/>
-      <w:r>
-        <w:rPr>
-          <w:b/>
-          <w:bCs/>
-        </w:rPr>
-        <w:t>] vertices</w:t>
-      </w:r>
-      <w:r>
-        <w:t>) and edges (</w:t>
-      </w:r>
-      <w:r>
-        <w:rPr>
-          <w:b/>
-          <w:bCs/>
-        </w:rPr>
-        <w:t>Edge&lt;F&gt;[] edges</w:t>
-      </w:r>
-      <w:r>
-        <w:t>), and integer counters (</w:t>
-      </w:r>
-      <w:r>
-        <w:rPr>
-          <w:b/>
-          <w:bCs/>
-        </w:rPr>
-        <w:t>numVertices</w:t>
-      </w:r>
-      <w:r>
-        <w:t xml:space="preserve">, </w:t>
-      </w:r>
-      <w:r>
-        <w:rPr>
-          <w:b/>
-          <w:bCs/>
-        </w:rPr>
-        <w:t>numEdges</w:t>
-      </w:r>
-      <w:r>
-        <w:t>) for tracking their current counts.</w:t>
-      </w:r>
+      <w:pPr>
+        <w:rPr>
+          <w:b/>
+          <w:bCs/>
+        </w:rPr>
+      </w:pPr>
     </w:p>
     <w:p>
       <w:pPr>
@@ -733,30 +600,113 @@
           <w:bCs/>
         </w:rPr>
       </w:pPr>
-      <w:r>
-        <w:rPr>
-          <w:b/>
-          <w:bCs/>
-        </w:rPr>
-        <w:lastRenderedPageBreak/>
-        <w:t>Core Methods and Complexity Analysis</w:t>
-      </w:r>
     </w:p>
     <w:p>
-      <w:proofErr w:type="gramStart"/>
-      <w:r>
-        <w:t>addVertex(</w:t>
-      </w:r>
-      <w:proofErr w:type="gramEnd"/>
-      <w:r>
-        <w:t>Vertex&lt;F&gt; v)</w:t>
+      <w:pPr>
+        <w:rPr>
+          <w:b/>
+          <w:bCs/>
+        </w:rPr>
+      </w:pPr>
+      <w:r>
+        <w:rPr>
+          <w:b/>
+          <w:bCs/>
+        </w:rPr>
+        <w:lastRenderedPageBreak/>
+        <w:t xml:space="preserve">public class ArrayGraph&lt;F extends Comparable&lt;F&gt;&gt; implements Graph&lt;F&gt; </w:t>
       </w:r>
     </w:p>
     <w:p>
+      <w:r>
+        <w:t xml:space="preserve">Implements the </w:t>
+      </w:r>
+      <w:r>
+        <w:rPr>
+          <w:b/>
+          <w:bCs/>
+        </w:rPr>
+        <w:t>Graph</w:t>
+      </w:r>
+      <w:r>
+        <w:t xml:space="preserve"> interface with generic types, using arrays for storing vertices (</w:t>
+      </w:r>
+      <w:r>
+        <w:rPr>
+          <w:b/>
+          <w:bCs/>
+        </w:rPr>
+        <w:t>Vertex&lt;F&gt;[] vertices</w:t>
+      </w:r>
+      <w:r>
+        <w:t>) and edges (</w:t>
+      </w:r>
+      <w:r>
+        <w:rPr>
+          <w:b/>
+          <w:bCs/>
+        </w:rPr>
+        <w:t>Edge&lt;F&gt;[] edges</w:t>
+      </w:r>
+      <w:r>
+        <w:t>), and integer counters (</w:t>
+      </w:r>
+      <w:r>
+        <w:rPr>
+          <w:b/>
+          <w:bCs/>
+        </w:rPr>
+        <w:t>numVertices</w:t>
+      </w:r>
+      <w:r>
+        <w:t xml:space="preserve">, </w:t>
+      </w:r>
+      <w:r>
+        <w:rPr>
+          <w:b/>
+          <w:bCs/>
+        </w:rPr>
+        <w:t>numEdges</w:t>
+      </w:r>
+      <w:r>
+        <w:t>) for tracking their current counts.</w:t>
+      </w:r>
+    </w:p>
+    <w:p>
+      <w:pPr>
+        <w:rPr>
+          <w:b/>
+          <w:bCs/>
+        </w:rPr>
+      </w:pPr>
+      <w:r>
+        <w:rPr>
+          <w:b/>
+          <w:bCs/>
+        </w:rPr>
+        <w:t>Core Methods and Complexity Analysis</w:t>
+      </w:r>
+    </w:p>
+    <w:p>
+      <w:pPr>
+        <w:rPr>
+          <w:b/>
+          <w:bCs/>
+        </w:rPr>
+      </w:pPr>
+      <w:r>
+        <w:rPr>
+          <w:b/>
+          <w:bCs/>
+        </w:rPr>
+        <w:t>addVertex(Vertex&lt;F&gt; v)</w:t>
+      </w:r>
+    </w:p>
+    <w:p>
       <w:pPr>
         <w:numPr>
           <w:ilvl w:val="0"/>
-          <w:numId w:val="35"/>
+          <w:numId w:val="37"/>
         </w:numPr>
       </w:pPr>
       <w:r>
@@ -764,17 +714,17 @@
           <w:b/>
           <w:bCs/>
         </w:rPr>
-        <w:t>Purpose</w:t>
-      </w:r>
-      <w:r>
-        <w:t>: Adds a vertex to the graph if it does not already exist.</w:t>
+        <w:t>Purpose:</w:t>
+      </w:r>
+      <w:r>
+        <w:t xml:space="preserve"> Adds a unique vertex to the graph, ensuring no duplicates.</w:t>
       </w:r>
     </w:p>
     <w:p>
       <w:pPr>
         <w:numPr>
           <w:ilvl w:val="0"/>
-          <w:numId w:val="35"/>
+          <w:numId w:val="37"/>
         </w:numPr>
       </w:pPr>
       <w:r>
@@ -782,17 +732,14 @@
           <w:b/>
           <w:bCs/>
         </w:rPr>
-        <w:t>Underlying Algorithm</w:t>
-      </w:r>
-      <w:r>
-        <w:t>:</w:t>
+        <w:t>Underlying Algorithm:</w:t>
       </w:r>
     </w:p>
     <w:p>
       <w:pPr>
         <w:numPr>
           <w:ilvl w:val="1"/>
-          <w:numId w:val="35"/>
+          <w:numId w:val="37"/>
         </w:numPr>
       </w:pPr>
       <w:r>
@@ -800,24 +747,10 @@
           <w:b/>
           <w:bCs/>
         </w:rPr>
-        <w:t>Existence</w:t>
-      </w:r>
-      <w:r>
-        <w:rPr>
-          <w:b/>
-          <w:bCs/>
-        </w:rPr>
-        <w:t xml:space="preserve"> and Index</w:t>
-      </w:r>
-      <w:r>
-        <w:rPr>
-          <w:b/>
-          <w:bCs/>
-        </w:rPr>
-        <w:t xml:space="preserve"> Check</w:t>
-      </w:r>
-      <w:r>
-        <w:t>: Binary search (</w:t>
+        <w:t>Existence and Index Check:</w:t>
+      </w:r>
+      <w:r>
+        <w:t xml:space="preserve"> Utilizes binary search via </w:t>
       </w:r>
       <w:r>
         <w:rPr>
@@ -827,20 +760,14 @@
         <w:t>findVertexIndex</w:t>
       </w:r>
       <w:r>
-        <w:t>), to efficiently determine if the vertex already exists within the sorted array of vertices</w:t>
-      </w:r>
-      <w:r>
-        <w:t>, and then use the index returned by that method for insertion</w:t>
-      </w:r>
-      <w:r>
-        <w:t>.</w:t>
+        <w:t xml:space="preserve"> to efficiently determine a vertex's presence. If absent, the method calculates the precise insertion index.</w:t>
       </w:r>
     </w:p>
     <w:p>
       <w:pPr>
         <w:numPr>
           <w:ilvl w:val="1"/>
-          <w:numId w:val="35"/>
+          <w:numId w:val="37"/>
         </w:numPr>
       </w:pPr>
       <w:r>
@@ -848,51 +775,27 @@
           <w:b/>
           <w:bCs/>
         </w:rPr>
-        <w:t>Insertion</w:t>
-      </w:r>
-      <w:r>
-        <w:t>: If the vertex does not exist,</w:t>
-      </w:r>
-      <w:r>
-        <w:t xml:space="preserve"> the return value is inverted</w:t>
-      </w:r>
-      <w:r>
-        <w:t xml:space="preserve"> and 1 is subtracted from it</w:t>
-      </w:r>
-      <w:r>
-        <w:t>, giving the insertion point</w:t>
-      </w:r>
-      <w:r>
-        <w:t xml:space="preserve"> </w:t>
-      </w:r>
-      <w:r>
-        <w:t>which is then passed on to the</w:t>
-      </w:r>
-      <w:r>
-        <w:t xml:space="preserve"> </w:t>
-      </w:r>
-      <w:r>
-        <w:rPr>
-          <w:b/>
-          <w:bCs/>
-        </w:rPr>
-        <w:t xml:space="preserve">insertElementInSortedOrder </w:t>
-      </w:r>
-      <w:r>
-        <w:t>method</w:t>
-      </w:r>
-      <w:r>
-        <w:t xml:space="preserve">. This method then inserts the vertex and shifts elements </w:t>
-      </w:r>
-      <w:r>
-        <w:t>to maintain the order.</w:t>
+        <w:t>Insertion:</w:t>
+      </w:r>
+      <w:r>
+        <w:t xml:space="preserve"> Upon confirmation of the vertex's absence, its intended position in the array is pinpointed, ensuring vertices remain sorted. The </w:t>
+      </w:r>
+      <w:r>
+        <w:rPr>
+          <w:b/>
+          <w:bCs/>
+        </w:rPr>
+        <w:t>insertElementInSortedOrder</w:t>
+      </w:r>
+      <w:r>
+        <w:t xml:space="preserve"> method efficiently places the new vertex into this spot, adjusting subsequent elements to preserve order.</w:t>
       </w:r>
     </w:p>
     <w:p>
       <w:pPr>
         <w:numPr>
           <w:ilvl w:val="0"/>
-          <w:numId w:val="35"/>
+          <w:numId w:val="37"/>
         </w:numPr>
       </w:pPr>
       <w:r>
@@ -900,17 +803,14 @@
           <w:b/>
           <w:bCs/>
         </w:rPr>
-        <w:t>Complexity</w:t>
-      </w:r>
-      <w:r>
-        <w:t>:</w:t>
+        <w:t>Complexity Analysis:</w:t>
       </w:r>
     </w:p>
     <w:p>
       <w:pPr>
         <w:numPr>
           <w:ilvl w:val="1"/>
-          <w:numId w:val="35"/>
+          <w:numId w:val="37"/>
         </w:numPr>
       </w:pPr>
       <w:r>
@@ -918,67 +818,17 @@
           <w:b/>
           <w:bCs/>
         </w:rPr>
-        <w:t xml:space="preserve">Existence </w:t>
-      </w:r>
-      <w:r>
-        <w:rPr>
-          <w:b/>
-          <w:bCs/>
-        </w:rPr>
-        <w:t>and Index</w:t>
-      </w:r>
-      <w:r>
-        <w:rPr>
-          <w:b/>
-          <w:bCs/>
-        </w:rPr>
-        <w:t xml:space="preserve"> </w:t>
-      </w:r>
-      <w:r>
-        <w:rPr>
-          <w:b/>
-          <w:bCs/>
-        </w:rPr>
-        <w:t>Check</w:t>
-      </w:r>
-      <w:r>
-        <w:t xml:space="preserve">: </w:t>
-      </w:r>
-      <w:proofErr w:type="gramStart"/>
-      <w:r>
-        <w:rPr>
-          <w:b/>
-          <w:bCs/>
-        </w:rPr>
-        <w:t>O(</w:t>
-      </w:r>
-      <w:proofErr w:type="gramEnd"/>
-      <w:r>
-        <w:rPr>
-          <w:b/>
-          <w:bCs/>
-        </w:rPr>
-        <w:t>log n)</w:t>
-      </w:r>
-      <w:r>
-        <w:t xml:space="preserve"> where </w:t>
-      </w:r>
-      <w:r>
-        <w:rPr>
-          <w:b/>
-          <w:bCs/>
-        </w:rPr>
-        <w:t>n</w:t>
-      </w:r>
-      <w:r>
-        <w:t xml:space="preserve"> is the number of vertices, due to binary search.</w:t>
+        <w:t>Existence and Index Check:</w:t>
+      </w:r>
+      <w:r>
+        <w:t xml:space="preserve"> Executes in O(log n), with 'n' representing the total vertex count, attributable to binary search's logarithmic performance.</w:t>
       </w:r>
     </w:p>
     <w:p>
       <w:pPr>
         <w:numPr>
           <w:ilvl w:val="1"/>
-          <w:numId w:val="35"/>
+          <w:numId w:val="37"/>
         </w:numPr>
       </w:pPr>
       <w:r>
@@ -986,53 +836,32 @@
           <w:b/>
           <w:bCs/>
         </w:rPr>
-        <w:t>Insertion</w:t>
-      </w:r>
-      <w:r>
-        <w:t>:</w:t>
-      </w:r>
-      <w:r>
-        <w:t xml:space="preserve"> T</w:t>
-      </w:r>
-      <w:r>
-        <w:t xml:space="preserve">he shifting of elements for insertion can take up to </w:t>
-      </w:r>
-      <w:r>
-        <w:rPr>
-          <w:b/>
-          <w:bCs/>
-        </w:rPr>
-        <w:t>O(n)</w:t>
-      </w:r>
-      <w:r>
-        <w:t xml:space="preserve"> in the worst case. Therefore, the overall complexity is dominated by the shifting operation, making it </w:t>
-      </w:r>
-      <w:r>
-        <w:rPr>
-          <w:b/>
-          <w:bCs/>
-        </w:rPr>
-        <w:t>O(n)</w:t>
-      </w:r>
-      <w:r>
-        <w:t>.</w:t>
+        <w:t>Insertion Process:</w:t>
+      </w:r>
+      <w:r>
+        <w:t xml:space="preserve"> Element shifting, necessary for maintaining array order during insertion, peaks at O(n). Consequently, insertion's linear time complexity, O(n), prevails as the operation's dominant factor.</w:t>
       </w:r>
     </w:p>
     <w:p>
-      <w:proofErr w:type="gramStart"/>
-      <w:r>
-        <w:t>addEdge(</w:t>
-      </w:r>
-      <w:proofErr w:type="gramEnd"/>
-      <w:r>
-        <w:t>Edge&lt;F&gt; e)</w:t>
+      <w:pPr>
+        <w:rPr>
+          <w:b/>
+          <w:bCs/>
+        </w:rPr>
+      </w:pPr>
+      <w:r>
+        <w:rPr>
+          <w:b/>
+          <w:bCs/>
+        </w:rPr>
+        <w:t>addEdge(Edge&lt;F&gt; e)</w:t>
       </w:r>
     </w:p>
     <w:p>
       <w:pPr>
         <w:numPr>
           <w:ilvl w:val="0"/>
-          <w:numId w:val="36"/>
+          <w:numId w:val="38"/>
         </w:numPr>
       </w:pPr>
       <w:r>
@@ -1040,17 +869,17 @@
           <w:b/>
           <w:bCs/>
         </w:rPr>
-        <w:t>Purpose</w:t>
-      </w:r>
-      <w:r>
-        <w:t>: Adds an edge to the graph if both vertices exist and the edge does not already exist.</w:t>
+        <w:t>Purpose:</w:t>
+      </w:r>
+      <w:r>
+        <w:t xml:space="preserve"> Incorporates a new edge between two existing vertices, barring duplicates.</w:t>
       </w:r>
     </w:p>
     <w:p>
       <w:pPr>
         <w:numPr>
           <w:ilvl w:val="0"/>
-          <w:numId w:val="36"/>
+          <w:numId w:val="38"/>
         </w:numPr>
       </w:pPr>
       <w:r>
@@ -1058,17 +887,14 @@
           <w:b/>
           <w:bCs/>
         </w:rPr>
-        <w:t>Underlying Algorithm</w:t>
-      </w:r>
-      <w:r>
-        <w:t>:</w:t>
+        <w:t>Underlying Algorithm:</w:t>
       </w:r>
     </w:p>
     <w:p>
       <w:pPr>
         <w:numPr>
           <w:ilvl w:val="1"/>
-          <w:numId w:val="36"/>
+          <w:numId w:val="38"/>
         </w:numPr>
       </w:pPr>
       <w:r>
@@ -1076,17 +902,17 @@
           <w:b/>
           <w:bCs/>
         </w:rPr>
-        <w:t>Vertex Existence Checks</w:t>
-      </w:r>
-      <w:r>
-        <w:t>: Two binary searches to check if each vertex of the edge exists in the graph.</w:t>
+        <w:t>Vertex Existence Checks:</w:t>
+      </w:r>
+      <w:r>
+        <w:t xml:space="preserve"> A pair of binary searches validate the presence of both vertices within the graph.</w:t>
       </w:r>
     </w:p>
     <w:p>
       <w:pPr>
         <w:numPr>
           <w:ilvl w:val="1"/>
-          <w:numId w:val="36"/>
+          <w:numId w:val="38"/>
         </w:numPr>
       </w:pPr>
       <w:r>
@@ -1094,80 +920,27 @@
           <w:b/>
           <w:bCs/>
         </w:rPr>
-        <w:t xml:space="preserve">Edge Existence </w:t>
-      </w:r>
-      <w:r>
-        <w:rPr>
-          <w:b/>
-          <w:bCs/>
-        </w:rPr>
-        <w:t>and Index</w:t>
-      </w:r>
-      <w:r>
-        <w:rPr>
-          <w:b/>
-          <w:bCs/>
-        </w:rPr>
-        <w:t xml:space="preserve"> </w:t>
-      </w:r>
-      <w:r>
-        <w:rPr>
-          <w:b/>
-          <w:bCs/>
-        </w:rPr>
-        <w:t>Check</w:t>
-      </w:r>
-      <w:r>
-        <w:t>: Binary search (</w:t>
-      </w:r>
-      <w:r>
-        <w:rPr>
-          <w:b/>
-          <w:bCs/>
-        </w:rPr>
-        <w:t>find</w:t>
-      </w:r>
-      <w:r>
-        <w:rPr>
-          <w:b/>
-          <w:bCs/>
-        </w:rPr>
-        <w:t>Edge</w:t>
-      </w:r>
-      <w:r>
-        <w:rPr>
-          <w:b/>
-          <w:bCs/>
-        </w:rPr>
-        <w:t>Index</w:t>
-      </w:r>
-      <w:r>
-        <w:t xml:space="preserve">) </w:t>
-      </w:r>
-      <w:r>
-        <w:t xml:space="preserve">to efficiently determine if the </w:t>
-      </w:r>
-      <w:r>
-        <w:t>edge</w:t>
-      </w:r>
-      <w:r>
-        <w:t xml:space="preserve"> already exists within the sorted array of </w:t>
-      </w:r>
-      <w:r>
-        <w:t>edge</w:t>
-      </w:r>
-      <w:r>
-        <w:t>, and then use the index returned by that method for insertion</w:t>
-      </w:r>
-      <w:r>
-        <w:t>.</w:t>
+        <w:t>Edge Existence and Index Check:</w:t>
+      </w:r>
+      <w:r>
+        <w:t xml:space="preserve"> Another binary search, </w:t>
+      </w:r>
+      <w:r>
+        <w:rPr>
+          <w:b/>
+          <w:bCs/>
+        </w:rPr>
+        <w:t>findEdgeIndex</w:t>
+      </w:r>
+      <w:r>
+        <w:t>, ascertains the edge's non-existence and identifies the appropriate insertion point.</w:t>
       </w:r>
     </w:p>
     <w:p>
       <w:pPr>
         <w:numPr>
           <w:ilvl w:val="1"/>
-          <w:numId w:val="36"/>
+          <w:numId w:val="38"/>
         </w:numPr>
       </w:pPr>
       <w:r>
@@ -1175,51 +948,17 @@
           <w:b/>
           <w:bCs/>
         </w:rPr>
-        <w:t>Insertion</w:t>
-      </w:r>
-      <w:r>
-        <w:t xml:space="preserve">: If the edge does not exist, </w:t>
-      </w:r>
-      <w:r>
-        <w:t>the return value is inverted and 1 is subtracted from it</w:t>
-      </w:r>
-      <w:r>
-        <w:t>, giving the insertion point</w:t>
-      </w:r>
-      <w:r>
-        <w:t xml:space="preserve"> </w:t>
-      </w:r>
-      <w:r>
-        <w:t>which is then passed on to the</w:t>
-      </w:r>
-      <w:r>
-        <w:t xml:space="preserve"> </w:t>
-      </w:r>
-      <w:r>
-        <w:rPr>
-          <w:b/>
-          <w:bCs/>
-        </w:rPr>
-        <w:t xml:space="preserve">insertElementInSortedOrder </w:t>
-      </w:r>
-      <w:r>
-        <w:t xml:space="preserve">method. This method then inserts the </w:t>
-      </w:r>
-      <w:r>
-        <w:t>edge</w:t>
-      </w:r>
-      <w:r>
-        <w:t xml:space="preserve"> and shifts elements </w:t>
-      </w:r>
-      <w:r>
-        <w:t>to maintain the order.</w:t>
+        <w:t>Insertion:</w:t>
+      </w:r>
+      <w:r>
+        <w:t xml:space="preserve"> Absence confirmed, the edge is methodically inserted at the derived position, with subsequent elements shifted to maintain the array's sorted state.</w:t>
       </w:r>
     </w:p>
     <w:p>
       <w:pPr>
         <w:numPr>
           <w:ilvl w:val="0"/>
-          <w:numId w:val="36"/>
+          <w:numId w:val="38"/>
         </w:numPr>
       </w:pPr>
       <w:r>
@@ -1227,17 +966,14 @@
           <w:b/>
           <w:bCs/>
         </w:rPr>
-        <w:t>Complexity</w:t>
-      </w:r>
-      <w:r>
-        <w:t>:</w:t>
+        <w:t>Complexity Analysis:</w:t>
       </w:r>
     </w:p>
     <w:p>
       <w:pPr>
         <w:numPr>
           <w:ilvl w:val="1"/>
-          <w:numId w:val="36"/>
+          <w:numId w:val="38"/>
         </w:numPr>
       </w:pPr>
       <w:r>
@@ -1245,53 +981,17 @@
           <w:b/>
           <w:bCs/>
         </w:rPr>
-        <w:t>Vertex Checks</w:t>
-      </w:r>
-      <w:r>
-        <w:t xml:space="preserve">: </w:t>
-      </w:r>
-      <w:r>
-        <w:rPr>
-          <w:b/>
-          <w:bCs/>
-        </w:rPr>
-        <w:t xml:space="preserve">2 * </w:t>
-      </w:r>
-      <w:proofErr w:type="gramStart"/>
-      <w:r>
-        <w:rPr>
-          <w:b/>
-          <w:bCs/>
-        </w:rPr>
-        <w:t>O(</w:t>
-      </w:r>
-      <w:proofErr w:type="gramEnd"/>
-      <w:r>
-        <w:rPr>
-          <w:b/>
-          <w:bCs/>
-        </w:rPr>
-        <w:t>log n)</w:t>
-      </w:r>
-      <w:r>
-        <w:t xml:space="preserve"> simplifies to </w:t>
-      </w:r>
-      <w:r>
-        <w:rPr>
-          <w:b/>
-          <w:bCs/>
-        </w:rPr>
-        <w:t>O(log n)</w:t>
-      </w:r>
-      <w:r>
-        <w:t>.</w:t>
+        <w:t>Vertex Verification:</w:t>
+      </w:r>
+      <w:r>
+        <w:t xml:space="preserve"> The dual binary searches, despite being two, collectively approximate to O(log n) complexity.</w:t>
       </w:r>
     </w:p>
     <w:p>
       <w:pPr>
         <w:numPr>
           <w:ilvl w:val="1"/>
-          <w:numId w:val="36"/>
+          <w:numId w:val="38"/>
         </w:numPr>
       </w:pPr>
       <w:r>
@@ -1299,124 +999,88 @@
           <w:b/>
           <w:bCs/>
         </w:rPr>
-        <w:t xml:space="preserve">Edge </w:t>
-      </w:r>
-      <w:r>
-        <w:rPr>
-          <w:b/>
-          <w:bCs/>
-        </w:rPr>
-        <w:t xml:space="preserve">Existence and Index </w:t>
-      </w:r>
-      <w:r>
-        <w:rPr>
-          <w:b/>
-          <w:bCs/>
-        </w:rPr>
-        <w:t>Check</w:t>
-      </w:r>
-      <w:r>
-        <w:t xml:space="preserve">: </w:t>
-      </w:r>
-      <w:proofErr w:type="gramStart"/>
-      <w:r>
-        <w:rPr>
-          <w:b/>
-          <w:bCs/>
-        </w:rPr>
-        <w:t>O(</w:t>
-      </w:r>
-      <w:proofErr w:type="gramEnd"/>
-      <w:r>
-        <w:rPr>
-          <w:b/>
-          <w:bCs/>
-        </w:rPr>
-        <w:t>log m)</w:t>
-      </w:r>
-      <w:r>
-        <w:t xml:space="preserve"> where </w:t>
-      </w:r>
-      <w:r>
-        <w:rPr>
-          <w:b/>
-          <w:bCs/>
-        </w:rPr>
-        <w:t>m</w:t>
-      </w:r>
-      <w:r>
-        <w:t xml:space="preserve"> is the number of edges.</w:t>
+        <w:t>Edge Check and Insertion:</w:t>
+      </w:r>
+      <w:r>
+        <w:t xml:space="preserve"> With 'm' denoting the edge count, the search and subsequent insertion operations culminate in a complexity of O(m), heavily influenced by the necessity to shift elements for edge placement.</w:t>
       </w:r>
     </w:p>
     <w:p>
       <w:pPr>
+        <w:rPr>
+          <w:b/>
+          <w:bCs/>
+        </w:rPr>
+      </w:pPr>
+      <w:r>
+        <w:rPr>
+          <w:b/>
+          <w:bCs/>
+        </w:rPr>
+        <w:t>deleteVertex(Vertex&lt;F&gt; v)</w:t>
+      </w:r>
+    </w:p>
+    <w:p>
+      <w:pPr>
+        <w:numPr>
+          <w:ilvl w:val="0"/>
+          <w:numId w:val="39"/>
+        </w:numPr>
+      </w:pPr>
+      <w:r>
+        <w:rPr>
+          <w:b/>
+          <w:bCs/>
+        </w:rPr>
+        <w:lastRenderedPageBreak/>
+        <w:t>Purpose:</w:t>
+      </w:r>
+      <w:r>
+        <w:t xml:space="preserve"> Excises a specified vertex and its associated edges from the graph.</w:t>
+      </w:r>
+    </w:p>
+    <w:p>
+      <w:pPr>
+        <w:numPr>
+          <w:ilvl w:val="0"/>
+          <w:numId w:val="39"/>
+        </w:numPr>
+      </w:pPr>
+      <w:r>
+        <w:rPr>
+          <w:b/>
+          <w:bCs/>
+        </w:rPr>
+        <w:t>Underlying Algorithm:</w:t>
+      </w:r>
+    </w:p>
+    <w:p>
+      <w:pPr>
         <w:numPr>
           <w:ilvl w:val="1"/>
-          <w:numId w:val="36"/>
+          <w:numId w:val="39"/>
         </w:numPr>
       </w:pPr>
       <w:r>
-        <w:rPr>
-          <w:b/>
-          <w:bCs/>
-        </w:rPr>
-        <w:t>Insertion</w:t>
-      </w:r>
-      <w:r>
-        <w:t xml:space="preserve">: </w:t>
-      </w:r>
-      <w:r>
-        <w:t>Shifting</w:t>
-      </w:r>
-      <w:r>
-        <w:t xml:space="preserve"> elements can be </w:t>
-      </w:r>
-      <w:r>
-        <w:rPr>
-          <w:b/>
-          <w:bCs/>
-        </w:rPr>
-        <w:t>O(m)</w:t>
-      </w:r>
-      <w:r>
-        <w:rPr>
-          <w:b/>
-          <w:bCs/>
-        </w:rPr>
-        <w:t xml:space="preserve"> </w:t>
-      </w:r>
-      <w:r>
-        <w:t>in the worst case</w:t>
-      </w:r>
-      <w:r>
-        <w:t xml:space="preserve">. Thus, the total complexity is </w:t>
-      </w:r>
-      <w:r>
-        <w:rPr>
-          <w:b/>
-          <w:bCs/>
-        </w:rPr>
-        <w:t>O(m)</w:t>
-      </w:r>
-      <w:r>
-        <w:t xml:space="preserve"> due to the shifting operation for insertion.</w:t>
+        <w:t>A binary search initially locates the vertex. Following its discovery, array manipulation techniques facilitate its removal.</w:t>
       </w:r>
     </w:p>
     <w:p>
-      <w:proofErr w:type="gramStart"/>
-      <w:r>
-        <w:t>deleteVertex(</w:t>
-      </w:r>
-      <w:proofErr w:type="gramEnd"/>
-      <w:r>
-        <w:t>Vertex&lt;F&gt; v)</w:t>
+      <w:pPr>
+        <w:numPr>
+          <w:ilvl w:val="1"/>
+          <w:numId w:val="39"/>
+        </w:numPr>
+      </w:pPr>
+      <w:r>
+        <w:t>Edges linked to this vertex undergo a streamlined deletion process, identified through a linear scan and excised in a single operation to enhance efficiency.</w:t>
       </w:r>
     </w:p>
     <w:p>
       <w:pPr>
         <w:numPr>
           <w:ilvl w:val="0"/>
-          <w:numId w:val="31"/>
+          <w:numId w:val="39"/>
         </w:numPr>
       </w:pPr>
       <w:r>
@@ -1424,36 +1088,40 @@
           <w:b/>
           <w:bCs/>
         </w:rPr>
-        <w:t>Purpose</w:t>
-      </w:r>
-      <w:r>
-        <w:t>: Deletes a vertex and any edges connected to it.</w:t>
+        <w:t>Complexity Analysis:</w:t>
       </w:r>
     </w:p>
     <w:p>
       <w:pPr>
         <w:numPr>
-          <w:ilvl w:val="0"/>
-          <w:numId w:val="31"/>
+          <w:ilvl w:val="1"/>
+          <w:numId w:val="39"/>
         </w:numPr>
       </w:pPr>
       <w:r>
-        <w:rPr>
-          <w:b/>
-          <w:bCs/>
-        </w:rPr>
-        <w:lastRenderedPageBreak/>
-        <w:t>Underlying Algorithm</w:t>
-      </w:r>
-      <w:r>
-        <w:t>: Binary search for vertex, array manipulation for deletion, and linear search for edge deletion.</w:t>
+        <w:t>The amalgamation of vertex removal and associated edge deletions executes in O(n + m), where 'n' is the vertex tally and 'm' encapsulates the edges, reflecting the composite steps of vertex shifting and edge pruning.</w:t>
       </w:r>
     </w:p>
     <w:p>
       <w:pPr>
+        <w:rPr>
+          <w:b/>
+          <w:bCs/>
+        </w:rPr>
+      </w:pPr>
+      <w:r>
+        <w:rPr>
+          <w:b/>
+          <w:bCs/>
+        </w:rPr>
+        <w:t>deleteEdge(Edge&lt;F&gt; e)</w:t>
+      </w:r>
+    </w:p>
+    <w:p>
+      <w:pPr>
         <w:numPr>
           <w:ilvl w:val="0"/>
-          <w:numId w:val="31"/>
+          <w:numId w:val="40"/>
         </w:numPr>
       </w:pPr>
       <w:r>
@@ -1461,66 +1129,38 @@
           <w:b/>
           <w:bCs/>
         </w:rPr>
-        <w:t>Complexity</w:t>
-      </w:r>
-      <w:r>
-        <w:t xml:space="preserve">: </w:t>
-      </w:r>
-      <w:proofErr w:type="gramStart"/>
-      <w:r>
-        <w:rPr>
-          <w:b/>
-          <w:bCs/>
-        </w:rPr>
-        <w:t>O(</w:t>
-      </w:r>
-      <w:proofErr w:type="gramEnd"/>
-      <w:r>
-        <w:rPr>
-          <w:b/>
-          <w:bCs/>
-        </w:rPr>
-        <w:t>n + m)</w:t>
-      </w:r>
-      <w:r>
-        <w:t xml:space="preserve"> due to shifting vertices and removing edges, where </w:t>
-      </w:r>
-      <w:r>
-        <w:rPr>
-          <w:b/>
-          <w:bCs/>
-        </w:rPr>
-        <w:t>n</w:t>
-      </w:r>
-      <w:r>
-        <w:t xml:space="preserve"> is the number of vertices and </w:t>
-      </w:r>
-      <w:r>
-        <w:rPr>
-          <w:b/>
-          <w:bCs/>
-        </w:rPr>
-        <w:t>m</w:t>
-      </w:r>
-      <w:r>
-        <w:t xml:space="preserve"> is the number of edges.</w:t>
+        <w:t>Purpose:</w:t>
+      </w:r>
+      <w:r>
+        <w:t xml:space="preserve"> Removes an existing edge from the graph.</w:t>
       </w:r>
     </w:p>
     <w:p>
-      <w:proofErr w:type="gramStart"/>
-      <w:r>
-        <w:t>deleteEdge(</w:t>
-      </w:r>
-      <w:proofErr w:type="gramEnd"/>
-      <w:r>
-        <w:t>Edge&lt;F&gt; e)</w:t>
+      <w:pPr>
+        <w:numPr>
+          <w:ilvl w:val="0"/>
+          <w:numId w:val="40"/>
+        </w:numPr>
+      </w:pPr>
+      <w:r>
+        <w:rPr>
+          <w:b/>
+          <w:bCs/>
+        </w:rPr>
+        <w:t>Underlying Algorithm:</w:t>
+      </w:r>
+      <w:r>
+        <w:t xml:space="preserve"> </w:t>
+      </w:r>
+      <w:r>
+        <w:t>A binary search pinpoints the target edge. Success leads to the edge's extraction from the array, invoking array manipulation techniques to ensure continuity and order.</w:t>
       </w:r>
     </w:p>
     <w:p>
       <w:pPr>
         <w:numPr>
           <w:ilvl w:val="0"/>
-          <w:numId w:val="32"/>
+          <w:numId w:val="40"/>
         </w:numPr>
       </w:pPr>
       <w:r>
@@ -1528,17 +1168,33 @@
           <w:b/>
           <w:bCs/>
         </w:rPr>
-        <w:t>Purpose</w:t>
-      </w:r>
-      <w:r>
-        <w:t>: Deletes an edge if it exists.</w:t>
+        <w:t>Complexity Analysis:</w:t>
+      </w:r>
+      <w:r>
+        <w:rPr>
+          <w:b/>
+          <w:bCs/>
+        </w:rPr>
+        <w:t xml:space="preserve"> </w:t>
+      </w:r>
+      <w:r>
+        <w:t>Edge deletion is completed in O(m) time, predominantly due to the array manipulation required post-identification of the edge, with 'm' representing the total edge count.</w:t>
       </w:r>
     </w:p>
     <w:p>
+      <w:r>
+        <w:rPr>
+          <w:b/>
+          <w:bCs/>
+        </w:rPr>
+        <w:t>vertexSet()</w:t>
+      </w:r>
+    </w:p>
+    <w:p>
       <w:pPr>
         <w:numPr>
           <w:ilvl w:val="0"/>
-          <w:numId w:val="32"/>
+          <w:numId w:val="42"/>
         </w:numPr>
       </w:pPr>
       <w:r>
@@ -1546,17 +1202,17 @@
           <w:b/>
           <w:bCs/>
         </w:rPr>
-        <w:t>Underlying Algorithm</w:t>
-      </w:r>
-      <w:r>
-        <w:t>: Binary search for edge and array manipulation for deletion.</w:t>
+        <w:t>Purpose</w:t>
+      </w:r>
+      <w:r>
+        <w:t>: Retrieves a set containing all the vertices present in the graph. This method is instrumental for operations requiring iteration over all vertices, such as graph traversal or visualization.</w:t>
       </w:r>
     </w:p>
     <w:p>
       <w:pPr>
         <w:numPr>
           <w:ilvl w:val="0"/>
-          <w:numId w:val="32"/>
+          <w:numId w:val="42"/>
         </w:numPr>
       </w:pPr>
       <w:r>
@@ -1564,47 +1220,54 @@
           <w:b/>
           <w:bCs/>
         </w:rPr>
-        <w:t>Complexity</w:t>
-      </w:r>
-      <w:r>
-        <w:t xml:space="preserve">: </w:t>
-      </w:r>
-      <w:r>
-        <w:rPr>
-          <w:b/>
-          <w:bCs/>
-        </w:rPr>
-        <w:t>O(m)</w:t>
-      </w:r>
-      <w:r>
-        <w:t xml:space="preserve"> for edge search and deletion, where </w:t>
-      </w:r>
-      <w:r>
-        <w:rPr>
-          <w:b/>
-          <w:bCs/>
-        </w:rPr>
-        <w:t>m</w:t>
-      </w:r>
-      <w:r>
-        <w:t xml:space="preserve"> is the number of edges.</w:t>
+        <w:t>Underlying Algorithm</w:t>
+      </w:r>
+      <w:r>
+        <w:t xml:space="preserve">: The method initiates by converting the portion of the array containing vertices up to </w:t>
+      </w:r>
+      <w:r>
+        <w:rPr>
+          <w:b/>
+          <w:bCs/>
+        </w:rPr>
+        <w:t>numVertices</w:t>
+      </w:r>
+      <w:r>
+        <w:t xml:space="preserve"> into a list. Subsequently, this list is transformed into a HashSet, ensuring unique elements and providing efficient lookup times. This process eliminates any null values that could exist beyond the last vertex in the array due to the fixed size of the vertices array.</w:t>
       </w:r>
     </w:p>
     <w:p>
-      <w:proofErr w:type="gramStart"/>
-      <w:r>
-        <w:t>vertexSet(</w:t>
-      </w:r>
-      <w:proofErr w:type="gramEnd"/>
-      <w:r>
-        <w:t>) and edgeSet()</w:t>
+      <w:pPr>
+        <w:numPr>
+          <w:ilvl w:val="0"/>
+          <w:numId w:val="42"/>
+        </w:numPr>
+      </w:pPr>
+      <w:r>
+        <w:rPr>
+          <w:b/>
+          <w:bCs/>
+        </w:rPr>
+        <w:t>Complexity Analysis</w:t>
+      </w:r>
+      <w:r>
+        <w:t>: The overall time complexity is O(n), correlating with the number of vertices (n). This complexity arises from iterating over the array to create the list and then constructing a HashSet from this list. The direct array-to-list conversion is linear with respect to the number of vertices, and so is the list-to-set conversion, as it requires iterating over the list to add elements to the set.</w:t>
       </w:r>
     </w:p>
     <w:p>
+      <w:r>
+        <w:rPr>
+          <w:b/>
+          <w:bCs/>
+        </w:rPr>
+        <w:t>edgeSet()</w:t>
+      </w:r>
+    </w:p>
+    <w:p>
       <w:pPr>
         <w:numPr>
           <w:ilvl w:val="0"/>
-          <w:numId w:val="33"/>
+          <w:numId w:val="43"/>
         </w:numPr>
       </w:pPr>
       <w:r>
@@ -1615,14 +1278,14 @@
         <w:t>Purpose</w:t>
       </w:r>
       <w:r>
-        <w:t>: Returns a set of all vertices or edges.</w:t>
+        <w:t>: Returns a set comprising all the edges in the graph. This functionality is crucial for algorithms that need to access every edge, such as those calculating the minimum spanning tree or detecting cycles.</w:t>
       </w:r>
     </w:p>
     <w:p>
       <w:pPr>
         <w:numPr>
           <w:ilvl w:val="0"/>
-          <w:numId w:val="33"/>
+          <w:numId w:val="43"/>
         </w:numPr>
       </w:pPr>
       <w:r>
@@ -1633,14 +1296,38 @@
         <w:t>Underlying Algorithm</w:t>
       </w:r>
       <w:r>
-        <w:t>: Conversion from array to List to Set.</w:t>
+        <w:t xml:space="preserve">: Similar to </w:t>
+      </w:r>
+      <w:r>
+        <w:rPr>
+          <w:b/>
+          <w:bCs/>
+        </w:rPr>
+        <w:t>vertexSet()</w:t>
+      </w:r>
+      <w:r>
+        <w:t xml:space="preserve">, this method converts the segment of the edge array up to </w:t>
+      </w:r>
+      <w:r>
+        <w:rPr>
+          <w:b/>
+          <w:bCs/>
+        </w:rPr>
+        <w:t>numEdges</w:t>
+      </w:r>
+      <w:r>
+        <w:t xml:space="preserve"> into a list, which is then converted into a HashSet. This ensures all edges in the returned set are unique and allows for efficient access. The conversion process </w:t>
+      </w:r>
+      <w:r>
+        <w:lastRenderedPageBreak/>
+        <w:t>effectively ignores any null entries beyond the last edge in the array, maintaining the integrity of the edge set.</w:t>
       </w:r>
     </w:p>
     <w:p>
       <w:pPr>
         <w:numPr>
           <w:ilvl w:val="0"/>
-          <w:numId w:val="33"/>
+          <w:numId w:val="43"/>
         </w:numPr>
       </w:pPr>
       <w:r>
@@ -1648,52 +1335,13 @@
           <w:b/>
           <w:bCs/>
         </w:rPr>
-        <w:t>Complexity</w:t>
-      </w:r>
-      <w:r>
-        <w:t xml:space="preserve">: </w:t>
-      </w:r>
-      <w:r>
-        <w:rPr>
-          <w:b/>
-          <w:bCs/>
-        </w:rPr>
-        <w:t>O(n)</w:t>
-      </w:r>
-      <w:r>
-        <w:t xml:space="preserve"> for vertices and </w:t>
-      </w:r>
-      <w:r>
-        <w:rPr>
-          <w:b/>
-          <w:bCs/>
-        </w:rPr>
-        <w:t>O(m)</w:t>
-      </w:r>
-      <w:r>
-        <w:t xml:space="preserve"> for edges, where </w:t>
-      </w:r>
-      <w:r>
-        <w:rPr>
-          <w:b/>
-          <w:bCs/>
-        </w:rPr>
-        <w:t>n</w:t>
-      </w:r>
-      <w:r>
-        <w:t xml:space="preserve"> is the number of vertices and </w:t>
-      </w:r>
-      <w:r>
-        <w:rPr>
-          <w:b/>
-          <w:bCs/>
-        </w:rPr>
-        <w:t>m</w:t>
-      </w:r>
-      <w:r>
-        <w:t xml:space="preserve"> is the number of edges.</w:t>
+        <w:t>Complexity Analysis</w:t>
+      </w:r>
+      <w:r>
+        <w:t>: The method exhibits a time complexity of O(m), where m is the number of edges. This is due to the linear nature of the array-to-list and then list-to-set conversions, each of which operates in a time proportional to the number of edges in the graph.</w:t>
       </w:r>
     </w:p>
+    <w:p/>
     <w:p>
       <w:pPr>
         <w:rPr>
@@ -1715,85 +1363,67 @@
           <w:ilvl w:val="0"/>
           <w:numId w:val="34"/>
         </w:numPr>
-      </w:pPr>
-      <w:r>
-        <w:rPr>
-          <w:b/>
-          <w:bCs/>
-        </w:rPr>
-        <w:t xml:space="preserve">private int </w:t>
-      </w:r>
-      <w:proofErr w:type="gramStart"/>
-      <w:r>
-        <w:rPr>
-          <w:b/>
-          <w:bCs/>
-        </w:rPr>
-        <w:t>findVertexIndex</w:t>
-      </w:r>
-      <w:r>
-        <w:rPr>
-          <w:b/>
-          <w:bCs/>
-        </w:rPr>
-        <w:t>(</w:t>
-      </w:r>
-      <w:proofErr w:type="gramEnd"/>
-      <w:r>
-        <w:rPr>
-          <w:b/>
-          <w:bCs/>
-        </w:rPr>
-        <w:t>Vertex&lt;F&gt; v)</w:t>
+        <w:rPr>
+          <w:b/>
+          <w:bCs/>
+        </w:rPr>
+      </w:pPr>
+      <w:r>
+        <w:rPr>
+          <w:b/>
+          <w:bCs/>
+        </w:rPr>
+        <w:t>private int findVertexIndex(Vertex&lt;F&gt; v)</w:t>
+      </w:r>
+      <w:r>
+        <w:rPr>
+          <w:b/>
+          <w:bCs/>
+        </w:rPr>
+        <w:t>:</w:t>
+      </w:r>
+      <w:r>
+        <w:rPr>
+          <w:b/>
+          <w:bCs/>
+        </w:rPr>
+        <w:t xml:space="preserve"> </w:t>
+      </w:r>
+      <w:r>
+        <w:t>Executes a binary search to identify the position of a specified vertex within the vertices array. If the vertex is not found, the method returns a negative value. This result can then be converted into an appropriate insertion point for the vertex by negating and decrementing the returned value. This ensures efficient insertion while keeping the array sorte</w:t>
+      </w:r>
+      <w:r>
+        <w:t>d.</w:t>
+      </w:r>
+      <w:r>
+        <w:br/>
+      </w:r>
+      <w:r>
+        <w:rPr>
+          <w:b/>
+          <w:bCs/>
+        </w:rPr>
+        <w:t>Complexity</w:t>
+      </w:r>
+      <w:r>
+        <w:rPr>
+          <w:b/>
+          <w:bCs/>
+        </w:rPr>
+        <w:t xml:space="preserve"> </w:t>
+      </w:r>
+      <w:r>
+        <w:rPr>
+          <w:b/>
+          <w:bCs/>
+        </w:rPr>
+        <w:t>Analysis</w:t>
       </w:r>
       <w:r>
         <w:t xml:space="preserve">: </w:t>
       </w:r>
       <w:r>
-        <w:t xml:space="preserve">Searches for the index of a specified </w:t>
-      </w:r>
-      <w:r>
-        <w:t>vertex</w:t>
-      </w:r>
-      <w:r>
-        <w:t xml:space="preserve"> within the array of </w:t>
-      </w:r>
-      <w:r>
-        <w:t>vertices</w:t>
-      </w:r>
-      <w:r>
-        <w:t xml:space="preserve"> using binary search</w:t>
-      </w:r>
-      <w:r>
-        <w:t>.</w:t>
-      </w:r>
-      <w:r>
-        <w:t xml:space="preserve"> A potential negative result can be converted into the insertion point.</w:t>
-      </w:r>
-      <w:r>
-        <w:br/>
-      </w:r>
-      <w:r>
-        <w:t xml:space="preserve">Complexity: </w:t>
-      </w:r>
-      <w:proofErr w:type="gramStart"/>
-      <w:r>
-        <w:rPr>
-          <w:b/>
-          <w:bCs/>
-        </w:rPr>
-        <w:t>O(</w:t>
-      </w:r>
-      <w:proofErr w:type="gramEnd"/>
-      <w:r>
-        <w:rPr>
-          <w:b/>
-          <w:bCs/>
-        </w:rPr>
-        <w:t>log n)</w:t>
-      </w:r>
-      <w:r>
-        <w:t>.</w:t>
+        <w:t>Maintains a time complexity of O(log n), where n denotes the total number of vertices. This efficiency is attributable to the binary search's methodical halving of the search interval, minimizing the required comparisons to either find a vertex or deduce where it should be inserted.</w:t>
       </w:r>
     </w:p>
     <w:p>
@@ -1808,72 +1438,58 @@
           <w:b/>
           <w:bCs/>
         </w:rPr>
-        <w:t xml:space="preserve">private int </w:t>
-      </w:r>
-      <w:proofErr w:type="gramStart"/>
-      <w:r>
-        <w:rPr>
-          <w:b/>
-          <w:bCs/>
-        </w:rPr>
-        <w:t>findEdgeIndex(</w:t>
-      </w:r>
-      <w:proofErr w:type="gramEnd"/>
-      <w:r>
-        <w:rPr>
-          <w:b/>
-          <w:bCs/>
-        </w:rPr>
-        <w:t>Edge&lt;F&gt; e)</w:t>
+        <w:t>private int findEdgeIndex(Edge&lt;F&gt; e)</w:t>
       </w:r>
       <w:r>
         <w:t>:</w:t>
       </w:r>
       <w:r>
+        <w:t xml:space="preserve"> Searches for the index of a specified edge within the array of edges using binary search</w:t>
+      </w:r>
+      <w:r>
+        <w:t>.</w:t>
+      </w:r>
+      <w:r>
         <w:t xml:space="preserve"> </w:t>
       </w:r>
       <w:r>
-        <w:t>Searches for the index of a specified edge within the array of edges using binary search</w:t>
-      </w:r>
-      <w:r>
-        <w:t>.</w:t>
-      </w:r>
-      <w:r>
+        <w:t xml:space="preserve">A </w:t>
+      </w:r>
+      <w:r>
+        <w:t xml:space="preserve">potential </w:t>
+      </w:r>
+      <w:r>
+        <w:t>negative result can be converted into the insertion point.</w:t>
+      </w:r>
+      <w:r>
+        <w:br/>
+      </w:r>
+      <w:r>
+        <w:rPr>
+          <w:b/>
+          <w:bCs/>
+        </w:rPr>
+        <w:t>Complexity</w:t>
+      </w:r>
+      <w:r>
+        <w:rPr>
+          <w:b/>
+          <w:bCs/>
+        </w:rPr>
         <w:t xml:space="preserve"> </w:t>
       </w:r>
       <w:r>
-        <w:t xml:space="preserve">A </w:t>
-      </w:r>
-      <w:r>
-        <w:t xml:space="preserve">potential </w:t>
-      </w:r>
-      <w:r>
-        <w:t>negative result can be converted into the insertion point.</w:t>
-      </w:r>
-      <w:r>
-        <w:br/>
-      </w:r>
-      <w:r>
-        <w:t xml:space="preserve">Complexity: </w:t>
-      </w:r>
-      <w:proofErr w:type="gramStart"/>
-      <w:r>
-        <w:rPr>
-          <w:b/>
-          <w:bCs/>
-        </w:rPr>
-        <w:t>O(</w:t>
-      </w:r>
-      <w:proofErr w:type="gramEnd"/>
-      <w:r>
-        <w:rPr>
-          <w:b/>
-          <w:bCs/>
-        </w:rPr>
-        <w:t>log m)</w:t>
-      </w:r>
-      <w:r>
-        <w:t>.</w:t>
+        <w:rPr>
+          <w:b/>
+          <w:bCs/>
+        </w:rPr>
+        <w:t>Analysis</w:t>
+      </w:r>
+      <w:r>
+        <w:t xml:space="preserve">: </w:t>
+      </w:r>
+      <w:r>
+        <w:t>The operation's time complexity is O(log m), with m representing the current count of edges. This mirrors the binary search's ability to efficiently narrow down the target space, facilitating either the discovery of an edge or the pinpointing of an insertion slot.</w:t>
       </w:r>
     </w:p>
     <w:p>
@@ -1888,42 +1504,46 @@
           <w:b/>
           <w:bCs/>
         </w:rPr>
-        <w:t>private &lt;T&gt; void insertElementInSortedOrder(</w:t>
-      </w:r>
-      <w:proofErr w:type="gramStart"/>
-      <w:r>
-        <w:rPr>
-          <w:b/>
-          <w:bCs/>
-        </w:rPr>
-        <w:t>T[</w:t>
-      </w:r>
-      <w:proofErr w:type="gramEnd"/>
-      <w:r>
-        <w:rPr>
-          <w:b/>
-          <w:bCs/>
-        </w:rPr>
-        <w:t>] array, T element, int count, int insertionPoint)</w:t>
-      </w:r>
-      <w:r>
-        <w:t xml:space="preserve">: Finds insertion point using binary search and inserts the element, shifting subsequent elements. </w:t>
+        <w:t>private &lt;T&gt; void insertElementInSortedOrder(T[] array, T element, int count, int insertionPoint)</w:t>
+      </w:r>
+      <w:r>
+        <w:t xml:space="preserve">: </w:t>
+      </w:r>
+      <w:r>
+        <w:t>This method is tasked with inserting a new element into the sorted array at the designated insertion point. It manages this by shifting all elements positioned after the insertion point one space towards the end of the array to accommodate the new element. This ensures the array's order is maintained after the insertion, crucial for both vertex and edge additions.</w:t>
+      </w:r>
+      <w:r>
+        <w:t xml:space="preserve"> It was introduced as an application of the DRY principle of software development.</w:t>
       </w:r>
       <w:r>
         <w:br/>
       </w:r>
       <w:r>
-        <w:t xml:space="preserve">Complexity: </w:t>
-      </w:r>
-      <w:r>
-        <w:rPr>
-          <w:b/>
-          <w:bCs/>
-        </w:rPr>
-        <w:t>O(n)</w:t>
-      </w:r>
-      <w:r>
-        <w:t xml:space="preserve"> for shifting.</w:t>
+        <w:rPr>
+          <w:b/>
+          <w:bCs/>
+        </w:rPr>
+        <w:t>Complexity</w:t>
+      </w:r>
+      <w:r>
+        <w:rPr>
+          <w:b/>
+          <w:bCs/>
+        </w:rPr>
+        <w:t xml:space="preserve"> </w:t>
+      </w:r>
+      <w:r>
+        <w:rPr>
+          <w:b/>
+          <w:bCs/>
+        </w:rPr>
+        <w:t>Analysis</w:t>
+      </w:r>
+      <w:r>
+        <w:t xml:space="preserve">: </w:t>
+      </w:r>
+      <w:r>
+        <w:t>The shifting operation dictates a time complexity of O(n) for vertices and O(m) for edges, dependent on the array's size before insertion. This worst-case scenario arises when inserting at the array's start, requiring a shift of all subsequent elements.</w:t>
       </w:r>
     </w:p>
     <w:p>
@@ -1931,19 +1551,36 @@
         <w:rPr>
           <w:b/>
           <w:bCs/>
-        </w:rPr>
-      </w:pPr>
-      <w:r>
-        <w:rPr>
-          <w:b/>
-          <w:bCs/>
-        </w:rPr>
-        <w:t>Conclusion</w:t>
-      </w:r>
+          <w:sz w:val="32"/>
+          <w:szCs w:val="32"/>
+        </w:rPr>
+      </w:pPr>
     </w:p>
     <w:p>
-      <w:r>
-        <w:t xml:space="preserve">The </w:t>
+      <w:pPr>
+        <w:rPr>
+          <w:b/>
+          <w:bCs/>
+          <w:sz w:val="32"/>
+          <w:szCs w:val="32"/>
+        </w:rPr>
+      </w:pPr>
+      <w:r>
+        <w:rPr>
+          <w:b/>
+          <w:bCs/>
+          <w:sz w:val="32"/>
+          <w:szCs w:val="32"/>
+        </w:rPr>
+        <w:t>Conclusion</w:t>
+      </w:r>
+    </w:p>
+    <w:p>
+      <w:r>
+        <w:t>My</w:t>
+      </w:r>
+      <w:r>
+        <w:t xml:space="preserve"> </w:t>
       </w:r>
       <w:r>
         <w:rPr>
@@ -1953,7 +1590,38 @@
         <w:t>ArrayGraph</w:t>
       </w:r>
       <w:r>
-        <w:t xml:space="preserve"> class offers a compact and efficient representation of a graph with restricted capacities, employing sorted arrays to facilitate rapid searches and orderly storage. This document has presented the design and complexity analysis of its key operations, underscoring the effectiveness and limitations of using arrays as the underlying data structure for graph representation. Given the scope and requirements, this implementation serves as a robust foundation for representing and manipulating graphs with defined maximum capacities.</w:t>
+        <w:t xml:space="preserve"> class </w:t>
+      </w:r>
+      <w:r>
+        <w:t>attempts to not only encapsulate the required functionalities as described in the specification, but also to do in the most efficient way possible, under the specified constraints.</w:t>
+      </w:r>
+      <w:r>
+        <w:t xml:space="preserve"> It represents</w:t>
+      </w:r>
+      <w:r>
+        <w:t xml:space="preserve"> a compact and efficient representation of a graph with restricted capacities, employing sorted arrays to facilitate rapid searches and orderly storage. This document has presented the design and complexity analysis of its key operations, </w:t>
+      </w:r>
+      <w:r>
+        <w:t>which ultimately serve to emphasise both</w:t>
+      </w:r>
+      <w:r>
+        <w:t xml:space="preserve"> the effectiveness and</w:t>
+      </w:r>
+      <w:r>
+        <w:t xml:space="preserve"> the</w:t>
+      </w:r>
+      <w:r>
+        <w:t xml:space="preserve"> limitations of using arrays as the underlying data structure for graph </w:t>
+      </w:r>
+      <w:r>
+        <w:lastRenderedPageBreak/>
+        <w:t>representation. Given the scope and requirements,</w:t>
+      </w:r>
+      <w:r>
+        <w:t xml:space="preserve"> I believe</w:t>
+      </w:r>
+      <w:r>
+        <w:t xml:space="preserve"> this implementation serves as a robust foundation for representing and manipulating graphs with defined maximum capacities.</w:t>
       </w:r>
     </w:p>
     <w:p>
@@ -1974,6 +1642,56 @@
 </w:document>
 </file>
 
+<file path=word/endnotes.xml><?xml version="1.0" encoding="utf-8"?>
+<w:endnotes xmlns:wpc="http://schemas.microsoft.com/office/word/2010/wordprocessingCanvas" xmlns:cx="http://schemas.microsoft.com/office/drawing/2014/chartex" xmlns:cx1="http://schemas.microsoft.com/office/drawing/2015/9/8/chartex" xmlns:cx2="http://schemas.microsoft.com/office/drawing/2015/10/21/chartex" xmlns:cx3="http://schemas.microsoft.com/office/drawing/2016/5/9/chartex" xmlns:cx4="http://schemas.microsoft.com/office/drawing/2016/5/10/chartex" xmlns:cx5="http://schemas.microsoft.com/office/drawing/2016/5/11/chartex" xmlns:cx6="http://schemas.microsoft.com/office/drawing/2016/5/12/chartex" xmlns:cx7="http://schemas.microsoft.com/office/drawing/2016/5/13/chartex" xmlns:cx8="http://schemas.microsoft.com/office/drawing/2016/5/14/chartex" xmlns:mc="http://schemas.openxmlformats.org/markup-compatibility/2006" xmlns:aink="http://schemas.microsoft.com/office/drawing/2016/ink" xmlns:am3d="http://schemas.microsoft.com/office/drawing/2017/model3d" xmlns:o="urn:schemas-microsoft-com:office:office" xmlns:oel="http://schemas.microsoft.com/office/2019/extlst" xmlns:r="http://schemas.openxmlformats.org/officeDocument/2006/relationships" xmlns:m="http://schemas.openxmlformats.org/officeDocument/2006/math" xmlns:v="urn:schemas-microsoft-com:vml" xmlns:wp14="http://schemas.microsoft.com/office/word/2010/wordprocessingDrawing" xmlns:wp="http://schemas.openxmlformats.org/drawingml/2006/wordprocessingDrawing" xmlns:w10="urn:schemas-microsoft-com:office:word" xmlns:w="http://schemas.openxmlformats.org/wordprocessingml/2006/main" xmlns:w14="http://schemas.microsoft.com/office/word/2010/wordml" xmlns:w15="http://schemas.microsoft.com/office/word/2012/wordml" xmlns:w16cex="http://schemas.microsoft.com/office/word/2018/wordml/cex" xmlns:w16cid="http://schemas.microsoft.com/office/word/2016/wordml/cid" xmlns:w16="http://schemas.microsoft.com/office/word/2018/wordml" xmlns:w16sdtdh="http://schemas.microsoft.com/office/word/2020/wordml/sdtdatahash" xmlns:w16se="http://schemas.microsoft.com/office/word/2015/wordml/symex" xmlns:wpg="http://schemas.microsoft.com/office/word/2010/wordprocessingGroup" xmlns:wpi="http://schemas.microsoft.com/office/word/2010/wordprocessingInk" xmlns:wne="http://schemas.microsoft.com/office/word/2006/wordml" xmlns:wps="http://schemas.microsoft.com/office/word/2010/wordprocessingShape" mc:Ignorable="w14 w15 w16se w16cid w16 w16cex w16sdtdh wp14">
+  <w:endnote w:type="separator" w:id="-1">
+    <w:p>
+      <w:pPr>
+        <w:spacing w:after="0" w:line="240" w:lineRule="auto"/>
+      </w:pPr>
+      <w:r>
+        <w:separator/>
+      </w:r>
+    </w:p>
+  </w:endnote>
+  <w:endnote w:type="continuationSeparator" w:id="0">
+    <w:p>
+      <w:pPr>
+        <w:spacing w:after="0" w:line="240" w:lineRule="auto"/>
+      </w:pPr>
+      <w:r>
+        <w:continuationSeparator/>
+      </w:r>
+    </w:p>
+  </w:endnote>
+</w:endnotes>
+</file>
+
+<file path=word/footnotes.xml><?xml version="1.0" encoding="utf-8"?>
+<w:footnotes xmlns:wpc="http://schemas.microsoft.com/office/word/2010/wordprocessingCanvas" xmlns:cx="http://schemas.microsoft.com/office/drawing/2014/chartex" xmlns:cx1="http://schemas.microsoft.com/office/drawing/2015/9/8/chartex" xmlns:cx2="http://schemas.microsoft.com/office/drawing/2015/10/21/chartex" xmlns:cx3="http://schemas.microsoft.com/office/drawing/2016/5/9/chartex" xmlns:cx4="http://schemas.microsoft.com/office/drawing/2016/5/10/chartex" xmlns:cx5="http://schemas.microsoft.com/office/drawing/2016/5/11/chartex" xmlns:cx6="http://schemas.microsoft.com/office/drawing/2016/5/12/chartex" xmlns:cx7="http://schemas.microsoft.com/office/drawing/2016/5/13/chartex" xmlns:cx8="http://schemas.microsoft.com/office/drawing/2016/5/14/chartex" xmlns:mc="http://schemas.openxmlformats.org/markup-compatibility/2006" xmlns:aink="http://schemas.microsoft.com/office/drawing/2016/ink" xmlns:am3d="http://schemas.microsoft.com/office/drawing/2017/model3d" xmlns:o="urn:schemas-microsoft-com:office:office" xmlns:oel="http://schemas.microsoft.com/office/2019/extlst" xmlns:r="http://schemas.openxmlformats.org/officeDocument/2006/relationships" xmlns:m="http://schemas.openxmlformats.org/officeDocument/2006/math" xmlns:v="urn:schemas-microsoft-com:vml" xmlns:wp14="http://schemas.microsoft.com/office/word/2010/wordprocessingDrawing" xmlns:wp="http://schemas.openxmlformats.org/drawingml/2006/wordprocessingDrawing" xmlns:w10="urn:schemas-microsoft-com:office:word" xmlns:w="http://schemas.openxmlformats.org/wordprocessingml/2006/main" xmlns:w14="http://schemas.microsoft.com/office/word/2010/wordml" xmlns:w15="http://schemas.microsoft.com/office/word/2012/wordml" xmlns:w16cex="http://schemas.microsoft.com/office/word/2018/wordml/cex" xmlns:w16cid="http://schemas.microsoft.com/office/word/2016/wordml/cid" xmlns:w16="http://schemas.microsoft.com/office/word/2018/wordml" xmlns:w16sdtdh="http://schemas.microsoft.com/office/word/2020/wordml/sdtdatahash" xmlns:w16se="http://schemas.microsoft.com/office/word/2015/wordml/symex" xmlns:wpg="http://schemas.microsoft.com/office/word/2010/wordprocessingGroup" xmlns:wpi="http://schemas.microsoft.com/office/word/2010/wordprocessingInk" xmlns:wne="http://schemas.microsoft.com/office/word/2006/wordml" xmlns:wps="http://schemas.microsoft.com/office/word/2010/wordprocessingShape" mc:Ignorable="w14 w15 w16se w16cid w16 w16cex w16sdtdh wp14">
+  <w:footnote w:type="separator" w:id="-1">
+    <w:p>
+      <w:pPr>
+        <w:spacing w:after="0" w:line="240" w:lineRule="auto"/>
+      </w:pPr>
+      <w:r>
+        <w:separator/>
+      </w:r>
+    </w:p>
+  </w:footnote>
+  <w:footnote w:type="continuationSeparator" w:id="0">
+    <w:p>
+      <w:pPr>
+        <w:spacing w:after="0" w:line="240" w:lineRule="auto"/>
+      </w:pPr>
+      <w:r>
+        <w:continuationSeparator/>
+      </w:r>
+    </w:p>
+  </w:footnote>
+</w:footnotes>
+</file>
+
 <file path=word/numbering.xml><?xml version="1.0" encoding="utf-8"?>
 <w:numbering xmlns:wpc="http://schemas.microsoft.com/office/word/2010/wordprocessingCanvas" xmlns:cx="http://schemas.microsoft.com/office/drawing/2014/chartex" xmlns:cx1="http://schemas.microsoft.com/office/drawing/2015/9/8/chartex" xmlns:cx2="http://schemas.microsoft.com/office/drawing/2015/10/21/chartex" xmlns:cx3="http://schemas.microsoft.com/office/drawing/2016/5/9/chartex" xmlns:cx4="http://schemas.microsoft.com/office/drawing/2016/5/10/chartex" xmlns:cx5="http://schemas.microsoft.com/office/drawing/2016/5/11/chartex" xmlns:cx6="http://schemas.microsoft.com/office/drawing/2016/5/12/chartex" xmlns:cx7="http://schemas.microsoft.com/office/drawing/2016/5/13/chartex" xmlns:cx8="http://schemas.microsoft.com/office/drawing/2016/5/14/chartex" xmlns:mc="http://schemas.openxmlformats.org/markup-compatibility/2006" xmlns:aink="http://schemas.microsoft.com/office/drawing/2016/ink" xmlns:am3d="http://schemas.microsoft.com/office/drawing/2017/model3d" xmlns:o="urn:schemas-microsoft-com:office:office" xmlns:oel="http://schemas.microsoft.com/office/2019/extlst" xmlns:r="http://schemas.openxmlformats.org/officeDocument/2006/relationships" xmlns:m="http://schemas.openxmlformats.org/officeDocument/2006/math" xmlns:v="urn:schemas-microsoft-com:vml" xmlns:wp14="http://schemas.microsoft.com/office/word/2010/wordprocessingDrawing" xmlns:wp="http://schemas.openxmlformats.org/drawingml/2006/wordprocessingDrawing" xmlns:w10="urn:schemas-microsoft-com:office:word" xmlns:w="http://schemas.openxmlformats.org/wordprocessingml/2006/main" xmlns:w14="http://schemas.microsoft.com/office/word/2010/wordml" xmlns:w15="http://schemas.microsoft.com/office/word/2012/wordml" xmlns:w16cex="http://schemas.microsoft.com/office/word/2018/wordml/cex" xmlns:w16cid="http://schemas.microsoft.com/office/word/2016/wordml/cid" xmlns:w16="http://schemas.microsoft.com/office/word/2018/wordml" xmlns:w16sdtdh="http://schemas.microsoft.com/office/word/2020/wordml/sdtdatahash" xmlns:w16se="http://schemas.microsoft.com/office/word/2015/wordml/symex" xmlns:wpg="http://schemas.microsoft.com/office/word/2010/wordprocessingGroup" xmlns:wpi="http://schemas.microsoft.com/office/word/2010/wordprocessingInk" xmlns:wne="http://schemas.microsoft.com/office/word/2006/wordml" xmlns:wps="http://schemas.microsoft.com/office/word/2010/wordprocessingShape" mc:Ignorable="w14 w15 w16se w16cid w16 w16cex w16sdtdh wp14">
   <w:abstractNum w:abstractNumId="0" w15:restartNumberingAfterBreak="0">
@@ -3431,6 +3149,155 @@
     </w:lvl>
   </w:abstractNum>
   <w:abstractNum w:abstractNumId="10" w15:restartNumberingAfterBreak="0">
+    <w:nsid w:val="23D73A72"/>
+    <w:multiLevelType w:val="multilevel"/>
+    <w:tmpl w:val="D3363F58"/>
+    <w:lvl w:ilvl="0">
+      <w:start w:val="1"/>
+      <w:numFmt w:val="bullet"/>
+      <w:lvlText w:val=""/>
+      <w:lvlJc w:val="left"/>
+      <w:pPr>
+        <w:tabs>
+          <w:tab w:val="num" w:pos="720"/>
+        </w:tabs>
+        <w:ind w:left="720" w:hanging="360"/>
+      </w:pPr>
+      <w:rPr>
+        <w:rFonts w:ascii="Symbol" w:hAnsi="Symbol" w:hint="default"/>
+        <w:sz w:val="20"/>
+      </w:rPr>
+    </w:lvl>
+    <w:lvl w:ilvl="1">
+      <w:start w:val="1"/>
+      <w:numFmt w:val="bullet"/>
+      <w:lvlText w:val=""/>
+      <w:lvlJc w:val="left"/>
+      <w:pPr>
+        <w:tabs>
+          <w:tab w:val="num" w:pos="1440"/>
+        </w:tabs>
+        <w:ind w:left="1440" w:hanging="360"/>
+      </w:pPr>
+      <w:rPr>
+        <w:rFonts w:ascii="Symbol" w:hAnsi="Symbol" w:hint="default"/>
+        <w:sz w:val="20"/>
+      </w:rPr>
+    </w:lvl>
+    <w:lvl w:ilvl="2" w:tentative="1">
+      <w:start w:val="1"/>
+      <w:numFmt w:val="bullet"/>
+      <w:lvlText w:val=""/>
+      <w:lvlJc w:val="left"/>
+      <w:pPr>
+        <w:tabs>
+          <w:tab w:val="num" w:pos="2160"/>
+        </w:tabs>
+        <w:ind w:left="2160" w:hanging="360"/>
+      </w:pPr>
+      <w:rPr>
+        <w:rFonts w:ascii="Symbol" w:hAnsi="Symbol" w:hint="default"/>
+        <w:sz w:val="20"/>
+      </w:rPr>
+    </w:lvl>
+    <w:lvl w:ilvl="3" w:tentative="1">
+      <w:start w:val="1"/>
+      <w:numFmt w:val="bullet"/>
+      <w:lvlText w:val=""/>
+      <w:lvlJc w:val="left"/>
+      <w:pPr>
+        <w:tabs>
+          <w:tab w:val="num" w:pos="2880"/>
+        </w:tabs>
+        <w:ind w:left="2880" w:hanging="360"/>
+      </w:pPr>
+      <w:rPr>
+        <w:rFonts w:ascii="Symbol" w:hAnsi="Symbol" w:hint="default"/>
+        <w:sz w:val="20"/>
+      </w:rPr>
+    </w:lvl>
+    <w:lvl w:ilvl="4" w:tentative="1">
+      <w:start w:val="1"/>
+      <w:numFmt w:val="bullet"/>
+      <w:lvlText w:val=""/>
+      <w:lvlJc w:val="left"/>
+      <w:pPr>
+        <w:tabs>
+          <w:tab w:val="num" w:pos="3600"/>
+        </w:tabs>
+        <w:ind w:left="3600" w:hanging="360"/>
+      </w:pPr>
+      <w:rPr>
+        <w:rFonts w:ascii="Symbol" w:hAnsi="Symbol" w:hint="default"/>
+        <w:sz w:val="20"/>
+      </w:rPr>
+    </w:lvl>
+    <w:lvl w:ilvl="5" w:tentative="1">
+      <w:start w:val="1"/>
+      <w:numFmt w:val="bullet"/>
+      <w:lvlText w:val=""/>
+      <w:lvlJc w:val="left"/>
+      <w:pPr>
+        <w:tabs>
+          <w:tab w:val="num" w:pos="4320"/>
+        </w:tabs>
+        <w:ind w:left="4320" w:hanging="360"/>
+      </w:pPr>
+      <w:rPr>
+        <w:rFonts w:ascii="Symbol" w:hAnsi="Symbol" w:hint="default"/>
+        <w:sz w:val="20"/>
+      </w:rPr>
+    </w:lvl>
+    <w:lvl w:ilvl="6" w:tentative="1">
+      <w:start w:val="1"/>
+      <w:numFmt w:val="bullet"/>
+      <w:lvlText w:val=""/>
+      <w:lvlJc w:val="left"/>
+      <w:pPr>
+        <w:tabs>
+          <w:tab w:val="num" w:pos="5040"/>
+        </w:tabs>
+        <w:ind w:left="5040" w:hanging="360"/>
+      </w:pPr>
+      <w:rPr>
+        <w:rFonts w:ascii="Symbol" w:hAnsi="Symbol" w:hint="default"/>
+        <w:sz w:val="20"/>
+      </w:rPr>
+    </w:lvl>
+    <w:lvl w:ilvl="7" w:tentative="1">
+      <w:start w:val="1"/>
+      <w:numFmt w:val="bullet"/>
+      <w:lvlText w:val=""/>
+      <w:lvlJc w:val="left"/>
+      <w:pPr>
+        <w:tabs>
+          <w:tab w:val="num" w:pos="5760"/>
+        </w:tabs>
+        <w:ind w:left="5760" w:hanging="360"/>
+      </w:pPr>
+      <w:rPr>
+        <w:rFonts w:ascii="Symbol" w:hAnsi="Symbol" w:hint="default"/>
+        <w:sz w:val="20"/>
+      </w:rPr>
+    </w:lvl>
+    <w:lvl w:ilvl="8" w:tentative="1">
+      <w:start w:val="1"/>
+      <w:numFmt w:val="bullet"/>
+      <w:lvlText w:val=""/>
+      <w:lvlJc w:val="left"/>
+      <w:pPr>
+        <w:tabs>
+          <w:tab w:val="num" w:pos="6480"/>
+        </w:tabs>
+        <w:ind w:left="6480" w:hanging="360"/>
+      </w:pPr>
+      <w:rPr>
+        <w:rFonts w:ascii="Symbol" w:hAnsi="Symbol" w:hint="default"/>
+        <w:sz w:val="20"/>
+      </w:rPr>
+    </w:lvl>
+  </w:abstractNum>
+  <w:abstractNum w:abstractNumId="11" w15:restartNumberingAfterBreak="0">
     <w:nsid w:val="24FF0192"/>
     <w:multiLevelType w:val="multilevel"/>
     <w:tmpl w:val="D6CE3D22"/>
@@ -3579,7 +3446,7 @@
       </w:rPr>
     </w:lvl>
   </w:abstractNum>
-  <w:abstractNum w:abstractNumId="11" w15:restartNumberingAfterBreak="0">
+  <w:abstractNum w:abstractNumId="12" w15:restartNumberingAfterBreak="0">
     <w:nsid w:val="266E16D1"/>
     <w:multiLevelType w:val="multilevel"/>
     <w:tmpl w:val="EC507622"/>
@@ -3728,7 +3595,7 @@
       </w:rPr>
     </w:lvl>
   </w:abstractNum>
-  <w:abstractNum w:abstractNumId="12" w15:restartNumberingAfterBreak="0">
+  <w:abstractNum w:abstractNumId="13" w15:restartNumberingAfterBreak="0">
     <w:nsid w:val="28B13D30"/>
     <w:multiLevelType w:val="multilevel"/>
     <w:tmpl w:val="28AA5DE6"/>
@@ -3877,7 +3744,7 @@
       </w:rPr>
     </w:lvl>
   </w:abstractNum>
-  <w:abstractNum w:abstractNumId="13" w15:restartNumberingAfterBreak="0">
+  <w:abstractNum w:abstractNumId="14" w15:restartNumberingAfterBreak="0">
     <w:nsid w:val="2E1B080E"/>
     <w:multiLevelType w:val="multilevel"/>
     <w:tmpl w:val="4C64FCC4"/>
@@ -4026,7 +3893,156 @@
       </w:rPr>
     </w:lvl>
   </w:abstractNum>
-  <w:abstractNum w:abstractNumId="14" w15:restartNumberingAfterBreak="0">
+  <w:abstractNum w:abstractNumId="15" w15:restartNumberingAfterBreak="0">
+    <w:nsid w:val="2E7E649B"/>
+    <w:multiLevelType w:val="multilevel"/>
+    <w:tmpl w:val="AE3E0104"/>
+    <w:lvl w:ilvl="0">
+      <w:start w:val="1"/>
+      <w:numFmt w:val="bullet"/>
+      <w:lvlText w:val=""/>
+      <w:lvlJc w:val="left"/>
+      <w:pPr>
+        <w:tabs>
+          <w:tab w:val="num" w:pos="720"/>
+        </w:tabs>
+        <w:ind w:left="720" w:hanging="360"/>
+      </w:pPr>
+      <w:rPr>
+        <w:rFonts w:ascii="Symbol" w:hAnsi="Symbol" w:hint="default"/>
+        <w:sz w:val="20"/>
+      </w:rPr>
+    </w:lvl>
+    <w:lvl w:ilvl="1">
+      <w:start w:val="1"/>
+      <w:numFmt w:val="bullet"/>
+      <w:lvlText w:val=""/>
+      <w:lvlJc w:val="left"/>
+      <w:pPr>
+        <w:tabs>
+          <w:tab w:val="num" w:pos="1440"/>
+        </w:tabs>
+        <w:ind w:left="1440" w:hanging="360"/>
+      </w:pPr>
+      <w:rPr>
+        <w:rFonts w:ascii="Symbol" w:hAnsi="Symbol" w:hint="default"/>
+        <w:sz w:val="20"/>
+      </w:rPr>
+    </w:lvl>
+    <w:lvl w:ilvl="2" w:tentative="1">
+      <w:start w:val="1"/>
+      <w:numFmt w:val="bullet"/>
+      <w:lvlText w:val=""/>
+      <w:lvlJc w:val="left"/>
+      <w:pPr>
+        <w:tabs>
+          <w:tab w:val="num" w:pos="2160"/>
+        </w:tabs>
+        <w:ind w:left="2160" w:hanging="360"/>
+      </w:pPr>
+      <w:rPr>
+        <w:rFonts w:ascii="Symbol" w:hAnsi="Symbol" w:hint="default"/>
+        <w:sz w:val="20"/>
+      </w:rPr>
+    </w:lvl>
+    <w:lvl w:ilvl="3" w:tentative="1">
+      <w:start w:val="1"/>
+      <w:numFmt w:val="bullet"/>
+      <w:lvlText w:val=""/>
+      <w:lvlJc w:val="left"/>
+      <w:pPr>
+        <w:tabs>
+          <w:tab w:val="num" w:pos="2880"/>
+        </w:tabs>
+        <w:ind w:left="2880" w:hanging="360"/>
+      </w:pPr>
+      <w:rPr>
+        <w:rFonts w:ascii="Symbol" w:hAnsi="Symbol" w:hint="default"/>
+        <w:sz w:val="20"/>
+      </w:rPr>
+    </w:lvl>
+    <w:lvl w:ilvl="4" w:tentative="1">
+      <w:start w:val="1"/>
+      <w:numFmt w:val="bullet"/>
+      <w:lvlText w:val=""/>
+      <w:lvlJc w:val="left"/>
+      <w:pPr>
+        <w:tabs>
+          <w:tab w:val="num" w:pos="3600"/>
+        </w:tabs>
+        <w:ind w:left="3600" w:hanging="360"/>
+      </w:pPr>
+      <w:rPr>
+        <w:rFonts w:ascii="Symbol" w:hAnsi="Symbol" w:hint="default"/>
+        <w:sz w:val="20"/>
+      </w:rPr>
+    </w:lvl>
+    <w:lvl w:ilvl="5" w:tentative="1">
+      <w:start w:val="1"/>
+      <w:numFmt w:val="bullet"/>
+      <w:lvlText w:val=""/>
+      <w:lvlJc w:val="left"/>
+      <w:pPr>
+        <w:tabs>
+          <w:tab w:val="num" w:pos="4320"/>
+        </w:tabs>
+        <w:ind w:left="4320" w:hanging="360"/>
+      </w:pPr>
+      <w:rPr>
+        <w:rFonts w:ascii="Symbol" w:hAnsi="Symbol" w:hint="default"/>
+        <w:sz w:val="20"/>
+      </w:rPr>
+    </w:lvl>
+    <w:lvl w:ilvl="6" w:tentative="1">
+      <w:start w:val="1"/>
+      <w:numFmt w:val="bullet"/>
+      <w:lvlText w:val=""/>
+      <w:lvlJc w:val="left"/>
+      <w:pPr>
+        <w:tabs>
+          <w:tab w:val="num" w:pos="5040"/>
+        </w:tabs>
+        <w:ind w:left="5040" w:hanging="360"/>
+      </w:pPr>
+      <w:rPr>
+        <w:rFonts w:ascii="Symbol" w:hAnsi="Symbol" w:hint="default"/>
+        <w:sz w:val="20"/>
+      </w:rPr>
+    </w:lvl>
+    <w:lvl w:ilvl="7" w:tentative="1">
+      <w:start w:val="1"/>
+      <w:numFmt w:val="bullet"/>
+      <w:lvlText w:val=""/>
+      <w:lvlJc w:val="left"/>
+      <w:pPr>
+        <w:tabs>
+          <w:tab w:val="num" w:pos="5760"/>
+        </w:tabs>
+        <w:ind w:left="5760" w:hanging="360"/>
+      </w:pPr>
+      <w:rPr>
+        <w:rFonts w:ascii="Symbol" w:hAnsi="Symbol" w:hint="default"/>
+        <w:sz w:val="20"/>
+      </w:rPr>
+    </w:lvl>
+    <w:lvl w:ilvl="8" w:tentative="1">
+      <w:start w:val="1"/>
+      <w:numFmt w:val="bullet"/>
+      <w:lvlText w:val=""/>
+      <w:lvlJc w:val="left"/>
+      <w:pPr>
+        <w:tabs>
+          <w:tab w:val="num" w:pos="6480"/>
+        </w:tabs>
+        <w:ind w:left="6480" w:hanging="360"/>
+      </w:pPr>
+      <w:rPr>
+        <w:rFonts w:ascii="Symbol" w:hAnsi="Symbol" w:hint="default"/>
+        <w:sz w:val="20"/>
+      </w:rPr>
+    </w:lvl>
+  </w:abstractNum>
+  <w:abstractNum w:abstractNumId="16" w15:restartNumberingAfterBreak="0">
     <w:nsid w:val="30B846AC"/>
     <w:multiLevelType w:val="multilevel"/>
     <w:tmpl w:val="F9D2A272"/>
@@ -4175,7 +4191,7 @@
       </w:rPr>
     </w:lvl>
   </w:abstractNum>
-  <w:abstractNum w:abstractNumId="15" w15:restartNumberingAfterBreak="0">
+  <w:abstractNum w:abstractNumId="17" w15:restartNumberingAfterBreak="0">
     <w:nsid w:val="30EE4FEE"/>
     <w:multiLevelType w:val="multilevel"/>
     <w:tmpl w:val="303A6D04"/>
@@ -4324,7 +4340,7 @@
       </w:rPr>
     </w:lvl>
   </w:abstractNum>
-  <w:abstractNum w:abstractNumId="16" w15:restartNumberingAfterBreak="0">
+  <w:abstractNum w:abstractNumId="18" w15:restartNumberingAfterBreak="0">
     <w:nsid w:val="32BF749E"/>
     <w:multiLevelType w:val="multilevel"/>
     <w:tmpl w:val="39EECDC0"/>
@@ -4473,7 +4489,7 @@
       </w:rPr>
     </w:lvl>
   </w:abstractNum>
-  <w:abstractNum w:abstractNumId="17" w15:restartNumberingAfterBreak="0">
+  <w:abstractNum w:abstractNumId="19" w15:restartNumberingAfterBreak="0">
     <w:nsid w:val="338C3A13"/>
     <w:multiLevelType w:val="multilevel"/>
     <w:tmpl w:val="433E2B02"/>
@@ -4622,7 +4638,156 @@
       </w:rPr>
     </w:lvl>
   </w:abstractNum>
-  <w:abstractNum w:abstractNumId="18" w15:restartNumberingAfterBreak="0">
+  <w:abstractNum w:abstractNumId="20" w15:restartNumberingAfterBreak="0">
+    <w:nsid w:val="346C4A8F"/>
+    <w:multiLevelType w:val="multilevel"/>
+    <w:tmpl w:val="22CEA8EE"/>
+    <w:lvl w:ilvl="0">
+      <w:start w:val="1"/>
+      <w:numFmt w:val="bullet"/>
+      <w:lvlText w:val=""/>
+      <w:lvlJc w:val="left"/>
+      <w:pPr>
+        <w:tabs>
+          <w:tab w:val="num" w:pos="720"/>
+        </w:tabs>
+        <w:ind w:left="720" w:hanging="360"/>
+      </w:pPr>
+      <w:rPr>
+        <w:rFonts w:ascii="Symbol" w:hAnsi="Symbol" w:hint="default"/>
+        <w:sz w:val="20"/>
+      </w:rPr>
+    </w:lvl>
+    <w:lvl w:ilvl="1">
+      <w:start w:val="1"/>
+      <w:numFmt w:val="bullet"/>
+      <w:lvlText w:val=""/>
+      <w:lvlJc w:val="left"/>
+      <w:pPr>
+        <w:tabs>
+          <w:tab w:val="num" w:pos="1440"/>
+        </w:tabs>
+        <w:ind w:left="1440" w:hanging="360"/>
+      </w:pPr>
+      <w:rPr>
+        <w:rFonts w:ascii="Symbol" w:hAnsi="Symbol" w:hint="default"/>
+        <w:sz w:val="20"/>
+      </w:rPr>
+    </w:lvl>
+    <w:lvl w:ilvl="2" w:tentative="1">
+      <w:start w:val="1"/>
+      <w:numFmt w:val="bullet"/>
+      <w:lvlText w:val=""/>
+      <w:lvlJc w:val="left"/>
+      <w:pPr>
+        <w:tabs>
+          <w:tab w:val="num" w:pos="2160"/>
+        </w:tabs>
+        <w:ind w:left="2160" w:hanging="360"/>
+      </w:pPr>
+      <w:rPr>
+        <w:rFonts w:ascii="Symbol" w:hAnsi="Symbol" w:hint="default"/>
+        <w:sz w:val="20"/>
+      </w:rPr>
+    </w:lvl>
+    <w:lvl w:ilvl="3" w:tentative="1">
+      <w:start w:val="1"/>
+      <w:numFmt w:val="bullet"/>
+      <w:lvlText w:val=""/>
+      <w:lvlJc w:val="left"/>
+      <w:pPr>
+        <w:tabs>
+          <w:tab w:val="num" w:pos="2880"/>
+        </w:tabs>
+        <w:ind w:left="2880" w:hanging="360"/>
+      </w:pPr>
+      <w:rPr>
+        <w:rFonts w:ascii="Symbol" w:hAnsi="Symbol" w:hint="default"/>
+        <w:sz w:val="20"/>
+      </w:rPr>
+    </w:lvl>
+    <w:lvl w:ilvl="4" w:tentative="1">
+      <w:start w:val="1"/>
+      <w:numFmt w:val="bullet"/>
+      <w:lvlText w:val=""/>
+      <w:lvlJc w:val="left"/>
+      <w:pPr>
+        <w:tabs>
+          <w:tab w:val="num" w:pos="3600"/>
+        </w:tabs>
+        <w:ind w:left="3600" w:hanging="360"/>
+      </w:pPr>
+      <w:rPr>
+        <w:rFonts w:ascii="Symbol" w:hAnsi="Symbol" w:hint="default"/>
+        <w:sz w:val="20"/>
+      </w:rPr>
+    </w:lvl>
+    <w:lvl w:ilvl="5" w:tentative="1">
+      <w:start w:val="1"/>
+      <w:numFmt w:val="bullet"/>
+      <w:lvlText w:val=""/>
+      <w:lvlJc w:val="left"/>
+      <w:pPr>
+        <w:tabs>
+          <w:tab w:val="num" w:pos="4320"/>
+        </w:tabs>
+        <w:ind w:left="4320" w:hanging="360"/>
+      </w:pPr>
+      <w:rPr>
+        <w:rFonts w:ascii="Symbol" w:hAnsi="Symbol" w:hint="default"/>
+        <w:sz w:val="20"/>
+      </w:rPr>
+    </w:lvl>
+    <w:lvl w:ilvl="6" w:tentative="1">
+      <w:start w:val="1"/>
+      <w:numFmt w:val="bullet"/>
+      <w:lvlText w:val=""/>
+      <w:lvlJc w:val="left"/>
+      <w:pPr>
+        <w:tabs>
+          <w:tab w:val="num" w:pos="5040"/>
+        </w:tabs>
+        <w:ind w:left="5040" w:hanging="360"/>
+      </w:pPr>
+      <w:rPr>
+        <w:rFonts w:ascii="Symbol" w:hAnsi="Symbol" w:hint="default"/>
+        <w:sz w:val="20"/>
+      </w:rPr>
+    </w:lvl>
+    <w:lvl w:ilvl="7" w:tentative="1">
+      <w:start w:val="1"/>
+      <w:numFmt w:val="bullet"/>
+      <w:lvlText w:val=""/>
+      <w:lvlJc w:val="left"/>
+      <w:pPr>
+        <w:tabs>
+          <w:tab w:val="num" w:pos="5760"/>
+        </w:tabs>
+        <w:ind w:left="5760" w:hanging="360"/>
+      </w:pPr>
+      <w:rPr>
+        <w:rFonts w:ascii="Symbol" w:hAnsi="Symbol" w:hint="default"/>
+        <w:sz w:val="20"/>
+      </w:rPr>
+    </w:lvl>
+    <w:lvl w:ilvl="8" w:tentative="1">
+      <w:start w:val="1"/>
+      <w:numFmt w:val="bullet"/>
+      <w:lvlText w:val=""/>
+      <w:lvlJc w:val="left"/>
+      <w:pPr>
+        <w:tabs>
+          <w:tab w:val="num" w:pos="6480"/>
+        </w:tabs>
+        <w:ind w:left="6480" w:hanging="360"/>
+      </w:pPr>
+      <w:rPr>
+        <w:rFonts w:ascii="Symbol" w:hAnsi="Symbol" w:hint="default"/>
+        <w:sz w:val="20"/>
+      </w:rPr>
+    </w:lvl>
+  </w:abstractNum>
+  <w:abstractNum w:abstractNumId="21" w15:restartNumberingAfterBreak="0">
     <w:nsid w:val="36424B5C"/>
     <w:multiLevelType w:val="multilevel"/>
     <w:tmpl w:val="93DA9344"/>
@@ -4771,7 +4936,7 @@
       </w:rPr>
     </w:lvl>
   </w:abstractNum>
-  <w:abstractNum w:abstractNumId="19" w15:restartNumberingAfterBreak="0">
+  <w:abstractNum w:abstractNumId="22" w15:restartNumberingAfterBreak="0">
     <w:nsid w:val="37D244CC"/>
     <w:multiLevelType w:val="multilevel"/>
     <w:tmpl w:val="0E40FAAC"/>
@@ -4920,7 +5085,7 @@
       </w:rPr>
     </w:lvl>
   </w:abstractNum>
-  <w:abstractNum w:abstractNumId="20" w15:restartNumberingAfterBreak="0">
+  <w:abstractNum w:abstractNumId="23" w15:restartNumberingAfterBreak="0">
     <w:nsid w:val="3C327FCD"/>
     <w:multiLevelType w:val="multilevel"/>
     <w:tmpl w:val="488C8D26"/>
@@ -5069,7 +5234,7 @@
       </w:rPr>
     </w:lvl>
   </w:abstractNum>
-  <w:abstractNum w:abstractNumId="21" w15:restartNumberingAfterBreak="0">
+  <w:abstractNum w:abstractNumId="24" w15:restartNumberingAfterBreak="0">
     <w:nsid w:val="4ADE6F54"/>
     <w:multiLevelType w:val="multilevel"/>
     <w:tmpl w:val="73644F70"/>
@@ -5218,7 +5383,7 @@
       </w:rPr>
     </w:lvl>
   </w:abstractNum>
-  <w:abstractNum w:abstractNumId="22" w15:restartNumberingAfterBreak="0">
+  <w:abstractNum w:abstractNumId="25" w15:restartNumberingAfterBreak="0">
     <w:nsid w:val="4D7B1F0C"/>
     <w:multiLevelType w:val="multilevel"/>
     <w:tmpl w:val="8C2E251A"/>
@@ -5367,7 +5532,7 @@
       </w:rPr>
     </w:lvl>
   </w:abstractNum>
-  <w:abstractNum w:abstractNumId="23" w15:restartNumberingAfterBreak="0">
+  <w:abstractNum w:abstractNumId="26" w15:restartNumberingAfterBreak="0">
     <w:nsid w:val="4E641FDA"/>
     <w:multiLevelType w:val="multilevel"/>
     <w:tmpl w:val="6A047C64"/>
@@ -5516,7 +5681,7 @@
       </w:rPr>
     </w:lvl>
   </w:abstractNum>
-  <w:abstractNum w:abstractNumId="24" w15:restartNumberingAfterBreak="0">
+  <w:abstractNum w:abstractNumId="27" w15:restartNumberingAfterBreak="0">
     <w:nsid w:val="4EB67062"/>
     <w:multiLevelType w:val="multilevel"/>
     <w:tmpl w:val="6A9AF7D4"/>
@@ -5665,7 +5830,7 @@
       </w:rPr>
     </w:lvl>
   </w:abstractNum>
-  <w:abstractNum w:abstractNumId="25" w15:restartNumberingAfterBreak="0">
+  <w:abstractNum w:abstractNumId="28" w15:restartNumberingAfterBreak="0">
     <w:nsid w:val="4F6652BA"/>
     <w:multiLevelType w:val="multilevel"/>
     <w:tmpl w:val="E86408CE"/>
@@ -5814,7 +5979,7 @@
       </w:rPr>
     </w:lvl>
   </w:abstractNum>
-  <w:abstractNum w:abstractNumId="26" w15:restartNumberingAfterBreak="0">
+  <w:abstractNum w:abstractNumId="29" w15:restartNumberingAfterBreak="0">
     <w:nsid w:val="4F832831"/>
     <w:multiLevelType w:val="multilevel"/>
     <w:tmpl w:val="50FEA8D8"/>
@@ -5963,7 +6128,156 @@
       </w:rPr>
     </w:lvl>
   </w:abstractNum>
-  <w:abstractNum w:abstractNumId="27" w15:restartNumberingAfterBreak="0">
+  <w:abstractNum w:abstractNumId="30" w15:restartNumberingAfterBreak="0">
+    <w:nsid w:val="4F843070"/>
+    <w:multiLevelType w:val="multilevel"/>
+    <w:tmpl w:val="CE3A3E1C"/>
+    <w:lvl w:ilvl="0">
+      <w:start w:val="1"/>
+      <w:numFmt w:val="bullet"/>
+      <w:lvlText w:val=""/>
+      <w:lvlJc w:val="left"/>
+      <w:pPr>
+        <w:tabs>
+          <w:tab w:val="num" w:pos="720"/>
+        </w:tabs>
+        <w:ind w:left="720" w:hanging="360"/>
+      </w:pPr>
+      <w:rPr>
+        <w:rFonts w:ascii="Symbol" w:hAnsi="Symbol" w:hint="default"/>
+        <w:sz w:val="20"/>
+      </w:rPr>
+    </w:lvl>
+    <w:lvl w:ilvl="1" w:tentative="1">
+      <w:start w:val="1"/>
+      <w:numFmt w:val="bullet"/>
+      <w:lvlText w:val=""/>
+      <w:lvlJc w:val="left"/>
+      <w:pPr>
+        <w:tabs>
+          <w:tab w:val="num" w:pos="1440"/>
+        </w:tabs>
+        <w:ind w:left="1440" w:hanging="360"/>
+      </w:pPr>
+      <w:rPr>
+        <w:rFonts w:ascii="Symbol" w:hAnsi="Symbol" w:hint="default"/>
+        <w:sz w:val="20"/>
+      </w:rPr>
+    </w:lvl>
+    <w:lvl w:ilvl="2" w:tentative="1">
+      <w:start w:val="1"/>
+      <w:numFmt w:val="bullet"/>
+      <w:lvlText w:val=""/>
+      <w:lvlJc w:val="left"/>
+      <w:pPr>
+        <w:tabs>
+          <w:tab w:val="num" w:pos="2160"/>
+        </w:tabs>
+        <w:ind w:left="2160" w:hanging="360"/>
+      </w:pPr>
+      <w:rPr>
+        <w:rFonts w:ascii="Symbol" w:hAnsi="Symbol" w:hint="default"/>
+        <w:sz w:val="20"/>
+      </w:rPr>
+    </w:lvl>
+    <w:lvl w:ilvl="3" w:tentative="1">
+      <w:start w:val="1"/>
+      <w:numFmt w:val="bullet"/>
+      <w:lvlText w:val=""/>
+      <w:lvlJc w:val="left"/>
+      <w:pPr>
+        <w:tabs>
+          <w:tab w:val="num" w:pos="2880"/>
+        </w:tabs>
+        <w:ind w:left="2880" w:hanging="360"/>
+      </w:pPr>
+      <w:rPr>
+        <w:rFonts w:ascii="Symbol" w:hAnsi="Symbol" w:hint="default"/>
+        <w:sz w:val="20"/>
+      </w:rPr>
+    </w:lvl>
+    <w:lvl w:ilvl="4" w:tentative="1">
+      <w:start w:val="1"/>
+      <w:numFmt w:val="bullet"/>
+      <w:lvlText w:val=""/>
+      <w:lvlJc w:val="left"/>
+      <w:pPr>
+        <w:tabs>
+          <w:tab w:val="num" w:pos="3600"/>
+        </w:tabs>
+        <w:ind w:left="3600" w:hanging="360"/>
+      </w:pPr>
+      <w:rPr>
+        <w:rFonts w:ascii="Symbol" w:hAnsi="Symbol" w:hint="default"/>
+        <w:sz w:val="20"/>
+      </w:rPr>
+    </w:lvl>
+    <w:lvl w:ilvl="5" w:tentative="1">
+      <w:start w:val="1"/>
+      <w:numFmt w:val="bullet"/>
+      <w:lvlText w:val=""/>
+      <w:lvlJc w:val="left"/>
+      <w:pPr>
+        <w:tabs>
+          <w:tab w:val="num" w:pos="4320"/>
+        </w:tabs>
+        <w:ind w:left="4320" w:hanging="360"/>
+      </w:pPr>
+      <w:rPr>
+        <w:rFonts w:ascii="Symbol" w:hAnsi="Symbol" w:hint="default"/>
+        <w:sz w:val="20"/>
+      </w:rPr>
+    </w:lvl>
+    <w:lvl w:ilvl="6" w:tentative="1">
+      <w:start w:val="1"/>
+      <w:numFmt w:val="bullet"/>
+      <w:lvlText w:val=""/>
+      <w:lvlJc w:val="left"/>
+      <w:pPr>
+        <w:tabs>
+          <w:tab w:val="num" w:pos="5040"/>
+        </w:tabs>
+        <w:ind w:left="5040" w:hanging="360"/>
+      </w:pPr>
+      <w:rPr>
+        <w:rFonts w:ascii="Symbol" w:hAnsi="Symbol" w:hint="default"/>
+        <w:sz w:val="20"/>
+      </w:rPr>
+    </w:lvl>
+    <w:lvl w:ilvl="7" w:tentative="1">
+      <w:start w:val="1"/>
+      <w:numFmt w:val="bullet"/>
+      <w:lvlText w:val=""/>
+      <w:lvlJc w:val="left"/>
+      <w:pPr>
+        <w:tabs>
+          <w:tab w:val="num" w:pos="5760"/>
+        </w:tabs>
+        <w:ind w:left="5760" w:hanging="360"/>
+      </w:pPr>
+      <w:rPr>
+        <w:rFonts w:ascii="Symbol" w:hAnsi="Symbol" w:hint="default"/>
+        <w:sz w:val="20"/>
+      </w:rPr>
+    </w:lvl>
+    <w:lvl w:ilvl="8" w:tentative="1">
+      <w:start w:val="1"/>
+      <w:numFmt w:val="bullet"/>
+      <w:lvlText w:val=""/>
+      <w:lvlJc w:val="left"/>
+      <w:pPr>
+        <w:tabs>
+          <w:tab w:val="num" w:pos="6480"/>
+        </w:tabs>
+        <w:ind w:left="6480" w:hanging="360"/>
+      </w:pPr>
+      <w:rPr>
+        <w:rFonts w:ascii="Symbol" w:hAnsi="Symbol" w:hint="default"/>
+        <w:sz w:val="20"/>
+      </w:rPr>
+    </w:lvl>
+  </w:abstractNum>
+  <w:abstractNum w:abstractNumId="31" w15:restartNumberingAfterBreak="0">
     <w:nsid w:val="5D28099C"/>
     <w:multiLevelType w:val="multilevel"/>
     <w:tmpl w:val="CCC4377E"/>
@@ -6112,7 +6426,156 @@
       </w:rPr>
     </w:lvl>
   </w:abstractNum>
-  <w:abstractNum w:abstractNumId="28" w15:restartNumberingAfterBreak="0">
+  <w:abstractNum w:abstractNumId="32" w15:restartNumberingAfterBreak="0">
+    <w:nsid w:val="61C812CF"/>
+    <w:multiLevelType w:val="multilevel"/>
+    <w:tmpl w:val="78141202"/>
+    <w:lvl w:ilvl="0">
+      <w:start w:val="1"/>
+      <w:numFmt w:val="bullet"/>
+      <w:lvlText w:val=""/>
+      <w:lvlJc w:val="left"/>
+      <w:pPr>
+        <w:tabs>
+          <w:tab w:val="num" w:pos="720"/>
+        </w:tabs>
+        <w:ind w:left="720" w:hanging="360"/>
+      </w:pPr>
+      <w:rPr>
+        <w:rFonts w:ascii="Symbol" w:hAnsi="Symbol" w:hint="default"/>
+        <w:sz w:val="20"/>
+      </w:rPr>
+    </w:lvl>
+    <w:lvl w:ilvl="1">
+      <w:start w:val="1"/>
+      <w:numFmt w:val="bullet"/>
+      <w:lvlText w:val=""/>
+      <w:lvlJc w:val="left"/>
+      <w:pPr>
+        <w:tabs>
+          <w:tab w:val="num" w:pos="1440"/>
+        </w:tabs>
+        <w:ind w:left="1440" w:hanging="360"/>
+      </w:pPr>
+      <w:rPr>
+        <w:rFonts w:ascii="Symbol" w:hAnsi="Symbol" w:hint="default"/>
+        <w:sz w:val="20"/>
+      </w:rPr>
+    </w:lvl>
+    <w:lvl w:ilvl="2" w:tentative="1">
+      <w:start w:val="1"/>
+      <w:numFmt w:val="bullet"/>
+      <w:lvlText w:val=""/>
+      <w:lvlJc w:val="left"/>
+      <w:pPr>
+        <w:tabs>
+          <w:tab w:val="num" w:pos="2160"/>
+        </w:tabs>
+        <w:ind w:left="2160" w:hanging="360"/>
+      </w:pPr>
+      <w:rPr>
+        <w:rFonts w:ascii="Symbol" w:hAnsi="Symbol" w:hint="default"/>
+        <w:sz w:val="20"/>
+      </w:rPr>
+    </w:lvl>
+    <w:lvl w:ilvl="3" w:tentative="1">
+      <w:start w:val="1"/>
+      <w:numFmt w:val="bullet"/>
+      <w:lvlText w:val=""/>
+      <w:lvlJc w:val="left"/>
+      <w:pPr>
+        <w:tabs>
+          <w:tab w:val="num" w:pos="2880"/>
+        </w:tabs>
+        <w:ind w:left="2880" w:hanging="360"/>
+      </w:pPr>
+      <w:rPr>
+        <w:rFonts w:ascii="Symbol" w:hAnsi="Symbol" w:hint="default"/>
+        <w:sz w:val="20"/>
+      </w:rPr>
+    </w:lvl>
+    <w:lvl w:ilvl="4" w:tentative="1">
+      <w:start w:val="1"/>
+      <w:numFmt w:val="bullet"/>
+      <w:lvlText w:val=""/>
+      <w:lvlJc w:val="left"/>
+      <w:pPr>
+        <w:tabs>
+          <w:tab w:val="num" w:pos="3600"/>
+        </w:tabs>
+        <w:ind w:left="3600" w:hanging="360"/>
+      </w:pPr>
+      <w:rPr>
+        <w:rFonts w:ascii="Symbol" w:hAnsi="Symbol" w:hint="default"/>
+        <w:sz w:val="20"/>
+      </w:rPr>
+    </w:lvl>
+    <w:lvl w:ilvl="5" w:tentative="1">
+      <w:start w:val="1"/>
+      <w:numFmt w:val="bullet"/>
+      <w:lvlText w:val=""/>
+      <w:lvlJc w:val="left"/>
+      <w:pPr>
+        <w:tabs>
+          <w:tab w:val="num" w:pos="4320"/>
+        </w:tabs>
+        <w:ind w:left="4320" w:hanging="360"/>
+      </w:pPr>
+      <w:rPr>
+        <w:rFonts w:ascii="Symbol" w:hAnsi="Symbol" w:hint="default"/>
+        <w:sz w:val="20"/>
+      </w:rPr>
+    </w:lvl>
+    <w:lvl w:ilvl="6" w:tentative="1">
+      <w:start w:val="1"/>
+      <w:numFmt w:val="bullet"/>
+      <w:lvlText w:val=""/>
+      <w:lvlJc w:val="left"/>
+      <w:pPr>
+        <w:tabs>
+          <w:tab w:val="num" w:pos="5040"/>
+        </w:tabs>
+        <w:ind w:left="5040" w:hanging="360"/>
+      </w:pPr>
+      <w:rPr>
+        <w:rFonts w:ascii="Symbol" w:hAnsi="Symbol" w:hint="default"/>
+        <w:sz w:val="20"/>
+      </w:rPr>
+    </w:lvl>
+    <w:lvl w:ilvl="7" w:tentative="1">
+      <w:start w:val="1"/>
+      <w:numFmt w:val="bullet"/>
+      <w:lvlText w:val=""/>
+      <w:lvlJc w:val="left"/>
+      <w:pPr>
+        <w:tabs>
+          <w:tab w:val="num" w:pos="5760"/>
+        </w:tabs>
+        <w:ind w:left="5760" w:hanging="360"/>
+      </w:pPr>
+      <w:rPr>
+        <w:rFonts w:ascii="Symbol" w:hAnsi="Symbol" w:hint="default"/>
+        <w:sz w:val="20"/>
+      </w:rPr>
+    </w:lvl>
+    <w:lvl w:ilvl="8" w:tentative="1">
+      <w:start w:val="1"/>
+      <w:numFmt w:val="bullet"/>
+      <w:lvlText w:val=""/>
+      <w:lvlJc w:val="left"/>
+      <w:pPr>
+        <w:tabs>
+          <w:tab w:val="num" w:pos="6480"/>
+        </w:tabs>
+        <w:ind w:left="6480" w:hanging="360"/>
+      </w:pPr>
+      <w:rPr>
+        <w:rFonts w:ascii="Symbol" w:hAnsi="Symbol" w:hint="default"/>
+        <w:sz w:val="20"/>
+      </w:rPr>
+    </w:lvl>
+  </w:abstractNum>
+  <w:abstractNum w:abstractNumId="33" w15:restartNumberingAfterBreak="0">
     <w:nsid w:val="64515187"/>
     <w:multiLevelType w:val="multilevel"/>
     <w:tmpl w:val="C89EDE32"/>
@@ -6261,7 +6724,156 @@
       </w:rPr>
     </w:lvl>
   </w:abstractNum>
-  <w:abstractNum w:abstractNumId="29" w15:restartNumberingAfterBreak="0">
+  <w:abstractNum w:abstractNumId="34" w15:restartNumberingAfterBreak="0">
+    <w:nsid w:val="651472E5"/>
+    <w:multiLevelType w:val="multilevel"/>
+    <w:tmpl w:val="18562024"/>
+    <w:lvl w:ilvl="0">
+      <w:start w:val="1"/>
+      <w:numFmt w:val="bullet"/>
+      <w:lvlText w:val=""/>
+      <w:lvlJc w:val="left"/>
+      <w:pPr>
+        <w:tabs>
+          <w:tab w:val="num" w:pos="720"/>
+        </w:tabs>
+        <w:ind w:left="720" w:hanging="360"/>
+      </w:pPr>
+      <w:rPr>
+        <w:rFonts w:ascii="Symbol" w:hAnsi="Symbol" w:hint="default"/>
+        <w:sz w:val="20"/>
+      </w:rPr>
+    </w:lvl>
+    <w:lvl w:ilvl="1" w:tentative="1">
+      <w:start w:val="1"/>
+      <w:numFmt w:val="bullet"/>
+      <w:lvlText w:val=""/>
+      <w:lvlJc w:val="left"/>
+      <w:pPr>
+        <w:tabs>
+          <w:tab w:val="num" w:pos="1440"/>
+        </w:tabs>
+        <w:ind w:left="1440" w:hanging="360"/>
+      </w:pPr>
+      <w:rPr>
+        <w:rFonts w:ascii="Symbol" w:hAnsi="Symbol" w:hint="default"/>
+        <w:sz w:val="20"/>
+      </w:rPr>
+    </w:lvl>
+    <w:lvl w:ilvl="2" w:tentative="1">
+      <w:start w:val="1"/>
+      <w:numFmt w:val="bullet"/>
+      <w:lvlText w:val=""/>
+      <w:lvlJc w:val="left"/>
+      <w:pPr>
+        <w:tabs>
+          <w:tab w:val="num" w:pos="2160"/>
+        </w:tabs>
+        <w:ind w:left="2160" w:hanging="360"/>
+      </w:pPr>
+      <w:rPr>
+        <w:rFonts w:ascii="Symbol" w:hAnsi="Symbol" w:hint="default"/>
+        <w:sz w:val="20"/>
+      </w:rPr>
+    </w:lvl>
+    <w:lvl w:ilvl="3" w:tentative="1">
+      <w:start w:val="1"/>
+      <w:numFmt w:val="bullet"/>
+      <w:lvlText w:val=""/>
+      <w:lvlJc w:val="left"/>
+      <w:pPr>
+        <w:tabs>
+          <w:tab w:val="num" w:pos="2880"/>
+        </w:tabs>
+        <w:ind w:left="2880" w:hanging="360"/>
+      </w:pPr>
+      <w:rPr>
+        <w:rFonts w:ascii="Symbol" w:hAnsi="Symbol" w:hint="default"/>
+        <w:sz w:val="20"/>
+      </w:rPr>
+    </w:lvl>
+    <w:lvl w:ilvl="4" w:tentative="1">
+      <w:start w:val="1"/>
+      <w:numFmt w:val="bullet"/>
+      <w:lvlText w:val=""/>
+      <w:lvlJc w:val="left"/>
+      <w:pPr>
+        <w:tabs>
+          <w:tab w:val="num" w:pos="3600"/>
+        </w:tabs>
+        <w:ind w:left="3600" w:hanging="360"/>
+      </w:pPr>
+      <w:rPr>
+        <w:rFonts w:ascii="Symbol" w:hAnsi="Symbol" w:hint="default"/>
+        <w:sz w:val="20"/>
+      </w:rPr>
+    </w:lvl>
+    <w:lvl w:ilvl="5" w:tentative="1">
+      <w:start w:val="1"/>
+      <w:numFmt w:val="bullet"/>
+      <w:lvlText w:val=""/>
+      <w:lvlJc w:val="left"/>
+      <w:pPr>
+        <w:tabs>
+          <w:tab w:val="num" w:pos="4320"/>
+        </w:tabs>
+        <w:ind w:left="4320" w:hanging="360"/>
+      </w:pPr>
+      <w:rPr>
+        <w:rFonts w:ascii="Symbol" w:hAnsi="Symbol" w:hint="default"/>
+        <w:sz w:val="20"/>
+      </w:rPr>
+    </w:lvl>
+    <w:lvl w:ilvl="6" w:tentative="1">
+      <w:start w:val="1"/>
+      <w:numFmt w:val="bullet"/>
+      <w:lvlText w:val=""/>
+      <w:lvlJc w:val="left"/>
+      <w:pPr>
+        <w:tabs>
+          <w:tab w:val="num" w:pos="5040"/>
+        </w:tabs>
+        <w:ind w:left="5040" w:hanging="360"/>
+      </w:pPr>
+      <w:rPr>
+        <w:rFonts w:ascii="Symbol" w:hAnsi="Symbol" w:hint="default"/>
+        <w:sz w:val="20"/>
+      </w:rPr>
+    </w:lvl>
+    <w:lvl w:ilvl="7" w:tentative="1">
+      <w:start w:val="1"/>
+      <w:numFmt w:val="bullet"/>
+      <w:lvlText w:val=""/>
+      <w:lvlJc w:val="left"/>
+      <w:pPr>
+        <w:tabs>
+          <w:tab w:val="num" w:pos="5760"/>
+        </w:tabs>
+        <w:ind w:left="5760" w:hanging="360"/>
+      </w:pPr>
+      <w:rPr>
+        <w:rFonts w:ascii="Symbol" w:hAnsi="Symbol" w:hint="default"/>
+        <w:sz w:val="20"/>
+      </w:rPr>
+    </w:lvl>
+    <w:lvl w:ilvl="8" w:tentative="1">
+      <w:start w:val="1"/>
+      <w:numFmt w:val="bullet"/>
+      <w:lvlText w:val=""/>
+      <w:lvlJc w:val="left"/>
+      <w:pPr>
+        <w:tabs>
+          <w:tab w:val="num" w:pos="6480"/>
+        </w:tabs>
+        <w:ind w:left="6480" w:hanging="360"/>
+      </w:pPr>
+      <w:rPr>
+        <w:rFonts w:ascii="Symbol" w:hAnsi="Symbol" w:hint="default"/>
+        <w:sz w:val="20"/>
+      </w:rPr>
+    </w:lvl>
+  </w:abstractNum>
+  <w:abstractNum w:abstractNumId="35" w15:restartNumberingAfterBreak="0">
     <w:nsid w:val="653D10C0"/>
     <w:multiLevelType w:val="multilevel"/>
     <w:tmpl w:val="90800C32"/>
@@ -6410,7 +7022,7 @@
       </w:rPr>
     </w:lvl>
   </w:abstractNum>
-  <w:abstractNum w:abstractNumId="30" w15:restartNumberingAfterBreak="0">
+  <w:abstractNum w:abstractNumId="36" w15:restartNumberingAfterBreak="0">
     <w:nsid w:val="679C27B6"/>
     <w:multiLevelType w:val="multilevel"/>
     <w:tmpl w:val="60622DE2"/>
@@ -6559,7 +7171,7 @@
       </w:rPr>
     </w:lvl>
   </w:abstractNum>
-  <w:abstractNum w:abstractNumId="31" w15:restartNumberingAfterBreak="0">
+  <w:abstractNum w:abstractNumId="37" w15:restartNumberingAfterBreak="0">
     <w:nsid w:val="69C5756D"/>
     <w:multiLevelType w:val="multilevel"/>
     <w:tmpl w:val="71D42AA0"/>
@@ -6708,7 +7320,7 @@
       </w:rPr>
     </w:lvl>
   </w:abstractNum>
-  <w:abstractNum w:abstractNumId="32" w15:restartNumberingAfterBreak="0">
+  <w:abstractNum w:abstractNumId="38" w15:restartNumberingAfterBreak="0">
     <w:nsid w:val="6AD82149"/>
     <w:multiLevelType w:val="multilevel"/>
     <w:tmpl w:val="288CEBE2"/>
@@ -6857,7 +7469,156 @@
       </w:rPr>
     </w:lvl>
   </w:abstractNum>
-  <w:abstractNum w:abstractNumId="33" w15:restartNumberingAfterBreak="0">
+  <w:abstractNum w:abstractNumId="39" w15:restartNumberingAfterBreak="0">
+    <w:nsid w:val="6C39185F"/>
+    <w:multiLevelType w:val="multilevel"/>
+    <w:tmpl w:val="41EECF36"/>
+    <w:lvl w:ilvl="0">
+      <w:start w:val="1"/>
+      <w:numFmt w:val="bullet"/>
+      <w:lvlText w:val=""/>
+      <w:lvlJc w:val="left"/>
+      <w:pPr>
+        <w:tabs>
+          <w:tab w:val="num" w:pos="720"/>
+        </w:tabs>
+        <w:ind w:left="720" w:hanging="360"/>
+      </w:pPr>
+      <w:rPr>
+        <w:rFonts w:ascii="Symbol" w:hAnsi="Symbol" w:hint="default"/>
+        <w:sz w:val="20"/>
+      </w:rPr>
+    </w:lvl>
+    <w:lvl w:ilvl="1" w:tentative="1">
+      <w:start w:val="1"/>
+      <w:numFmt w:val="bullet"/>
+      <w:lvlText w:val=""/>
+      <w:lvlJc w:val="left"/>
+      <w:pPr>
+        <w:tabs>
+          <w:tab w:val="num" w:pos="1440"/>
+        </w:tabs>
+        <w:ind w:left="1440" w:hanging="360"/>
+      </w:pPr>
+      <w:rPr>
+        <w:rFonts w:ascii="Symbol" w:hAnsi="Symbol" w:hint="default"/>
+        <w:sz w:val="20"/>
+      </w:rPr>
+    </w:lvl>
+    <w:lvl w:ilvl="2" w:tentative="1">
+      <w:start w:val="1"/>
+      <w:numFmt w:val="bullet"/>
+      <w:lvlText w:val=""/>
+      <w:lvlJc w:val="left"/>
+      <w:pPr>
+        <w:tabs>
+          <w:tab w:val="num" w:pos="2160"/>
+        </w:tabs>
+        <w:ind w:left="2160" w:hanging="360"/>
+      </w:pPr>
+      <w:rPr>
+        <w:rFonts w:ascii="Symbol" w:hAnsi="Symbol" w:hint="default"/>
+        <w:sz w:val="20"/>
+      </w:rPr>
+    </w:lvl>
+    <w:lvl w:ilvl="3" w:tentative="1">
+      <w:start w:val="1"/>
+      <w:numFmt w:val="bullet"/>
+      <w:lvlText w:val=""/>
+      <w:lvlJc w:val="left"/>
+      <w:pPr>
+        <w:tabs>
+          <w:tab w:val="num" w:pos="2880"/>
+        </w:tabs>
+        <w:ind w:left="2880" w:hanging="360"/>
+      </w:pPr>
+      <w:rPr>
+        <w:rFonts w:ascii="Symbol" w:hAnsi="Symbol" w:hint="default"/>
+        <w:sz w:val="20"/>
+      </w:rPr>
+    </w:lvl>
+    <w:lvl w:ilvl="4" w:tentative="1">
+      <w:start w:val="1"/>
+      <w:numFmt w:val="bullet"/>
+      <w:lvlText w:val=""/>
+      <w:lvlJc w:val="left"/>
+      <w:pPr>
+        <w:tabs>
+          <w:tab w:val="num" w:pos="3600"/>
+        </w:tabs>
+        <w:ind w:left="3600" w:hanging="360"/>
+      </w:pPr>
+      <w:rPr>
+        <w:rFonts w:ascii="Symbol" w:hAnsi="Symbol" w:hint="default"/>
+        <w:sz w:val="20"/>
+      </w:rPr>
+    </w:lvl>
+    <w:lvl w:ilvl="5" w:tentative="1">
+      <w:start w:val="1"/>
+      <w:numFmt w:val="bullet"/>
+      <w:lvlText w:val=""/>
+      <w:lvlJc w:val="left"/>
+      <w:pPr>
+        <w:tabs>
+          <w:tab w:val="num" w:pos="4320"/>
+        </w:tabs>
+        <w:ind w:left="4320" w:hanging="360"/>
+      </w:pPr>
+      <w:rPr>
+        <w:rFonts w:ascii="Symbol" w:hAnsi="Symbol" w:hint="default"/>
+        <w:sz w:val="20"/>
+      </w:rPr>
+    </w:lvl>
+    <w:lvl w:ilvl="6" w:tentative="1">
+      <w:start w:val="1"/>
+      <w:numFmt w:val="bullet"/>
+      <w:lvlText w:val=""/>
+      <w:lvlJc w:val="left"/>
+      <w:pPr>
+        <w:tabs>
+          <w:tab w:val="num" w:pos="5040"/>
+        </w:tabs>
+        <w:ind w:left="5040" w:hanging="360"/>
+      </w:pPr>
+      <w:rPr>
+        <w:rFonts w:ascii="Symbol" w:hAnsi="Symbol" w:hint="default"/>
+        <w:sz w:val="20"/>
+      </w:rPr>
+    </w:lvl>
+    <w:lvl w:ilvl="7" w:tentative="1">
+      <w:start w:val="1"/>
+      <w:numFmt w:val="bullet"/>
+      <w:lvlText w:val=""/>
+      <w:lvlJc w:val="left"/>
+      <w:pPr>
+        <w:tabs>
+          <w:tab w:val="num" w:pos="5760"/>
+        </w:tabs>
+        <w:ind w:left="5760" w:hanging="360"/>
+      </w:pPr>
+      <w:rPr>
+        <w:rFonts w:ascii="Symbol" w:hAnsi="Symbol" w:hint="default"/>
+        <w:sz w:val="20"/>
+      </w:rPr>
+    </w:lvl>
+    <w:lvl w:ilvl="8" w:tentative="1">
+      <w:start w:val="1"/>
+      <w:numFmt w:val="bullet"/>
+      <w:lvlText w:val=""/>
+      <w:lvlJc w:val="left"/>
+      <w:pPr>
+        <w:tabs>
+          <w:tab w:val="num" w:pos="6480"/>
+        </w:tabs>
+        <w:ind w:left="6480" w:hanging="360"/>
+      </w:pPr>
+      <w:rPr>
+        <w:rFonts w:ascii="Symbol" w:hAnsi="Symbol" w:hint="default"/>
+        <w:sz w:val="20"/>
+      </w:rPr>
+    </w:lvl>
+  </w:abstractNum>
+  <w:abstractNum w:abstractNumId="40" w15:restartNumberingAfterBreak="0">
     <w:nsid w:val="6C8E5D29"/>
     <w:multiLevelType w:val="multilevel"/>
     <w:tmpl w:val="6598E3F2"/>
@@ -7006,7 +7767,7 @@
       </w:rPr>
     </w:lvl>
   </w:abstractNum>
-  <w:abstractNum w:abstractNumId="34" w15:restartNumberingAfterBreak="0">
+  <w:abstractNum w:abstractNumId="41" w15:restartNumberingAfterBreak="0">
     <w:nsid w:val="716B55AA"/>
     <w:multiLevelType w:val="multilevel"/>
     <w:tmpl w:val="4FDAEC3C"/>
@@ -7155,7 +7916,7 @@
       </w:rPr>
     </w:lvl>
   </w:abstractNum>
-  <w:abstractNum w:abstractNumId="35" w15:restartNumberingAfterBreak="0">
+  <w:abstractNum w:abstractNumId="42" w15:restartNumberingAfterBreak="0">
     <w:nsid w:val="77F83D1E"/>
     <w:multiLevelType w:val="multilevel"/>
     <w:tmpl w:val="C450E598"/>
@@ -7305,49 +8066,49 @@
     </w:lvl>
   </w:abstractNum>
   <w:num w:numId="1" w16cid:durableId="1715618316">
-    <w:abstractNumId w:val="28"/>
+    <w:abstractNumId w:val="33"/>
   </w:num>
   <w:num w:numId="2" w16cid:durableId="1397507375">
     <w:abstractNumId w:val="1"/>
   </w:num>
   <w:num w:numId="3" w16cid:durableId="582297702">
-    <w:abstractNumId w:val="34"/>
+    <w:abstractNumId w:val="41"/>
   </w:num>
   <w:num w:numId="4" w16cid:durableId="896402845">
     <w:abstractNumId w:val="3"/>
   </w:num>
   <w:num w:numId="5" w16cid:durableId="287128462">
-    <w:abstractNumId w:val="24"/>
+    <w:abstractNumId w:val="27"/>
   </w:num>
   <w:num w:numId="6" w16cid:durableId="1060128149">
-    <w:abstractNumId w:val="33"/>
+    <w:abstractNumId w:val="40"/>
   </w:num>
   <w:num w:numId="7" w16cid:durableId="1731004285">
-    <w:abstractNumId w:val="10"/>
+    <w:abstractNumId w:val="11"/>
   </w:num>
   <w:num w:numId="8" w16cid:durableId="614286181">
-    <w:abstractNumId w:val="29"/>
+    <w:abstractNumId w:val="35"/>
   </w:num>
   <w:num w:numId="9" w16cid:durableId="1615557575">
-    <w:abstractNumId w:val="16"/>
+    <w:abstractNumId w:val="18"/>
   </w:num>
   <w:num w:numId="10" w16cid:durableId="1541821923">
-    <w:abstractNumId w:val="35"/>
+    <w:abstractNumId w:val="42"/>
   </w:num>
   <w:num w:numId="11" w16cid:durableId="1383364979">
     <w:abstractNumId w:val="8"/>
   </w:num>
   <w:num w:numId="12" w16cid:durableId="1878002508">
-    <w:abstractNumId w:val="26"/>
+    <w:abstractNumId w:val="29"/>
   </w:num>
   <w:num w:numId="13" w16cid:durableId="1011882354">
     <w:abstractNumId w:val="5"/>
   </w:num>
   <w:num w:numId="14" w16cid:durableId="1850634969">
-    <w:abstractNumId w:val="22"/>
+    <w:abstractNumId w:val="25"/>
   </w:num>
   <w:num w:numId="15" w16cid:durableId="937711398">
-    <w:abstractNumId w:val="14"/>
+    <w:abstractNumId w:val="16"/>
   </w:num>
   <w:num w:numId="16" w16cid:durableId="1068072400">
     <w:abstractNumId w:val="7"/>
@@ -7356,61 +8117,82 @@
     <w:abstractNumId w:val="6"/>
   </w:num>
   <w:num w:numId="18" w16cid:durableId="1034430336">
-    <w:abstractNumId w:val="11"/>
+    <w:abstractNumId w:val="12"/>
   </w:num>
   <w:num w:numId="19" w16cid:durableId="1247765203">
-    <w:abstractNumId w:val="30"/>
+    <w:abstractNumId w:val="36"/>
   </w:num>
   <w:num w:numId="20" w16cid:durableId="564992103">
     <w:abstractNumId w:val="4"/>
   </w:num>
   <w:num w:numId="21" w16cid:durableId="897324284">
-    <w:abstractNumId w:val="27"/>
+    <w:abstractNumId w:val="31"/>
   </w:num>
   <w:num w:numId="22" w16cid:durableId="1088650945">
-    <w:abstractNumId w:val="13"/>
+    <w:abstractNumId w:val="14"/>
   </w:num>
   <w:num w:numId="23" w16cid:durableId="998339209">
     <w:abstractNumId w:val="2"/>
   </w:num>
   <w:num w:numId="24" w16cid:durableId="1163006258">
-    <w:abstractNumId w:val="15"/>
+    <w:abstractNumId w:val="17"/>
   </w:num>
   <w:num w:numId="25" w16cid:durableId="224069282">
-    <w:abstractNumId w:val="25"/>
+    <w:abstractNumId w:val="28"/>
   </w:num>
   <w:num w:numId="26" w16cid:durableId="1830706729">
-    <w:abstractNumId w:val="12"/>
+    <w:abstractNumId w:val="13"/>
   </w:num>
   <w:num w:numId="27" w16cid:durableId="1944335437">
     <w:abstractNumId w:val="9"/>
   </w:num>
   <w:num w:numId="28" w16cid:durableId="530411527">
-    <w:abstractNumId w:val="18"/>
+    <w:abstractNumId w:val="21"/>
   </w:num>
   <w:num w:numId="29" w16cid:durableId="1093088303">
     <w:abstractNumId w:val="0"/>
   </w:num>
   <w:num w:numId="30" w16cid:durableId="1015615363">
-    <w:abstractNumId w:val="17"/>
+    <w:abstractNumId w:val="19"/>
   </w:num>
   <w:num w:numId="31" w16cid:durableId="1213426389">
+    <w:abstractNumId w:val="23"/>
+  </w:num>
+  <w:num w:numId="32" w16cid:durableId="1455975866">
+    <w:abstractNumId w:val="26"/>
+  </w:num>
+  <w:num w:numId="33" w16cid:durableId="399403851">
+    <w:abstractNumId w:val="22"/>
+  </w:num>
+  <w:num w:numId="34" w16cid:durableId="1857815237">
+    <w:abstractNumId w:val="38"/>
+  </w:num>
+  <w:num w:numId="35" w16cid:durableId="174542618">
+    <w:abstractNumId w:val="24"/>
+  </w:num>
+  <w:num w:numId="36" w16cid:durableId="1539662520">
+    <w:abstractNumId w:val="37"/>
+  </w:num>
+  <w:num w:numId="37" w16cid:durableId="392585484">
+    <w:abstractNumId w:val="15"/>
+  </w:num>
+  <w:num w:numId="38" w16cid:durableId="356079883">
+    <w:abstractNumId w:val="32"/>
+  </w:num>
+  <w:num w:numId="39" w16cid:durableId="317151218">
     <w:abstractNumId w:val="20"/>
   </w:num>
-  <w:num w:numId="32" w16cid:durableId="1455975866">
-    <w:abstractNumId w:val="23"/>
+  <w:num w:numId="40" w16cid:durableId="909654422">
+    <w:abstractNumId w:val="10"/>
   </w:num>
-  <w:num w:numId="33" w16cid:durableId="399403851">
-    <w:abstractNumId w:val="19"/>
+  <w:num w:numId="41" w16cid:durableId="591738021">
+    <w:abstractNumId w:val="30"/>
   </w:num>
-  <w:num w:numId="34" w16cid:durableId="1857815237">
-    <w:abstractNumId w:val="32"/>
+  <w:num w:numId="42" w16cid:durableId="1701978720">
+    <w:abstractNumId w:val="39"/>
   </w:num>
-  <w:num w:numId="35" w16cid:durableId="174542618">
-    <w:abstractNumId w:val="21"/>
-  </w:num>
-  <w:num w:numId="36" w16cid:durableId="1539662520">
-    <w:abstractNumId w:val="31"/>
+  <w:num w:numId="43" w16cid:durableId="641352641">
+    <w:abstractNumId w:val="34"/>
   </w:num>
 </w:numbering>
 </file>
@@ -8361,6 +9143,50 @@
       <w:szCs w:val="20"/>
     </w:rPr>
   </w:style>
+  <w:style w:type="paragraph" w:styleId="Header">
+    <w:name w:val="header"/>
+    <w:basedOn w:val="Normal"/>
+    <w:link w:val="HeaderChar"/>
+    <w:uiPriority w:val="99"/>
+    <w:unhideWhenUsed/>
+    <w:rsid w:val="006D6392"/>
+    <w:pPr>
+      <w:tabs>
+        <w:tab w:val="center" w:pos="4513"/>
+        <w:tab w:val="right" w:pos="9026"/>
+      </w:tabs>
+      <w:spacing w:after="0" w:line="240" w:lineRule="auto"/>
+    </w:pPr>
+  </w:style>
+  <w:style w:type="character" w:customStyle="1" w:styleId="HeaderChar">
+    <w:name w:val="Header Char"/>
+    <w:basedOn w:val="DefaultParagraphFont"/>
+    <w:link w:val="Header"/>
+    <w:uiPriority w:val="99"/>
+    <w:rsid w:val="006D6392"/>
+  </w:style>
+  <w:style w:type="paragraph" w:styleId="Footer">
+    <w:name w:val="footer"/>
+    <w:basedOn w:val="Normal"/>
+    <w:link w:val="FooterChar"/>
+    <w:uiPriority w:val="99"/>
+    <w:unhideWhenUsed/>
+    <w:rsid w:val="006D6392"/>
+    <w:pPr>
+      <w:tabs>
+        <w:tab w:val="center" w:pos="4513"/>
+        <w:tab w:val="right" w:pos="9026"/>
+      </w:tabs>
+      <w:spacing w:after="0" w:line="240" w:lineRule="auto"/>
+    </w:pPr>
+  </w:style>
+  <w:style w:type="character" w:customStyle="1" w:styleId="FooterChar">
+    <w:name w:val="Footer Char"/>
+    <w:basedOn w:val="DefaultParagraphFont"/>
+    <w:link w:val="Footer"/>
+    <w:uiPriority w:val="99"/>
+    <w:rsid w:val="006D6392"/>
+  </w:style>
 </w:styles>
 </file>
 

</xml_diff>

<commit_message>
improve docs and ensure consistent helper method calls
</commit_message>
<xml_diff>
--- a/graphDescription.docx
+++ b/graphDescription.docx
@@ -217,6 +217,13 @@
           <w:b/>
           <w:bCs/>
         </w:rPr>
+        <w:t xml:space="preserve">public </w:t>
+      </w:r>
+      <w:r>
+        <w:rPr>
+          <w:b/>
+          <w:bCs/>
+        </w:rPr>
         <w:t>Vertex(F value)</w:t>
       </w:r>
       <w:r>
@@ -235,6 +242,13 @@
           <w:b/>
           <w:bCs/>
         </w:rPr>
+        <w:t xml:space="preserve">public </w:t>
+      </w:r>
+      <w:r>
+        <w:rPr>
+          <w:b/>
+          <w:bCs/>
+        </w:rPr>
         <w:t>F getValue()</w:t>
       </w:r>
       <w:r>
@@ -253,6 +267,13 @@
           <w:b/>
           <w:bCs/>
         </w:rPr>
+        <w:t xml:space="preserve">public </w:t>
+      </w:r>
+      <w:r>
+        <w:rPr>
+          <w:b/>
+          <w:bCs/>
+        </w:rPr>
         <w:t>boolean equals(Object other)</w:t>
       </w:r>
       <w:r>
@@ -271,6 +292,13 @@
           <w:b/>
           <w:bCs/>
         </w:rPr>
+        <w:t xml:space="preserve">public </w:t>
+      </w:r>
+      <w:r>
+        <w:rPr>
+          <w:b/>
+          <w:bCs/>
+        </w:rPr>
         <w:t>int hashCode()</w:t>
       </w:r>
       <w:r>
@@ -289,6 +317,13 @@
           <w:b/>
           <w:bCs/>
         </w:rPr>
+        <w:t xml:space="preserve">public </w:t>
+      </w:r>
+      <w:r>
+        <w:rPr>
+          <w:b/>
+          <w:bCs/>
+        </w:rPr>
         <w:t>int compareTo(Vertex&lt;F&gt; other)</w:t>
       </w:r>
       <w:r>
@@ -307,6 +342,13 @@
           <w:b/>
           <w:bCs/>
         </w:rPr>
+        <w:t xml:space="preserve">public </w:t>
+      </w:r>
+      <w:r>
+        <w:rPr>
+          <w:b/>
+          <w:bCs/>
+        </w:rPr>
         <w:t>String toString()</w:t>
       </w:r>
       <w:r>
@@ -471,6 +513,13 @@
           <w:b/>
           <w:bCs/>
         </w:rPr>
+        <w:t xml:space="preserve">public </w:t>
+      </w:r>
+      <w:r>
+        <w:rPr>
+          <w:b/>
+          <w:bCs/>
+        </w:rPr>
         <w:t>Edge(Vertex&lt;F&gt; v1, Vertex&lt;F&gt; v2)</w:t>
       </w:r>
       <w:r>
@@ -489,6 +538,13 @@
           <w:b/>
           <w:bCs/>
         </w:rPr>
+        <w:t xml:space="preserve">public </w:t>
+      </w:r>
+      <w:r>
+        <w:rPr>
+          <w:b/>
+          <w:bCs/>
+        </w:rPr>
         <w:t>Vertex&lt;F&gt; getV1()</w:t>
       </w:r>
       <w:r>
@@ -517,6 +573,13 @@
           <w:b/>
           <w:bCs/>
         </w:rPr>
+        <w:t xml:space="preserve">public </w:t>
+      </w:r>
+      <w:r>
+        <w:rPr>
+          <w:b/>
+          <w:bCs/>
+        </w:rPr>
         <w:t>boolean equals(Object other)</w:t>
       </w:r>
       <w:r>
@@ -535,6 +598,13 @@
           <w:b/>
           <w:bCs/>
         </w:rPr>
+        <w:t xml:space="preserve">public </w:t>
+      </w:r>
+      <w:r>
+        <w:rPr>
+          <w:b/>
+          <w:bCs/>
+        </w:rPr>
         <w:t>int hashCode()</w:t>
       </w:r>
       <w:r>
@@ -553,6 +623,13 @@
           <w:b/>
           <w:bCs/>
         </w:rPr>
+        <w:t xml:space="preserve">public </w:t>
+      </w:r>
+      <w:r>
+        <w:rPr>
+          <w:b/>
+          <w:bCs/>
+        </w:rPr>
         <w:t>int compareTo(Edge&lt;F&gt; other)</w:t>
       </w:r>
       <w:r>
@@ -571,10 +648,32 @@
           <w:b/>
           <w:bCs/>
         </w:rPr>
+        <w:t xml:space="preserve">public </w:t>
+      </w:r>
+      <w:r>
+        <w:rPr>
+          <w:b/>
+          <w:bCs/>
+        </w:rPr>
         <w:t>String toString()</w:t>
       </w:r>
       <w:r>
-        <w:t>: Returns a formatted string representing the edge.</w:t>
+        <w:t>: Returns a formatted string</w:t>
+      </w:r>
+      <w:r>
+        <w:t xml:space="preserve"> in the form of</w:t>
+      </w:r>
+      <w:r>
+        <w:t xml:space="preserve"> </w:t>
+      </w:r>
+      <w:r>
+        <w:t>"(startVertex -&gt; endVertex)"</w:t>
+      </w:r>
+      <w:r>
+        <w:t xml:space="preserve"> </w:t>
+      </w:r>
+      <w:r>
+        <w:t>representing the edge.</w:t>
       </w:r>
     </w:p>
     <w:p>
@@ -613,7 +712,6 @@
           <w:b/>
           <w:bCs/>
         </w:rPr>
-        <w:lastRenderedPageBreak/>
         <w:t xml:space="preserve">public class ArrayGraph&lt;F extends Comparable&lt;F&gt;&gt; implements Graph&lt;F&gt; </w:t>
       </w:r>
     </w:p>
@@ -671,6 +769,9 @@
       <w:r>
         <w:t>) for tracking their current counts.</w:t>
       </w:r>
+      <w:r>
+        <w:t xml:space="preserve"> Its methods are described and analysed below:</w:t>
+      </w:r>
     </w:p>
     <w:p>
       <w:pPr>
@@ -684,22 +785,33 @@
           <w:b/>
           <w:bCs/>
         </w:rPr>
-        <w:t>Core Methods and Complexity Analysis</w:t>
+        <w:t>public boolean addVertex(Vertex&lt;F&gt; v)</w:t>
+      </w:r>
+      <w:r>
+        <w:rPr>
+          <w:b/>
+          <w:bCs/>
+        </w:rPr>
+        <w:t xml:space="preserve"> </w:t>
       </w:r>
     </w:p>
     <w:p>
       <w:pPr>
-        <w:rPr>
-          <w:b/>
-          <w:bCs/>
-        </w:rPr>
-      </w:pPr>
-      <w:r>
-        <w:rPr>
-          <w:b/>
-          <w:bCs/>
-        </w:rPr>
-        <w:t>addVertex(Vertex&lt;F&gt; v)</w:t>
+        <w:pStyle w:val="ListParagraph"/>
+        <w:numPr>
+          <w:ilvl w:val="0"/>
+          <w:numId w:val="46"/>
+        </w:numPr>
+      </w:pPr>
+      <w:r>
+        <w:rPr>
+          <w:b/>
+          <w:bCs/>
+        </w:rPr>
+        <w:t>Purpose:</w:t>
+      </w:r>
+      <w:r>
+        <w:t xml:space="preserve"> Adds a unique vertex to the graph, ensuring no duplicates.</w:t>
       </w:r>
     </w:p>
     <w:p>
@@ -714,10 +826,135 @@
           <w:b/>
           <w:bCs/>
         </w:rPr>
-        <w:t>Purpose:</w:t>
-      </w:r>
-      <w:r>
-        <w:t xml:space="preserve"> Adds a unique vertex to the graph, ensuring no duplicates.</w:t>
+        <w:t>Underlying Algorithm:</w:t>
+      </w:r>
+    </w:p>
+    <w:p>
+      <w:pPr>
+        <w:numPr>
+          <w:ilvl w:val="1"/>
+          <w:numId w:val="37"/>
+        </w:numPr>
+      </w:pPr>
+      <w:r>
+        <w:rPr>
+          <w:b/>
+          <w:bCs/>
+        </w:rPr>
+        <w:t>Existence and Index Check:</w:t>
+      </w:r>
+      <w:r>
+        <w:t xml:space="preserve"> Utilizes binary search via</w:t>
+      </w:r>
+      <w:r>
+        <w:t xml:space="preserve"> a helper method</w:t>
+      </w:r>
+      <w:r>
+        <w:t xml:space="preserve"> </w:t>
+      </w:r>
+      <w:r>
+        <w:rPr>
+          <w:b/>
+          <w:bCs/>
+        </w:rPr>
+        <w:t>(</w:t>
+      </w:r>
+      <w:r>
+        <w:rPr>
+          <w:b/>
+          <w:bCs/>
+        </w:rPr>
+        <w:t>fi</w:t>
+      </w:r>
+      <w:r>
+        <w:rPr>
+          <w:b/>
+          <w:bCs/>
+        </w:rPr>
+        <w:t>ndVertexIndex</w:t>
+      </w:r>
+      <w:r>
+        <w:rPr>
+          <w:b/>
+          <w:bCs/>
+        </w:rPr>
+        <w:t>)</w:t>
+      </w:r>
+      <w:r>
+        <w:t xml:space="preserve"> to efficiently determine a vertex's presence. </w:t>
+      </w:r>
+      <w:r>
+        <w:t xml:space="preserve">If absent, </w:t>
+      </w:r>
+      <w:r>
+        <w:t>th</w:t>
+      </w:r>
+      <w:r>
+        <w:t>is</w:t>
+      </w:r>
+      <w:r>
+        <w:t xml:space="preserve"> method returns a negative value. Th</w:t>
+      </w:r>
+      <w:r>
+        <w:t>e</w:t>
+      </w:r>
+      <w:r>
+        <w:t xml:space="preserve"> result can then be converted into an appropriate insertion point for the vertex by negating and decrementing the returned value</w:t>
+      </w:r>
+      <w:r>
+        <w:rPr>
+          <w:b/>
+          <w:bCs/>
+        </w:rPr>
+        <w:t>.</w:t>
+      </w:r>
+    </w:p>
+    <w:p>
+      <w:pPr>
+        <w:numPr>
+          <w:ilvl w:val="1"/>
+          <w:numId w:val="37"/>
+        </w:numPr>
+      </w:pPr>
+      <w:r>
+        <w:rPr>
+          <w:b/>
+          <w:bCs/>
+        </w:rPr>
+        <w:t>Insertion:</w:t>
+      </w:r>
+      <w:r>
+        <w:t xml:space="preserve"> Upon confirmation of the vertex's absence, </w:t>
+      </w:r>
+      <w:r>
+        <w:t xml:space="preserve">the insertion point is calculated as described above, and passed into a second helper method </w:t>
+      </w:r>
+      <w:r>
+        <w:rPr>
+          <w:b/>
+          <w:bCs/>
+        </w:rPr>
+        <w:t>(</w:t>
+      </w:r>
+      <w:r>
+        <w:rPr>
+          <w:b/>
+          <w:bCs/>
+        </w:rPr>
+        <w:t>insertElementInSortedOrder</w:t>
+      </w:r>
+      <w:r>
+        <w:rPr>
+          <w:b/>
+          <w:bCs/>
+        </w:rPr>
+        <w:t xml:space="preserve">) </w:t>
+      </w:r>
+      <w:r>
+        <w:t>which</w:t>
+      </w:r>
+      <w:r>
+        <w:t xml:space="preserve"> efficiently places the new vertex into this spot, adjusting subsequent elements to preserve order.</w:t>
       </w:r>
     </w:p>
     <w:p>
@@ -732,7 +969,7 @@
           <w:b/>
           <w:bCs/>
         </w:rPr>
-        <w:t>Underlying Algorithm:</w:t>
+        <w:t>Complexity Analysis:</w:t>
       </w:r>
     </w:p>
     <w:p>
@@ -750,17 +987,7 @@
         <w:t>Existence and Index Check:</w:t>
       </w:r>
       <w:r>
-        <w:t xml:space="preserve"> Utilizes binary search via </w:t>
-      </w:r>
-      <w:r>
-        <w:rPr>
-          <w:b/>
-          <w:bCs/>
-        </w:rPr>
-        <w:t>findVertexIndex</w:t>
-      </w:r>
-      <w:r>
-        <w:t xml:space="preserve"> to efficiently determine a vertex's presence. If absent, the method calculates the precise insertion index.</w:t>
+        <w:t xml:space="preserve"> Executes in O(log n), with 'n' representing the total vertex count, attributable to binary search's logarithmic performance.</w:t>
       </w:r>
     </w:p>
     <w:p>
@@ -775,86 +1002,32 @@
           <w:b/>
           <w:bCs/>
         </w:rPr>
-        <w:t>Insertion:</w:t>
-      </w:r>
-      <w:r>
-        <w:t xml:space="preserve"> Upon confirmation of the vertex's absence, its intended position in the array is pinpointed, ensuring vertices remain sorted. The </w:t>
-      </w:r>
-      <w:r>
-        <w:rPr>
-          <w:b/>
-          <w:bCs/>
-        </w:rPr>
-        <w:t>insertElementInSortedOrder</w:t>
-      </w:r>
-      <w:r>
-        <w:t xml:space="preserve"> method efficiently places the new vertex into this spot, adjusting subsequent elements to preserve order.</w:t>
+        <w:t>Insertion Process:</w:t>
+      </w:r>
+      <w:r>
+        <w:t xml:space="preserve"> Element shifting, necessary for maintaining array order during insertion, peaks at O(n). Consequently, insertion's linear time complexity, O(n), prevails as the operation's dominant factor.</w:t>
       </w:r>
     </w:p>
     <w:p>
       <w:pPr>
-        <w:numPr>
-          <w:ilvl w:val="0"/>
-          <w:numId w:val="37"/>
-        </w:numPr>
-      </w:pPr>
-      <w:r>
-        <w:rPr>
-          <w:b/>
-          <w:bCs/>
-        </w:rPr>
-        <w:t>Complexity Analysis:</w:t>
-      </w:r>
-    </w:p>
-    <w:p>
-      <w:pPr>
-        <w:numPr>
-          <w:ilvl w:val="1"/>
-          <w:numId w:val="37"/>
-        </w:numPr>
-      </w:pPr>
-      <w:r>
-        <w:rPr>
-          <w:b/>
-          <w:bCs/>
-        </w:rPr>
-        <w:t>Existence and Index Check:</w:t>
-      </w:r>
-      <w:r>
-        <w:t xml:space="preserve"> Executes in O(log n), with 'n' representing the total vertex count, attributable to binary search's logarithmic performance.</w:t>
-      </w:r>
-    </w:p>
-    <w:p>
-      <w:pPr>
-        <w:numPr>
-          <w:ilvl w:val="1"/>
-          <w:numId w:val="37"/>
-        </w:numPr>
-      </w:pPr>
-      <w:r>
-        <w:rPr>
-          <w:b/>
-          <w:bCs/>
-        </w:rPr>
-        <w:t>Insertion Process:</w:t>
-      </w:r>
-      <w:r>
-        <w:t xml:space="preserve"> Element shifting, necessary for maintaining array order during insertion, peaks at O(n). Consequently, insertion's linear time complexity, O(n), prevails as the operation's dominant factor.</w:t>
-      </w:r>
-    </w:p>
-    <w:p>
-      <w:pPr>
-        <w:rPr>
-          <w:b/>
-          <w:bCs/>
-        </w:rPr>
-      </w:pPr>
-      <w:r>
-        <w:rPr>
-          <w:b/>
-          <w:bCs/>
-        </w:rPr>
-        <w:t>addEdge(Edge&lt;F&gt; e)</w:t>
+        <w:rPr>
+          <w:b/>
+          <w:bCs/>
+        </w:rPr>
+      </w:pPr>
+      <w:r>
+        <w:rPr>
+          <w:b/>
+          <w:bCs/>
+        </w:rPr>
+        <w:t>public boolean addEdge(Edge&lt;F&gt; e)</w:t>
+      </w:r>
+      <w:r>
+        <w:rPr>
+          <w:b/>
+          <w:bCs/>
+        </w:rPr>
+        <w:t xml:space="preserve"> </w:t>
       </w:r>
     </w:p>
     <w:p>
@@ -933,7 +1106,19 @@
         <w:t>findEdgeIndex</w:t>
       </w:r>
       <w:r>
-        <w:t>, ascertains the edge's non-existence and identifies the appropriate insertion point.</w:t>
+        <w:t xml:space="preserve">, ascertains the edge's non-existence and </w:t>
+      </w:r>
+      <w:r>
+        <w:t xml:space="preserve">returns a value that can </w:t>
+      </w:r>
+      <w:r>
+        <w:t xml:space="preserve">later </w:t>
+      </w:r>
+      <w:r>
+        <w:t>be user to identify</w:t>
+      </w:r>
+      <w:r>
+        <w:t xml:space="preserve"> the appropriate insertion point.</w:t>
       </w:r>
     </w:p>
     <w:p>
@@ -951,7 +1136,30 @@
         <w:t>Insertion:</w:t>
       </w:r>
       <w:r>
-        <w:t xml:space="preserve"> Absence confirmed, the edge is methodically inserted at the derived position, with subsequent elements shifted to maintain the array's sorted state.</w:t>
+        <w:t xml:space="preserve"> Absence confirmed, the edge is methodically inserted at the derived position, with subsequent elements shifted to maintain the array's sorted state</w:t>
+      </w:r>
+      <w:r>
+        <w:t xml:space="preserve">, again using the </w:t>
+      </w:r>
+      <w:r>
+        <w:rPr>
+          <w:b/>
+          <w:bCs/>
+        </w:rPr>
+        <w:t>insertElementInSortedOrder</w:t>
+      </w:r>
+      <w:r>
+        <w:rPr>
+          <w:b/>
+          <w:bCs/>
+        </w:rPr>
+        <w:t xml:space="preserve"> </w:t>
+      </w:r>
+      <w:r>
+        <w:t>helper method</w:t>
+      </w:r>
+      <w:r>
+        <w:t>.</w:t>
       </w:r>
     </w:p>
     <w:p>
@@ -999,32 +1207,33 @@
           <w:b/>
           <w:bCs/>
         </w:rPr>
+        <w:lastRenderedPageBreak/>
         <w:t>Edge Check and Insertion:</w:t>
       </w:r>
       <w:r>
-        <w:t xml:space="preserve"> With 'm' denoting the edge count, the search and subsequent insertion operations culminate in a complexity of O(m), heavily influenced by the necessity to shift elements for edge placement.</w:t>
+        <w:t xml:space="preserve"> With 'm' denoting the edge count, the search and subsequent insertion operations culminate in a complexity of O(m), </w:t>
+      </w:r>
+      <w:r>
+        <w:t>again dominated</w:t>
+      </w:r>
+      <w:r>
+        <w:t xml:space="preserve"> by the necessity to shift elements for edge placement.</w:t>
       </w:r>
     </w:p>
     <w:p>
-      <w:pPr>
-        <w:rPr>
-          <w:b/>
-          <w:bCs/>
-        </w:rPr>
-      </w:pPr>
-      <w:r>
-        <w:rPr>
-          <w:b/>
-          <w:bCs/>
-        </w:rPr>
-        <w:t>deleteVertex(Vertex&lt;F&gt; v)</w:t>
+      <w:r>
+        <w:rPr>
+          <w:b/>
+          <w:bCs/>
+        </w:rPr>
+        <w:t xml:space="preserve">public boolean deleteVertex(Vertex&lt;F&gt; v) </w:t>
       </w:r>
     </w:p>
     <w:p>
       <w:pPr>
         <w:numPr>
           <w:ilvl w:val="0"/>
-          <w:numId w:val="39"/>
+          <w:numId w:val="44"/>
         </w:numPr>
       </w:pPr>
       <w:r>
@@ -1032,18 +1241,17 @@
           <w:b/>
           <w:bCs/>
         </w:rPr>
-        <w:lastRenderedPageBreak/>
-        <w:t>Purpose:</w:t>
-      </w:r>
-      <w:r>
-        <w:t xml:space="preserve"> Excises a specified vertex and its associated edges from the graph.</w:t>
+        <w:t>Purpose</w:t>
+      </w:r>
+      <w:r>
+        <w:t>: This method is designed to remove a specific vertex from the graph, along with all edges that are connected to it, ensuring the integrity of the graph's structure.</w:t>
       </w:r>
     </w:p>
     <w:p>
       <w:pPr>
         <w:numPr>
           <w:ilvl w:val="0"/>
-          <w:numId w:val="39"/>
+          <w:numId w:val="44"/>
         </w:numPr>
       </w:pPr>
       <w:r>
@@ -1051,36 +1259,39 @@
           <w:b/>
           <w:bCs/>
         </w:rPr>
-        <w:t>Underlying Algorithm:</w:t>
+        <w:t>Underlying Algorithm</w:t>
+      </w:r>
+      <w:r>
+        <w:t>:</w:t>
       </w:r>
     </w:p>
     <w:p>
       <w:pPr>
         <w:numPr>
           <w:ilvl w:val="1"/>
-          <w:numId w:val="39"/>
+          <w:numId w:val="44"/>
         </w:numPr>
       </w:pPr>
       <w:r>
-        <w:t>A binary search initially locates the vertex. Following its discovery, array manipulation techniques facilitate its removal.</w:t>
+        <w:t>The process begins with a binary search to swiftly locate the vertex within the graph. Once found, we employ array manipulation techniques to remove the vertex from its storage array, effectively excising it from the graph.</w:t>
       </w:r>
     </w:p>
     <w:p>
       <w:pPr>
         <w:numPr>
           <w:ilvl w:val="1"/>
-          <w:numId w:val="39"/>
+          <w:numId w:val="44"/>
         </w:numPr>
       </w:pPr>
       <w:r>
-        <w:t>Edges linked to this vertex undergo a streamlined deletion process, identified through a linear scan and excised in a single operation to enhance efficiency.</w:t>
+        <w:t>Following the vertex's removal, we conduct a linear scan through the edges array to identify and remove all edges that are linked to the vertex. This is achieved in a single pass to streamline the process and maintain the graph's accuracy without redundant edges.</w:t>
       </w:r>
     </w:p>
     <w:p>
       <w:pPr>
         <w:numPr>
           <w:ilvl w:val="0"/>
-          <w:numId w:val="39"/>
+          <w:numId w:val="44"/>
         </w:numPr>
       </w:pPr>
       <w:r>
@@ -1088,40 +1299,37 @@
           <w:b/>
           <w:bCs/>
         </w:rPr>
-        <w:t>Complexity Analysis:</w:t>
+        <w:t>Complexity Analysis</w:t>
+      </w:r>
+      <w:r>
+        <w:t>:</w:t>
       </w:r>
     </w:p>
     <w:p>
       <w:pPr>
         <w:numPr>
           <w:ilvl w:val="1"/>
-          <w:numId w:val="39"/>
+          <w:numId w:val="44"/>
         </w:numPr>
       </w:pPr>
       <w:r>
-        <w:t>The amalgamation of vertex removal and associated edge deletions executes in O(n + m), where 'n' is the vertex tally and 'm' encapsulates the edges, reflecting the composite steps of vertex shifting and edge pruning.</w:t>
+        <w:t>The combined operation of removing a vertex and its associated edges is performed with a complexity of O(n + m). This reflects the steps involved in shifting vertices (O(n)) and pruning edges (O(m)), where 'n' represents the total number of vertices and 'm' the total number of edges in the graph.</w:t>
       </w:r>
     </w:p>
     <w:p>
-      <w:pPr>
-        <w:rPr>
-          <w:b/>
-          <w:bCs/>
-        </w:rPr>
-      </w:pPr>
-      <w:r>
-        <w:rPr>
-          <w:b/>
-          <w:bCs/>
-        </w:rPr>
-        <w:t>deleteEdge(Edge&lt;F&gt; e)</w:t>
+      <w:r>
+        <w:rPr>
+          <w:b/>
+          <w:bCs/>
+        </w:rPr>
+        <w:t xml:space="preserve">public boolean deleteEdge(Edge&lt;F&gt; e) </w:t>
       </w:r>
     </w:p>
     <w:p>
       <w:pPr>
         <w:numPr>
           <w:ilvl w:val="0"/>
-          <w:numId w:val="40"/>
+          <w:numId w:val="45"/>
         </w:numPr>
       </w:pPr>
       <w:r>
@@ -1129,17 +1337,17 @@
           <w:b/>
           <w:bCs/>
         </w:rPr>
-        <w:t>Purpose:</w:t>
-      </w:r>
-      <w:r>
-        <w:t xml:space="preserve"> Removes an existing edge from the graph.</w:t>
+        <w:t>Purpose</w:t>
+      </w:r>
+      <w:r>
+        <w:t>: Aimed at eliminating a specific edge from the graph, this method ensures that the graph's connectivity is accurately maintained by removing only the connections that are no longer needed or valid.</w:t>
       </w:r>
     </w:p>
     <w:p>
       <w:pPr>
         <w:numPr>
           <w:ilvl w:val="0"/>
-          <w:numId w:val="40"/>
+          <w:numId w:val="45"/>
         </w:numPr>
       </w:pPr>
       <w:r>
@@ -1147,41 +1355,67 @@
           <w:b/>
           <w:bCs/>
         </w:rPr>
-        <w:t>Underlying Algorithm:</w:t>
-      </w:r>
-      <w:r>
-        <w:t xml:space="preserve"> </w:t>
-      </w:r>
-      <w:r>
-        <w:t>A binary search pinpoints the target edge. Success leads to the edge's extraction from the array, invoking array manipulation techniques to ensure continuity and order.</w:t>
+        <w:t>Underlying Algorithm</w:t>
+      </w:r>
+      <w:r>
+        <w:t>:</w:t>
       </w:r>
     </w:p>
     <w:p>
       <w:pPr>
         <w:numPr>
-          <w:ilvl w:val="0"/>
-          <w:numId w:val="40"/>
+          <w:ilvl w:val="1"/>
+          <w:numId w:val="45"/>
         </w:numPr>
       </w:pPr>
       <w:r>
-        <w:rPr>
-          <w:b/>
-          <w:bCs/>
-        </w:rPr>
-        <w:t>Complexity Analysis:</w:t>
-      </w:r>
-      <w:r>
-        <w:rPr>
-          <w:b/>
-          <w:bCs/>
-        </w:rPr>
-        <w:t xml:space="preserve"> </w:t>
-      </w:r>
-      <w:r>
-        <w:t>Edge deletion is completed in O(m) time, predominantly due to the array manipulation required post-identification of the edge, with 'm' representing the total edge count.</w:t>
+        <w:t>Initially, a binary search is utilized to precisely locate the edge in question within the graph's edge array. Upon locating the edge, we apply array manipulation strategies to remove it, ensuring the remaining edges are correctly repositioned to keep the array's order intact. This meticulous approach guarantees that the graph's structure remains coherent and searchable.</w:t>
       </w:r>
     </w:p>
     <w:p>
+      <w:pPr>
+        <w:numPr>
+          <w:ilvl w:val="0"/>
+          <w:numId w:val="45"/>
+        </w:numPr>
+      </w:pPr>
+      <w:r>
+        <w:rPr>
+          <w:b/>
+          <w:bCs/>
+        </w:rPr>
+        <w:t>Complexity Analysis</w:t>
+      </w:r>
+      <w:r>
+        <w:t>:</w:t>
+      </w:r>
+    </w:p>
+    <w:p>
+      <w:pPr>
+        <w:numPr>
+          <w:ilvl w:val="1"/>
+          <w:numId w:val="45"/>
+        </w:numPr>
+      </w:pPr>
+      <w:r>
+        <w:t>The process of deleting an edge operates within O(m) time complexity, where 'm' stands for the edge count. This primarily accounts for the search and the subsequent array adjustments required to remove the edge and reorganize the remaining elements, preserving the graph's orderly structure.</w:t>
+      </w:r>
+    </w:p>
+    <w:p>
+      <w:r>
+        <w:rPr>
+          <w:b/>
+          <w:bCs/>
+        </w:rPr>
+        <w:t>public Set&lt;Vertex&lt;F&gt;&gt;</w:t>
+      </w:r>
+      <w:r>
+        <w:rPr>
+          <w:b/>
+          <w:bCs/>
+        </w:rPr>
+        <w:t xml:space="preserve"> </w:t>
+      </w:r>
       <w:r>
         <w:rPr>
           <w:b/>
@@ -1220,6 +1454,7 @@
           <w:b/>
           <w:bCs/>
         </w:rPr>
+        <w:lastRenderedPageBreak/>
         <w:t>Underlying Algorithm</w:t>
       </w:r>
       <w:r>
@@ -1260,7 +1495,14 @@
           <w:b/>
           <w:bCs/>
         </w:rPr>
-        <w:t>edgeSet()</w:t>
+        <w:t>public Set&lt;Edge&lt;F&gt;&gt; edgeSet()</w:t>
+      </w:r>
+      <w:r>
+        <w:rPr>
+          <w:b/>
+          <w:bCs/>
+        </w:rPr>
+        <w:t xml:space="preserve"> </w:t>
       </w:r>
     </w:p>
     <w:p>
@@ -1316,11 +1558,7 @@
         <w:t>numEdges</w:t>
       </w:r>
       <w:r>
-        <w:t xml:space="preserve"> into a list, which is then converted into a HashSet. This ensures all edges in the returned set are unique and allows for efficient access. The conversion process </w:t>
-      </w:r>
-      <w:r>
-        <w:lastRenderedPageBreak/>
-        <w:t>effectively ignores any null entries beyond the last edge in the array, maintaining the integrity of the edge set.</w:t>
+        <w:t xml:space="preserve"> into a list, which is then converted into a HashSet. This ensures all edges in the returned set are unique and allows for efficient access. The conversion process effectively ignores any null entries beyond the last edge in the array, maintaining the integrity of the edge set.</w:t>
       </w:r>
     </w:p>
     <w:p>
@@ -1390,7 +1628,60 @@
         <w:t xml:space="preserve"> </w:t>
       </w:r>
       <w:r>
-        <w:t>Executes a binary search to identify the position of a specified vertex within the vertices array. If the vertex is not found, the method returns a negative value. This result can then be converted into an appropriate insertion point for the vertex by negating and decrementing the returned value. This ensures efficient insertion while keeping the array sorte</w:t>
+        <w:t xml:space="preserve">This method is essentially just a direct call to </w:t>
+      </w:r>
+      <w:r>
+        <w:rPr>
+          <w:b/>
+          <w:bCs/>
+        </w:rPr>
+        <w:t>Array</w:t>
+      </w:r>
+      <w:r>
+        <w:rPr>
+          <w:b/>
+          <w:bCs/>
+        </w:rPr>
+        <w:t>s</w:t>
+      </w:r>
+      <w:r>
+        <w:rPr>
+          <w:b/>
+          <w:bCs/>
+        </w:rPr>
+        <w:t>.binarySearch()</w:t>
+      </w:r>
+      <w:r>
+        <w:t xml:space="preserve">, </w:t>
+      </w:r>
+      <w:r>
+        <w:t>specifying the search to only consider the portion of the array currently in use (</w:t>
+      </w:r>
+      <w:r>
+        <w:rPr>
+          <w:b/>
+          <w:bCs/>
+        </w:rPr>
+        <w:t>0</w:t>
+      </w:r>
+      <w:r>
+        <w:t xml:space="preserve"> to </w:t>
+      </w:r>
+      <w:r>
+        <w:rPr>
+          <w:b/>
+          <w:bCs/>
+        </w:rPr>
+        <w:t>numVertices</w:t>
+      </w:r>
+      <w:r>
+        <w:t>).</w:t>
+      </w:r>
+      <w:r>
+        <w:t xml:space="preserve"> It simply serves to abstract away the binary search operation to improve readability. Its function is to e</w:t>
+      </w:r>
+      <w:r>
+        <w:t>xecute a binary search to identify the position of a specified vertex within the vertices array. If the vertex is not found, the method returns a negative value. This result can then be converted into an appropriate insertion point for the vertex by negating and decrementing the returned value. This ensures efficient insertion while keeping the array sorte</w:t>
       </w:r>
       <w:r>
         <w:t>d.</w:t>
@@ -1444,7 +1735,23 @@
         <w:t>:</w:t>
       </w:r>
       <w:r>
-        <w:t xml:space="preserve"> Searches for the index of a specified edge within the array of edges using binary search</w:t>
+        <w:t xml:space="preserve"> </w:t>
+      </w:r>
+      <w:r>
+        <w:t xml:space="preserve">Like its vertex equivalent, this method is a direct call to </w:t>
+      </w:r>
+      <w:r>
+        <w:rPr>
+          <w:b/>
+          <w:bCs/>
+        </w:rPr>
+        <w:t>Arrays.binarySearch()</w:t>
+      </w:r>
+      <w:r>
+        <w:t>. It s</w:t>
+      </w:r>
+      <w:r>
+        <w:t>earches for the index of a specified edge within the array of edges using binary search</w:t>
       </w:r>
       <w:r>
         <w:t>.</w:t>
@@ -1459,7 +1766,13 @@
         <w:t xml:space="preserve">potential </w:t>
       </w:r>
       <w:r>
-        <w:t>negative result can be converted into the insertion point.</w:t>
+        <w:t>negative result can be converted into the insertion point</w:t>
+      </w:r>
+      <w:r>
+        <w:t xml:space="preserve"> as described above</w:t>
+      </w:r>
+      <w:r>
+        <w:t>.</w:t>
       </w:r>
       <w:r>
         <w:br/>
@@ -1489,7 +1802,17 @@
         <w:t xml:space="preserve">: </w:t>
       </w:r>
       <w:r>
-        <w:t>The operation's time complexity is O(log m), with m representing the current count of edges. This mirrors the binary search's ability to efficiently narrow down the target space, facilitating either the discovery of an edge or the pinpointing of an insertion slot.</w:t>
+        <w:t xml:space="preserve">The operation's time complexity is O(log m), with m representing the current count of edges. This </w:t>
+      </w:r>
+      <w:r>
+        <w:t>reflects</w:t>
+      </w:r>
+      <w:r>
+        <w:t xml:space="preserve"> the binary search's ability to efficiently narrow down the </w:t>
+      </w:r>
+      <w:r>
+        <w:lastRenderedPageBreak/>
+        <w:t>target space, facilitating either the discovery of an edge or the pinpointing of an insertion slot.</w:t>
       </w:r>
     </w:p>
     <w:p>
@@ -1611,11 +1934,7 @@
         <w:t xml:space="preserve"> the</w:t>
       </w:r>
       <w:r>
-        <w:t xml:space="preserve"> limitations of using arrays as the underlying data structure for graph </w:t>
-      </w:r>
-      <w:r>
-        <w:lastRenderedPageBreak/>
-        <w:t>representation. Given the scope and requirements,</w:t>
+        <w:t xml:space="preserve"> limitations of using arrays as the underlying data structure for graph representation. Given the scope and requirements,</w:t>
       </w:r>
       <w:r>
         <w:t xml:space="preserve"> I believe</w:t>
@@ -3596,6 +3915,155 @@
     </w:lvl>
   </w:abstractNum>
   <w:abstractNum w:abstractNumId="13" w15:restartNumberingAfterBreak="0">
+    <w:nsid w:val="27A1172B"/>
+    <w:multiLevelType w:val="multilevel"/>
+    <w:tmpl w:val="EFF656BA"/>
+    <w:lvl w:ilvl="0">
+      <w:start w:val="1"/>
+      <w:numFmt w:val="bullet"/>
+      <w:lvlText w:val=""/>
+      <w:lvlJc w:val="left"/>
+      <w:pPr>
+        <w:tabs>
+          <w:tab w:val="num" w:pos="720"/>
+        </w:tabs>
+        <w:ind w:left="720" w:hanging="360"/>
+      </w:pPr>
+      <w:rPr>
+        <w:rFonts w:ascii="Symbol" w:hAnsi="Symbol" w:hint="default"/>
+        <w:sz w:val="20"/>
+      </w:rPr>
+    </w:lvl>
+    <w:lvl w:ilvl="1">
+      <w:start w:val="1"/>
+      <w:numFmt w:val="bullet"/>
+      <w:lvlText w:val=""/>
+      <w:lvlJc w:val="left"/>
+      <w:pPr>
+        <w:tabs>
+          <w:tab w:val="num" w:pos="1440"/>
+        </w:tabs>
+        <w:ind w:left="1440" w:hanging="360"/>
+      </w:pPr>
+      <w:rPr>
+        <w:rFonts w:ascii="Symbol" w:hAnsi="Symbol" w:hint="default"/>
+        <w:sz w:val="20"/>
+      </w:rPr>
+    </w:lvl>
+    <w:lvl w:ilvl="2" w:tentative="1">
+      <w:start w:val="1"/>
+      <w:numFmt w:val="bullet"/>
+      <w:lvlText w:val=""/>
+      <w:lvlJc w:val="left"/>
+      <w:pPr>
+        <w:tabs>
+          <w:tab w:val="num" w:pos="2160"/>
+        </w:tabs>
+        <w:ind w:left="2160" w:hanging="360"/>
+      </w:pPr>
+      <w:rPr>
+        <w:rFonts w:ascii="Symbol" w:hAnsi="Symbol" w:hint="default"/>
+        <w:sz w:val="20"/>
+      </w:rPr>
+    </w:lvl>
+    <w:lvl w:ilvl="3" w:tentative="1">
+      <w:start w:val="1"/>
+      <w:numFmt w:val="bullet"/>
+      <w:lvlText w:val=""/>
+      <w:lvlJc w:val="left"/>
+      <w:pPr>
+        <w:tabs>
+          <w:tab w:val="num" w:pos="2880"/>
+        </w:tabs>
+        <w:ind w:left="2880" w:hanging="360"/>
+      </w:pPr>
+      <w:rPr>
+        <w:rFonts w:ascii="Symbol" w:hAnsi="Symbol" w:hint="default"/>
+        <w:sz w:val="20"/>
+      </w:rPr>
+    </w:lvl>
+    <w:lvl w:ilvl="4" w:tentative="1">
+      <w:start w:val="1"/>
+      <w:numFmt w:val="bullet"/>
+      <w:lvlText w:val=""/>
+      <w:lvlJc w:val="left"/>
+      <w:pPr>
+        <w:tabs>
+          <w:tab w:val="num" w:pos="3600"/>
+        </w:tabs>
+        <w:ind w:left="3600" w:hanging="360"/>
+      </w:pPr>
+      <w:rPr>
+        <w:rFonts w:ascii="Symbol" w:hAnsi="Symbol" w:hint="default"/>
+        <w:sz w:val="20"/>
+      </w:rPr>
+    </w:lvl>
+    <w:lvl w:ilvl="5" w:tentative="1">
+      <w:start w:val="1"/>
+      <w:numFmt w:val="bullet"/>
+      <w:lvlText w:val=""/>
+      <w:lvlJc w:val="left"/>
+      <w:pPr>
+        <w:tabs>
+          <w:tab w:val="num" w:pos="4320"/>
+        </w:tabs>
+        <w:ind w:left="4320" w:hanging="360"/>
+      </w:pPr>
+      <w:rPr>
+        <w:rFonts w:ascii="Symbol" w:hAnsi="Symbol" w:hint="default"/>
+        <w:sz w:val="20"/>
+      </w:rPr>
+    </w:lvl>
+    <w:lvl w:ilvl="6" w:tentative="1">
+      <w:start w:val="1"/>
+      <w:numFmt w:val="bullet"/>
+      <w:lvlText w:val=""/>
+      <w:lvlJc w:val="left"/>
+      <w:pPr>
+        <w:tabs>
+          <w:tab w:val="num" w:pos="5040"/>
+        </w:tabs>
+        <w:ind w:left="5040" w:hanging="360"/>
+      </w:pPr>
+      <w:rPr>
+        <w:rFonts w:ascii="Symbol" w:hAnsi="Symbol" w:hint="default"/>
+        <w:sz w:val="20"/>
+      </w:rPr>
+    </w:lvl>
+    <w:lvl w:ilvl="7" w:tentative="1">
+      <w:start w:val="1"/>
+      <w:numFmt w:val="bullet"/>
+      <w:lvlText w:val=""/>
+      <w:lvlJc w:val="left"/>
+      <w:pPr>
+        <w:tabs>
+          <w:tab w:val="num" w:pos="5760"/>
+        </w:tabs>
+        <w:ind w:left="5760" w:hanging="360"/>
+      </w:pPr>
+      <w:rPr>
+        <w:rFonts w:ascii="Symbol" w:hAnsi="Symbol" w:hint="default"/>
+        <w:sz w:val="20"/>
+      </w:rPr>
+    </w:lvl>
+    <w:lvl w:ilvl="8" w:tentative="1">
+      <w:start w:val="1"/>
+      <w:numFmt w:val="bullet"/>
+      <w:lvlText w:val=""/>
+      <w:lvlJc w:val="left"/>
+      <w:pPr>
+        <w:tabs>
+          <w:tab w:val="num" w:pos="6480"/>
+        </w:tabs>
+        <w:ind w:left="6480" w:hanging="360"/>
+      </w:pPr>
+      <w:rPr>
+        <w:rFonts w:ascii="Symbol" w:hAnsi="Symbol" w:hint="default"/>
+        <w:sz w:val="20"/>
+      </w:rPr>
+    </w:lvl>
+  </w:abstractNum>
+  <w:abstractNum w:abstractNumId="14" w15:restartNumberingAfterBreak="0">
     <w:nsid w:val="28B13D30"/>
     <w:multiLevelType w:val="multilevel"/>
     <w:tmpl w:val="28AA5DE6"/>
@@ -3744,7 +4212,120 @@
       </w:rPr>
     </w:lvl>
   </w:abstractNum>
-  <w:abstractNum w:abstractNumId="14" w15:restartNumberingAfterBreak="0">
+  <w:abstractNum w:abstractNumId="15" w15:restartNumberingAfterBreak="0">
+    <w:nsid w:val="28D82C5A"/>
+    <w:multiLevelType w:val="hybridMultilevel"/>
+    <w:tmpl w:val="62A26330"/>
+    <w:lvl w:ilvl="0" w:tplc="08090001">
+      <w:start w:val="1"/>
+      <w:numFmt w:val="bullet"/>
+      <w:lvlText w:val=""/>
+      <w:lvlJc w:val="left"/>
+      <w:pPr>
+        <w:ind w:left="720" w:hanging="360"/>
+      </w:pPr>
+      <w:rPr>
+        <w:rFonts w:ascii="Symbol" w:hAnsi="Symbol" w:hint="default"/>
+      </w:rPr>
+    </w:lvl>
+    <w:lvl w:ilvl="1" w:tplc="08090003" w:tentative="1">
+      <w:start w:val="1"/>
+      <w:numFmt w:val="bullet"/>
+      <w:lvlText w:val="o"/>
+      <w:lvlJc w:val="left"/>
+      <w:pPr>
+        <w:ind w:left="1440" w:hanging="360"/>
+      </w:pPr>
+      <w:rPr>
+        <w:rFonts w:ascii="Courier New" w:hAnsi="Courier New" w:cs="Courier New" w:hint="default"/>
+      </w:rPr>
+    </w:lvl>
+    <w:lvl w:ilvl="2" w:tplc="08090005" w:tentative="1">
+      <w:start w:val="1"/>
+      <w:numFmt w:val="bullet"/>
+      <w:lvlText w:val=""/>
+      <w:lvlJc w:val="left"/>
+      <w:pPr>
+        <w:ind w:left="2160" w:hanging="360"/>
+      </w:pPr>
+      <w:rPr>
+        <w:rFonts w:ascii="Wingdings" w:hAnsi="Wingdings" w:hint="default"/>
+      </w:rPr>
+    </w:lvl>
+    <w:lvl w:ilvl="3" w:tplc="08090001" w:tentative="1">
+      <w:start w:val="1"/>
+      <w:numFmt w:val="bullet"/>
+      <w:lvlText w:val=""/>
+      <w:lvlJc w:val="left"/>
+      <w:pPr>
+        <w:ind w:left="2880" w:hanging="360"/>
+      </w:pPr>
+      <w:rPr>
+        <w:rFonts w:ascii="Symbol" w:hAnsi="Symbol" w:hint="default"/>
+      </w:rPr>
+    </w:lvl>
+    <w:lvl w:ilvl="4" w:tplc="08090003" w:tentative="1">
+      <w:start w:val="1"/>
+      <w:numFmt w:val="bullet"/>
+      <w:lvlText w:val="o"/>
+      <w:lvlJc w:val="left"/>
+      <w:pPr>
+        <w:ind w:left="3600" w:hanging="360"/>
+      </w:pPr>
+      <w:rPr>
+        <w:rFonts w:ascii="Courier New" w:hAnsi="Courier New" w:cs="Courier New" w:hint="default"/>
+      </w:rPr>
+    </w:lvl>
+    <w:lvl w:ilvl="5" w:tplc="08090005" w:tentative="1">
+      <w:start w:val="1"/>
+      <w:numFmt w:val="bullet"/>
+      <w:lvlText w:val=""/>
+      <w:lvlJc w:val="left"/>
+      <w:pPr>
+        <w:ind w:left="4320" w:hanging="360"/>
+      </w:pPr>
+      <w:rPr>
+        <w:rFonts w:ascii="Wingdings" w:hAnsi="Wingdings" w:hint="default"/>
+      </w:rPr>
+    </w:lvl>
+    <w:lvl w:ilvl="6" w:tplc="08090001" w:tentative="1">
+      <w:start w:val="1"/>
+      <w:numFmt w:val="bullet"/>
+      <w:lvlText w:val=""/>
+      <w:lvlJc w:val="left"/>
+      <w:pPr>
+        <w:ind w:left="5040" w:hanging="360"/>
+      </w:pPr>
+      <w:rPr>
+        <w:rFonts w:ascii="Symbol" w:hAnsi="Symbol" w:hint="default"/>
+      </w:rPr>
+    </w:lvl>
+    <w:lvl w:ilvl="7" w:tplc="08090003" w:tentative="1">
+      <w:start w:val="1"/>
+      <w:numFmt w:val="bullet"/>
+      <w:lvlText w:val="o"/>
+      <w:lvlJc w:val="left"/>
+      <w:pPr>
+        <w:ind w:left="5760" w:hanging="360"/>
+      </w:pPr>
+      <w:rPr>
+        <w:rFonts w:ascii="Courier New" w:hAnsi="Courier New" w:cs="Courier New" w:hint="default"/>
+      </w:rPr>
+    </w:lvl>
+    <w:lvl w:ilvl="8" w:tplc="08090005" w:tentative="1">
+      <w:start w:val="1"/>
+      <w:numFmt w:val="bullet"/>
+      <w:lvlText w:val=""/>
+      <w:lvlJc w:val="left"/>
+      <w:pPr>
+        <w:ind w:left="6480" w:hanging="360"/>
+      </w:pPr>
+      <w:rPr>
+        <w:rFonts w:ascii="Wingdings" w:hAnsi="Wingdings" w:hint="default"/>
+      </w:rPr>
+    </w:lvl>
+  </w:abstractNum>
+  <w:abstractNum w:abstractNumId="16" w15:restartNumberingAfterBreak="0">
     <w:nsid w:val="2E1B080E"/>
     <w:multiLevelType w:val="multilevel"/>
     <w:tmpl w:val="4C64FCC4"/>
@@ -3893,7 +4474,7 @@
       </w:rPr>
     </w:lvl>
   </w:abstractNum>
-  <w:abstractNum w:abstractNumId="15" w15:restartNumberingAfterBreak="0">
+  <w:abstractNum w:abstractNumId="17" w15:restartNumberingAfterBreak="0">
     <w:nsid w:val="2E7E649B"/>
     <w:multiLevelType w:val="multilevel"/>
     <w:tmpl w:val="AE3E0104"/>
@@ -4042,7 +4623,7 @@
       </w:rPr>
     </w:lvl>
   </w:abstractNum>
-  <w:abstractNum w:abstractNumId="16" w15:restartNumberingAfterBreak="0">
+  <w:abstractNum w:abstractNumId="18" w15:restartNumberingAfterBreak="0">
     <w:nsid w:val="30B846AC"/>
     <w:multiLevelType w:val="multilevel"/>
     <w:tmpl w:val="F9D2A272"/>
@@ -4191,7 +4772,7 @@
       </w:rPr>
     </w:lvl>
   </w:abstractNum>
-  <w:abstractNum w:abstractNumId="17" w15:restartNumberingAfterBreak="0">
+  <w:abstractNum w:abstractNumId="19" w15:restartNumberingAfterBreak="0">
     <w:nsid w:val="30EE4FEE"/>
     <w:multiLevelType w:val="multilevel"/>
     <w:tmpl w:val="303A6D04"/>
@@ -4340,7 +4921,7 @@
       </w:rPr>
     </w:lvl>
   </w:abstractNum>
-  <w:abstractNum w:abstractNumId="18" w15:restartNumberingAfterBreak="0">
+  <w:abstractNum w:abstractNumId="20" w15:restartNumberingAfterBreak="0">
     <w:nsid w:val="32BF749E"/>
     <w:multiLevelType w:val="multilevel"/>
     <w:tmpl w:val="39EECDC0"/>
@@ -4489,7 +5070,7 @@
       </w:rPr>
     </w:lvl>
   </w:abstractNum>
-  <w:abstractNum w:abstractNumId="19" w15:restartNumberingAfterBreak="0">
+  <w:abstractNum w:abstractNumId="21" w15:restartNumberingAfterBreak="0">
     <w:nsid w:val="338C3A13"/>
     <w:multiLevelType w:val="multilevel"/>
     <w:tmpl w:val="433E2B02"/>
@@ -4638,7 +5219,7 @@
       </w:rPr>
     </w:lvl>
   </w:abstractNum>
-  <w:abstractNum w:abstractNumId="20" w15:restartNumberingAfterBreak="0">
+  <w:abstractNum w:abstractNumId="22" w15:restartNumberingAfterBreak="0">
     <w:nsid w:val="346C4A8F"/>
     <w:multiLevelType w:val="multilevel"/>
     <w:tmpl w:val="22CEA8EE"/>
@@ -4787,7 +5368,7 @@
       </w:rPr>
     </w:lvl>
   </w:abstractNum>
-  <w:abstractNum w:abstractNumId="21" w15:restartNumberingAfterBreak="0">
+  <w:abstractNum w:abstractNumId="23" w15:restartNumberingAfterBreak="0">
     <w:nsid w:val="36424B5C"/>
     <w:multiLevelType w:val="multilevel"/>
     <w:tmpl w:val="93DA9344"/>
@@ -4936,7 +5517,7 @@
       </w:rPr>
     </w:lvl>
   </w:abstractNum>
-  <w:abstractNum w:abstractNumId="22" w15:restartNumberingAfterBreak="0">
+  <w:abstractNum w:abstractNumId="24" w15:restartNumberingAfterBreak="0">
     <w:nsid w:val="37D244CC"/>
     <w:multiLevelType w:val="multilevel"/>
     <w:tmpl w:val="0E40FAAC"/>
@@ -5085,7 +5666,7 @@
       </w:rPr>
     </w:lvl>
   </w:abstractNum>
-  <w:abstractNum w:abstractNumId="23" w15:restartNumberingAfterBreak="0">
+  <w:abstractNum w:abstractNumId="25" w15:restartNumberingAfterBreak="0">
     <w:nsid w:val="3C327FCD"/>
     <w:multiLevelType w:val="multilevel"/>
     <w:tmpl w:val="488C8D26"/>
@@ -5234,7 +5815,156 @@
       </w:rPr>
     </w:lvl>
   </w:abstractNum>
-  <w:abstractNum w:abstractNumId="24" w15:restartNumberingAfterBreak="0">
+  <w:abstractNum w:abstractNumId="26" w15:restartNumberingAfterBreak="0">
+    <w:nsid w:val="449373B8"/>
+    <w:multiLevelType w:val="multilevel"/>
+    <w:tmpl w:val="6D3E5CA8"/>
+    <w:lvl w:ilvl="0">
+      <w:start w:val="1"/>
+      <w:numFmt w:val="bullet"/>
+      <w:lvlText w:val=""/>
+      <w:lvlJc w:val="left"/>
+      <w:pPr>
+        <w:tabs>
+          <w:tab w:val="num" w:pos="720"/>
+        </w:tabs>
+        <w:ind w:left="720" w:hanging="360"/>
+      </w:pPr>
+      <w:rPr>
+        <w:rFonts w:ascii="Symbol" w:hAnsi="Symbol" w:hint="default"/>
+        <w:sz w:val="20"/>
+      </w:rPr>
+    </w:lvl>
+    <w:lvl w:ilvl="1">
+      <w:start w:val="1"/>
+      <w:numFmt w:val="bullet"/>
+      <w:lvlText w:val=""/>
+      <w:lvlJc w:val="left"/>
+      <w:pPr>
+        <w:tabs>
+          <w:tab w:val="num" w:pos="1440"/>
+        </w:tabs>
+        <w:ind w:left="1440" w:hanging="360"/>
+      </w:pPr>
+      <w:rPr>
+        <w:rFonts w:ascii="Symbol" w:hAnsi="Symbol" w:hint="default"/>
+        <w:sz w:val="20"/>
+      </w:rPr>
+    </w:lvl>
+    <w:lvl w:ilvl="2" w:tentative="1">
+      <w:start w:val="1"/>
+      <w:numFmt w:val="bullet"/>
+      <w:lvlText w:val=""/>
+      <w:lvlJc w:val="left"/>
+      <w:pPr>
+        <w:tabs>
+          <w:tab w:val="num" w:pos="2160"/>
+        </w:tabs>
+        <w:ind w:left="2160" w:hanging="360"/>
+      </w:pPr>
+      <w:rPr>
+        <w:rFonts w:ascii="Symbol" w:hAnsi="Symbol" w:hint="default"/>
+        <w:sz w:val="20"/>
+      </w:rPr>
+    </w:lvl>
+    <w:lvl w:ilvl="3" w:tentative="1">
+      <w:start w:val="1"/>
+      <w:numFmt w:val="bullet"/>
+      <w:lvlText w:val=""/>
+      <w:lvlJc w:val="left"/>
+      <w:pPr>
+        <w:tabs>
+          <w:tab w:val="num" w:pos="2880"/>
+        </w:tabs>
+        <w:ind w:left="2880" w:hanging="360"/>
+      </w:pPr>
+      <w:rPr>
+        <w:rFonts w:ascii="Symbol" w:hAnsi="Symbol" w:hint="default"/>
+        <w:sz w:val="20"/>
+      </w:rPr>
+    </w:lvl>
+    <w:lvl w:ilvl="4" w:tentative="1">
+      <w:start w:val="1"/>
+      <w:numFmt w:val="bullet"/>
+      <w:lvlText w:val=""/>
+      <w:lvlJc w:val="left"/>
+      <w:pPr>
+        <w:tabs>
+          <w:tab w:val="num" w:pos="3600"/>
+        </w:tabs>
+        <w:ind w:left="3600" w:hanging="360"/>
+      </w:pPr>
+      <w:rPr>
+        <w:rFonts w:ascii="Symbol" w:hAnsi="Symbol" w:hint="default"/>
+        <w:sz w:val="20"/>
+      </w:rPr>
+    </w:lvl>
+    <w:lvl w:ilvl="5" w:tentative="1">
+      <w:start w:val="1"/>
+      <w:numFmt w:val="bullet"/>
+      <w:lvlText w:val=""/>
+      <w:lvlJc w:val="left"/>
+      <w:pPr>
+        <w:tabs>
+          <w:tab w:val="num" w:pos="4320"/>
+        </w:tabs>
+        <w:ind w:left="4320" w:hanging="360"/>
+      </w:pPr>
+      <w:rPr>
+        <w:rFonts w:ascii="Symbol" w:hAnsi="Symbol" w:hint="default"/>
+        <w:sz w:val="20"/>
+      </w:rPr>
+    </w:lvl>
+    <w:lvl w:ilvl="6" w:tentative="1">
+      <w:start w:val="1"/>
+      <w:numFmt w:val="bullet"/>
+      <w:lvlText w:val=""/>
+      <w:lvlJc w:val="left"/>
+      <w:pPr>
+        <w:tabs>
+          <w:tab w:val="num" w:pos="5040"/>
+        </w:tabs>
+        <w:ind w:left="5040" w:hanging="360"/>
+      </w:pPr>
+      <w:rPr>
+        <w:rFonts w:ascii="Symbol" w:hAnsi="Symbol" w:hint="default"/>
+        <w:sz w:val="20"/>
+      </w:rPr>
+    </w:lvl>
+    <w:lvl w:ilvl="7" w:tentative="1">
+      <w:start w:val="1"/>
+      <w:numFmt w:val="bullet"/>
+      <w:lvlText w:val=""/>
+      <w:lvlJc w:val="left"/>
+      <w:pPr>
+        <w:tabs>
+          <w:tab w:val="num" w:pos="5760"/>
+        </w:tabs>
+        <w:ind w:left="5760" w:hanging="360"/>
+      </w:pPr>
+      <w:rPr>
+        <w:rFonts w:ascii="Symbol" w:hAnsi="Symbol" w:hint="default"/>
+        <w:sz w:val="20"/>
+      </w:rPr>
+    </w:lvl>
+    <w:lvl w:ilvl="8" w:tentative="1">
+      <w:start w:val="1"/>
+      <w:numFmt w:val="bullet"/>
+      <w:lvlText w:val=""/>
+      <w:lvlJc w:val="left"/>
+      <w:pPr>
+        <w:tabs>
+          <w:tab w:val="num" w:pos="6480"/>
+        </w:tabs>
+        <w:ind w:left="6480" w:hanging="360"/>
+      </w:pPr>
+      <w:rPr>
+        <w:rFonts w:ascii="Symbol" w:hAnsi="Symbol" w:hint="default"/>
+        <w:sz w:val="20"/>
+      </w:rPr>
+    </w:lvl>
+  </w:abstractNum>
+  <w:abstractNum w:abstractNumId="27" w15:restartNumberingAfterBreak="0">
     <w:nsid w:val="4ADE6F54"/>
     <w:multiLevelType w:val="multilevel"/>
     <w:tmpl w:val="73644F70"/>
@@ -5383,7 +6113,7 @@
       </w:rPr>
     </w:lvl>
   </w:abstractNum>
-  <w:abstractNum w:abstractNumId="25" w15:restartNumberingAfterBreak="0">
+  <w:abstractNum w:abstractNumId="28" w15:restartNumberingAfterBreak="0">
     <w:nsid w:val="4D7B1F0C"/>
     <w:multiLevelType w:val="multilevel"/>
     <w:tmpl w:val="8C2E251A"/>
@@ -5532,7 +6262,7 @@
       </w:rPr>
     </w:lvl>
   </w:abstractNum>
-  <w:abstractNum w:abstractNumId="26" w15:restartNumberingAfterBreak="0">
+  <w:abstractNum w:abstractNumId="29" w15:restartNumberingAfterBreak="0">
     <w:nsid w:val="4E641FDA"/>
     <w:multiLevelType w:val="multilevel"/>
     <w:tmpl w:val="6A047C64"/>
@@ -5681,7 +6411,7 @@
       </w:rPr>
     </w:lvl>
   </w:abstractNum>
-  <w:abstractNum w:abstractNumId="27" w15:restartNumberingAfterBreak="0">
+  <w:abstractNum w:abstractNumId="30" w15:restartNumberingAfterBreak="0">
     <w:nsid w:val="4EB67062"/>
     <w:multiLevelType w:val="multilevel"/>
     <w:tmpl w:val="6A9AF7D4"/>
@@ -5830,7 +6560,7 @@
       </w:rPr>
     </w:lvl>
   </w:abstractNum>
-  <w:abstractNum w:abstractNumId="28" w15:restartNumberingAfterBreak="0">
+  <w:abstractNum w:abstractNumId="31" w15:restartNumberingAfterBreak="0">
     <w:nsid w:val="4F6652BA"/>
     <w:multiLevelType w:val="multilevel"/>
     <w:tmpl w:val="E86408CE"/>
@@ -5979,7 +6709,7 @@
       </w:rPr>
     </w:lvl>
   </w:abstractNum>
-  <w:abstractNum w:abstractNumId="29" w15:restartNumberingAfterBreak="0">
+  <w:abstractNum w:abstractNumId="32" w15:restartNumberingAfterBreak="0">
     <w:nsid w:val="4F832831"/>
     <w:multiLevelType w:val="multilevel"/>
     <w:tmpl w:val="50FEA8D8"/>
@@ -6128,7 +6858,7 @@
       </w:rPr>
     </w:lvl>
   </w:abstractNum>
-  <w:abstractNum w:abstractNumId="30" w15:restartNumberingAfterBreak="0">
+  <w:abstractNum w:abstractNumId="33" w15:restartNumberingAfterBreak="0">
     <w:nsid w:val="4F843070"/>
     <w:multiLevelType w:val="multilevel"/>
     <w:tmpl w:val="CE3A3E1C"/>
@@ -6277,7 +7007,7 @@
       </w:rPr>
     </w:lvl>
   </w:abstractNum>
-  <w:abstractNum w:abstractNumId="31" w15:restartNumberingAfterBreak="0">
+  <w:abstractNum w:abstractNumId="34" w15:restartNumberingAfterBreak="0">
     <w:nsid w:val="5D28099C"/>
     <w:multiLevelType w:val="multilevel"/>
     <w:tmpl w:val="CCC4377E"/>
@@ -6426,7 +7156,7 @@
       </w:rPr>
     </w:lvl>
   </w:abstractNum>
-  <w:abstractNum w:abstractNumId="32" w15:restartNumberingAfterBreak="0">
+  <w:abstractNum w:abstractNumId="35" w15:restartNumberingAfterBreak="0">
     <w:nsid w:val="61C812CF"/>
     <w:multiLevelType w:val="multilevel"/>
     <w:tmpl w:val="78141202"/>
@@ -6575,7 +7305,7 @@
       </w:rPr>
     </w:lvl>
   </w:abstractNum>
-  <w:abstractNum w:abstractNumId="33" w15:restartNumberingAfterBreak="0">
+  <w:abstractNum w:abstractNumId="36" w15:restartNumberingAfterBreak="0">
     <w:nsid w:val="64515187"/>
     <w:multiLevelType w:val="multilevel"/>
     <w:tmpl w:val="C89EDE32"/>
@@ -6724,7 +7454,7 @@
       </w:rPr>
     </w:lvl>
   </w:abstractNum>
-  <w:abstractNum w:abstractNumId="34" w15:restartNumberingAfterBreak="0">
+  <w:abstractNum w:abstractNumId="37" w15:restartNumberingAfterBreak="0">
     <w:nsid w:val="651472E5"/>
     <w:multiLevelType w:val="multilevel"/>
     <w:tmpl w:val="18562024"/>
@@ -6873,7 +7603,7 @@
       </w:rPr>
     </w:lvl>
   </w:abstractNum>
-  <w:abstractNum w:abstractNumId="35" w15:restartNumberingAfterBreak="0">
+  <w:abstractNum w:abstractNumId="38" w15:restartNumberingAfterBreak="0">
     <w:nsid w:val="653D10C0"/>
     <w:multiLevelType w:val="multilevel"/>
     <w:tmpl w:val="90800C32"/>
@@ -7022,7 +7752,7 @@
       </w:rPr>
     </w:lvl>
   </w:abstractNum>
-  <w:abstractNum w:abstractNumId="36" w15:restartNumberingAfterBreak="0">
+  <w:abstractNum w:abstractNumId="39" w15:restartNumberingAfterBreak="0">
     <w:nsid w:val="679C27B6"/>
     <w:multiLevelType w:val="multilevel"/>
     <w:tmpl w:val="60622DE2"/>
@@ -7171,7 +7901,7 @@
       </w:rPr>
     </w:lvl>
   </w:abstractNum>
-  <w:abstractNum w:abstractNumId="37" w15:restartNumberingAfterBreak="0">
+  <w:abstractNum w:abstractNumId="40" w15:restartNumberingAfterBreak="0">
     <w:nsid w:val="69C5756D"/>
     <w:multiLevelType w:val="multilevel"/>
     <w:tmpl w:val="71D42AA0"/>
@@ -7320,7 +8050,7 @@
       </w:rPr>
     </w:lvl>
   </w:abstractNum>
-  <w:abstractNum w:abstractNumId="38" w15:restartNumberingAfterBreak="0">
+  <w:abstractNum w:abstractNumId="41" w15:restartNumberingAfterBreak="0">
     <w:nsid w:val="6AD82149"/>
     <w:multiLevelType w:val="multilevel"/>
     <w:tmpl w:val="288CEBE2"/>
@@ -7469,7 +8199,7 @@
       </w:rPr>
     </w:lvl>
   </w:abstractNum>
-  <w:abstractNum w:abstractNumId="39" w15:restartNumberingAfterBreak="0">
+  <w:abstractNum w:abstractNumId="42" w15:restartNumberingAfterBreak="0">
     <w:nsid w:val="6C39185F"/>
     <w:multiLevelType w:val="multilevel"/>
     <w:tmpl w:val="41EECF36"/>
@@ -7618,7 +8348,7 @@
       </w:rPr>
     </w:lvl>
   </w:abstractNum>
-  <w:abstractNum w:abstractNumId="40" w15:restartNumberingAfterBreak="0">
+  <w:abstractNum w:abstractNumId="43" w15:restartNumberingAfterBreak="0">
     <w:nsid w:val="6C8E5D29"/>
     <w:multiLevelType w:val="multilevel"/>
     <w:tmpl w:val="6598E3F2"/>
@@ -7767,7 +8497,7 @@
       </w:rPr>
     </w:lvl>
   </w:abstractNum>
-  <w:abstractNum w:abstractNumId="41" w15:restartNumberingAfterBreak="0">
+  <w:abstractNum w:abstractNumId="44" w15:restartNumberingAfterBreak="0">
     <w:nsid w:val="716B55AA"/>
     <w:multiLevelType w:val="multilevel"/>
     <w:tmpl w:val="4FDAEC3C"/>
@@ -7916,7 +8646,7 @@
       </w:rPr>
     </w:lvl>
   </w:abstractNum>
-  <w:abstractNum w:abstractNumId="42" w15:restartNumberingAfterBreak="0">
+  <w:abstractNum w:abstractNumId="45" w15:restartNumberingAfterBreak="0">
     <w:nsid w:val="77F83D1E"/>
     <w:multiLevelType w:val="multilevel"/>
     <w:tmpl w:val="C450E598"/>
@@ -8066,49 +8796,49 @@
     </w:lvl>
   </w:abstractNum>
   <w:num w:numId="1" w16cid:durableId="1715618316">
-    <w:abstractNumId w:val="33"/>
+    <w:abstractNumId w:val="36"/>
   </w:num>
   <w:num w:numId="2" w16cid:durableId="1397507375">
     <w:abstractNumId w:val="1"/>
   </w:num>
   <w:num w:numId="3" w16cid:durableId="582297702">
-    <w:abstractNumId w:val="41"/>
+    <w:abstractNumId w:val="44"/>
   </w:num>
   <w:num w:numId="4" w16cid:durableId="896402845">
     <w:abstractNumId w:val="3"/>
   </w:num>
   <w:num w:numId="5" w16cid:durableId="287128462">
-    <w:abstractNumId w:val="27"/>
+    <w:abstractNumId w:val="30"/>
   </w:num>
   <w:num w:numId="6" w16cid:durableId="1060128149">
-    <w:abstractNumId w:val="40"/>
+    <w:abstractNumId w:val="43"/>
   </w:num>
   <w:num w:numId="7" w16cid:durableId="1731004285">
     <w:abstractNumId w:val="11"/>
   </w:num>
   <w:num w:numId="8" w16cid:durableId="614286181">
-    <w:abstractNumId w:val="35"/>
+    <w:abstractNumId w:val="38"/>
   </w:num>
   <w:num w:numId="9" w16cid:durableId="1615557575">
-    <w:abstractNumId w:val="18"/>
+    <w:abstractNumId w:val="20"/>
   </w:num>
   <w:num w:numId="10" w16cid:durableId="1541821923">
-    <w:abstractNumId w:val="42"/>
+    <w:abstractNumId w:val="45"/>
   </w:num>
   <w:num w:numId="11" w16cid:durableId="1383364979">
     <w:abstractNumId w:val="8"/>
   </w:num>
   <w:num w:numId="12" w16cid:durableId="1878002508">
-    <w:abstractNumId w:val="29"/>
+    <w:abstractNumId w:val="32"/>
   </w:num>
   <w:num w:numId="13" w16cid:durableId="1011882354">
     <w:abstractNumId w:val="5"/>
   </w:num>
   <w:num w:numId="14" w16cid:durableId="1850634969">
-    <w:abstractNumId w:val="25"/>
+    <w:abstractNumId w:val="28"/>
   </w:num>
   <w:num w:numId="15" w16cid:durableId="937711398">
-    <w:abstractNumId w:val="16"/>
+    <w:abstractNumId w:val="18"/>
   </w:num>
   <w:num w:numId="16" w16cid:durableId="1068072400">
     <w:abstractNumId w:val="7"/>
@@ -8120,79 +8850,88 @@
     <w:abstractNumId w:val="12"/>
   </w:num>
   <w:num w:numId="19" w16cid:durableId="1247765203">
-    <w:abstractNumId w:val="36"/>
+    <w:abstractNumId w:val="39"/>
   </w:num>
   <w:num w:numId="20" w16cid:durableId="564992103">
     <w:abstractNumId w:val="4"/>
   </w:num>
   <w:num w:numId="21" w16cid:durableId="897324284">
-    <w:abstractNumId w:val="31"/>
+    <w:abstractNumId w:val="34"/>
   </w:num>
   <w:num w:numId="22" w16cid:durableId="1088650945">
-    <w:abstractNumId w:val="14"/>
+    <w:abstractNumId w:val="16"/>
   </w:num>
   <w:num w:numId="23" w16cid:durableId="998339209">
     <w:abstractNumId w:val="2"/>
   </w:num>
   <w:num w:numId="24" w16cid:durableId="1163006258">
-    <w:abstractNumId w:val="17"/>
+    <w:abstractNumId w:val="19"/>
   </w:num>
   <w:num w:numId="25" w16cid:durableId="224069282">
-    <w:abstractNumId w:val="28"/>
+    <w:abstractNumId w:val="31"/>
   </w:num>
   <w:num w:numId="26" w16cid:durableId="1830706729">
-    <w:abstractNumId w:val="13"/>
+    <w:abstractNumId w:val="14"/>
   </w:num>
   <w:num w:numId="27" w16cid:durableId="1944335437">
     <w:abstractNumId w:val="9"/>
   </w:num>
   <w:num w:numId="28" w16cid:durableId="530411527">
-    <w:abstractNumId w:val="21"/>
+    <w:abstractNumId w:val="23"/>
   </w:num>
   <w:num w:numId="29" w16cid:durableId="1093088303">
     <w:abstractNumId w:val="0"/>
   </w:num>
   <w:num w:numId="30" w16cid:durableId="1015615363">
-    <w:abstractNumId w:val="19"/>
+    <w:abstractNumId w:val="21"/>
   </w:num>
   <w:num w:numId="31" w16cid:durableId="1213426389">
-    <w:abstractNumId w:val="23"/>
+    <w:abstractNumId w:val="25"/>
   </w:num>
   <w:num w:numId="32" w16cid:durableId="1455975866">
-    <w:abstractNumId w:val="26"/>
+    <w:abstractNumId w:val="29"/>
   </w:num>
   <w:num w:numId="33" w16cid:durableId="399403851">
-    <w:abstractNumId w:val="22"/>
+    <w:abstractNumId w:val="24"/>
   </w:num>
   <w:num w:numId="34" w16cid:durableId="1857815237">
-    <w:abstractNumId w:val="38"/>
+    <w:abstractNumId w:val="41"/>
   </w:num>
   <w:num w:numId="35" w16cid:durableId="174542618">
-    <w:abstractNumId w:val="24"/>
+    <w:abstractNumId w:val="27"/>
   </w:num>
   <w:num w:numId="36" w16cid:durableId="1539662520">
-    <w:abstractNumId w:val="37"/>
+    <w:abstractNumId w:val="40"/>
   </w:num>
   <w:num w:numId="37" w16cid:durableId="392585484">
-    <w:abstractNumId w:val="15"/>
+    <w:abstractNumId w:val="17"/>
   </w:num>
   <w:num w:numId="38" w16cid:durableId="356079883">
-    <w:abstractNumId w:val="32"/>
+    <w:abstractNumId w:val="35"/>
   </w:num>
   <w:num w:numId="39" w16cid:durableId="317151218">
-    <w:abstractNumId w:val="20"/>
+    <w:abstractNumId w:val="22"/>
   </w:num>
   <w:num w:numId="40" w16cid:durableId="909654422">
     <w:abstractNumId w:val="10"/>
   </w:num>
   <w:num w:numId="41" w16cid:durableId="591738021">
-    <w:abstractNumId w:val="30"/>
+    <w:abstractNumId w:val="33"/>
   </w:num>
   <w:num w:numId="42" w16cid:durableId="1701978720">
-    <w:abstractNumId w:val="39"/>
+    <w:abstractNumId w:val="42"/>
   </w:num>
   <w:num w:numId="43" w16cid:durableId="641352641">
-    <w:abstractNumId w:val="34"/>
+    <w:abstractNumId w:val="37"/>
+  </w:num>
+  <w:num w:numId="44" w16cid:durableId="238758004">
+    <w:abstractNumId w:val="26"/>
+  </w:num>
+  <w:num w:numId="45" w16cid:durableId="1462573727">
+    <w:abstractNumId w:val="13"/>
+  </w:num>
+  <w:num w:numId="46" w16cid:durableId="1564608199">
+    <w:abstractNumId w:val="15"/>
   </w:num>
 </w:numbering>
 </file>

</xml_diff>

<commit_message>
add name and student number to all files due for submission
</commit_message>
<xml_diff>
--- a/graphDescription.docx
+++ b/graphDescription.docx
@@ -7,6 +7,35 @@
         <w:rPr>
           <w:b/>
           <w:bCs/>
+        </w:rPr>
+      </w:pPr>
+      <w:r>
+        <w:rPr>
+          <w:b/>
+          <w:bCs/>
+        </w:rPr>
+        <w:t xml:space="preserve">Name: </w:t>
+      </w:r>
+      <w:r>
+        <w:t>Renos Kerkides</w:t>
+      </w:r>
+      <w:r>
+        <w:rPr>
+          <w:b/>
+          <w:bCs/>
+        </w:rPr>
+        <w:br/>
+        <w:t xml:space="preserve">Student Number: </w:t>
+      </w:r>
+      <w:r>
+        <w:t>2923219K</w:t>
+      </w:r>
+    </w:p>
+    <w:p>
+      <w:pPr>
+        <w:rPr>
+          <w:b/>
+          <w:bCs/>
           <w:sz w:val="32"/>
           <w:szCs w:val="32"/>
         </w:rPr>
@@ -219,12 +248,21 @@
         </w:rPr>
         <w:t xml:space="preserve">public </w:t>
       </w:r>
-      <w:r>
-        <w:rPr>
-          <w:b/>
-          <w:bCs/>
-        </w:rPr>
-        <w:t>Vertex(F value)</w:t>
+      <w:proofErr w:type="gramStart"/>
+      <w:r>
+        <w:rPr>
+          <w:b/>
+          <w:bCs/>
+        </w:rPr>
+        <w:t>Vertex(</w:t>
+      </w:r>
+      <w:proofErr w:type="gramEnd"/>
+      <w:r>
+        <w:rPr>
+          <w:b/>
+          <w:bCs/>
+        </w:rPr>
+        <w:t>F value)</w:t>
       </w:r>
       <w:r>
         <w:t>: Constructs a vertex with the specified value.</w:t>
@@ -249,7 +287,23 @@
           <w:b/>
           <w:bCs/>
         </w:rPr>
-        <w:t>F getValue()</w:t>
+        <w:t xml:space="preserve">F </w:t>
+      </w:r>
+      <w:proofErr w:type="gramStart"/>
+      <w:r>
+        <w:rPr>
+          <w:b/>
+          <w:bCs/>
+        </w:rPr>
+        <w:t>getValue(</w:t>
+      </w:r>
+      <w:proofErr w:type="gramEnd"/>
+      <w:r>
+        <w:rPr>
+          <w:b/>
+          <w:bCs/>
+        </w:rPr>
+        <w:t>)</w:t>
       </w:r>
       <w:r>
         <w:t>: Returns the value of the vertex.</w:t>
@@ -274,7 +328,23 @@
           <w:b/>
           <w:bCs/>
         </w:rPr>
-        <w:t>boolean equals(Object other)</w:t>
+        <w:t xml:space="preserve">boolean </w:t>
+      </w:r>
+      <w:proofErr w:type="gramStart"/>
+      <w:r>
+        <w:rPr>
+          <w:b/>
+          <w:bCs/>
+        </w:rPr>
+        <w:t>equals(</w:t>
+      </w:r>
+      <w:proofErr w:type="gramEnd"/>
+      <w:r>
+        <w:rPr>
+          <w:b/>
+          <w:bCs/>
+        </w:rPr>
+        <w:t>Object other)</w:t>
       </w:r>
       <w:r>
         <w:t>: Checks equality based on vertex value.</w:t>
@@ -299,7 +369,23 @@
           <w:b/>
           <w:bCs/>
         </w:rPr>
-        <w:t>int hashCode()</w:t>
+        <w:t xml:space="preserve">int </w:t>
+      </w:r>
+      <w:proofErr w:type="gramStart"/>
+      <w:r>
+        <w:rPr>
+          <w:b/>
+          <w:bCs/>
+        </w:rPr>
+        <w:t>hashCode(</w:t>
+      </w:r>
+      <w:proofErr w:type="gramEnd"/>
+      <w:r>
+        <w:rPr>
+          <w:b/>
+          <w:bCs/>
+        </w:rPr>
+        <w:t>)</w:t>
       </w:r>
       <w:r>
         <w:t>: Generates hash code based on value.</w:t>
@@ -324,7 +410,23 @@
           <w:b/>
           <w:bCs/>
         </w:rPr>
-        <w:t>int compareTo(Vertex&lt;F&gt; other)</w:t>
+        <w:t xml:space="preserve">int </w:t>
+      </w:r>
+      <w:proofErr w:type="gramStart"/>
+      <w:r>
+        <w:rPr>
+          <w:b/>
+          <w:bCs/>
+        </w:rPr>
+        <w:t>compareTo(</w:t>
+      </w:r>
+      <w:proofErr w:type="gramEnd"/>
+      <w:r>
+        <w:rPr>
+          <w:b/>
+          <w:bCs/>
+        </w:rPr>
+        <w:t>Vertex&lt;F&gt; other)</w:t>
       </w:r>
       <w:r>
         <w:t>: Compares vertices based on their value.</w:t>
@@ -349,7 +451,23 @@
           <w:b/>
           <w:bCs/>
         </w:rPr>
-        <w:t>String toString()</w:t>
+        <w:t xml:space="preserve">String </w:t>
+      </w:r>
+      <w:proofErr w:type="gramStart"/>
+      <w:r>
+        <w:rPr>
+          <w:b/>
+          <w:bCs/>
+        </w:rPr>
+        <w:t>toString(</w:t>
+      </w:r>
+      <w:proofErr w:type="gramEnd"/>
+      <w:r>
+        <w:rPr>
+          <w:b/>
+          <w:bCs/>
+        </w:rPr>
+        <w:t>)</w:t>
       </w:r>
       <w:r>
         <w:t>: Returns string representation of the vertex's value.</w:t>
@@ -515,12 +633,21 @@
         </w:rPr>
         <w:t xml:space="preserve">public </w:t>
       </w:r>
-      <w:r>
-        <w:rPr>
-          <w:b/>
-          <w:bCs/>
-        </w:rPr>
-        <w:t>Edge(Vertex&lt;F&gt; v1, Vertex&lt;F&gt; v2)</w:t>
+      <w:proofErr w:type="gramStart"/>
+      <w:r>
+        <w:rPr>
+          <w:b/>
+          <w:bCs/>
+        </w:rPr>
+        <w:t>Edge(</w:t>
+      </w:r>
+      <w:proofErr w:type="gramEnd"/>
+      <w:r>
+        <w:rPr>
+          <w:b/>
+          <w:bCs/>
+        </w:rPr>
+        <w:t>Vertex&lt;F&gt; v1, Vertex&lt;F&gt; v2)</w:t>
       </w:r>
       <w:r>
         <w:t>: Constructs an edge, ensuring vertex order.</w:t>
@@ -617,7 +744,23 @@
           <w:b/>
           <w:bCs/>
         </w:rPr>
-        <w:t>boolean equals(Object other)</w:t>
+        <w:t xml:space="preserve">boolean </w:t>
+      </w:r>
+      <w:proofErr w:type="gramStart"/>
+      <w:r>
+        <w:rPr>
+          <w:b/>
+          <w:bCs/>
+        </w:rPr>
+        <w:t>equals(</w:t>
+      </w:r>
+      <w:proofErr w:type="gramEnd"/>
+      <w:r>
+        <w:rPr>
+          <w:b/>
+          <w:bCs/>
+        </w:rPr>
+        <w:t>Object other)</w:t>
       </w:r>
       <w:r>
         <w:t>: Checks equality based on start and end vertices.</w:t>
@@ -642,7 +785,23 @@
           <w:b/>
           <w:bCs/>
         </w:rPr>
-        <w:t>int hashCode()</w:t>
+        <w:t xml:space="preserve">int </w:t>
+      </w:r>
+      <w:proofErr w:type="gramStart"/>
+      <w:r>
+        <w:rPr>
+          <w:b/>
+          <w:bCs/>
+        </w:rPr>
+        <w:t>hashCode(</w:t>
+      </w:r>
+      <w:proofErr w:type="gramEnd"/>
+      <w:r>
+        <w:rPr>
+          <w:b/>
+          <w:bCs/>
+        </w:rPr>
+        <w:t>)</w:t>
       </w:r>
       <w:r>
         <w:t>: Generates hash code considering both vertices.</w:t>
@@ -667,7 +826,23 @@
           <w:b/>
           <w:bCs/>
         </w:rPr>
-        <w:t>int compareTo(Edge&lt;F&gt; other)</w:t>
+        <w:t xml:space="preserve">int </w:t>
+      </w:r>
+      <w:proofErr w:type="gramStart"/>
+      <w:r>
+        <w:rPr>
+          <w:b/>
+          <w:bCs/>
+        </w:rPr>
+        <w:t>compareTo(</w:t>
+      </w:r>
+      <w:proofErr w:type="gramEnd"/>
+      <w:r>
+        <w:rPr>
+          <w:b/>
+          <w:bCs/>
+        </w:rPr>
+        <w:t>Edge&lt;F&gt; other)</w:t>
       </w:r>
       <w:r>
         <w:t>: Compares edges based on start vertex.</w:t>
@@ -685,6 +860,7 @@
           <w:b/>
           <w:bCs/>
         </w:rPr>
+        <w:lastRenderedPageBreak/>
         <w:t xml:space="preserve">public </w:t>
       </w:r>
       <w:r>
@@ -692,7 +868,23 @@
           <w:b/>
           <w:bCs/>
         </w:rPr>
-        <w:t>String toString()</w:t>
+        <w:t xml:space="preserve">String </w:t>
+      </w:r>
+      <w:proofErr w:type="gramStart"/>
+      <w:r>
+        <w:rPr>
+          <w:b/>
+          <w:bCs/>
+        </w:rPr>
+        <w:t>toString(</w:t>
+      </w:r>
+      <w:proofErr w:type="gramEnd"/>
+      <w:r>
+        <w:rPr>
+          <w:b/>
+          <w:bCs/>
+        </w:rPr>
+        <w:t>)</w:t>
       </w:r>
       <w:r>
         <w:t>: Returns a formatted string</w:t>
@@ -733,7 +925,6 @@
           <w:b/>
           <w:bCs/>
         </w:rPr>
-        <w:lastRenderedPageBreak/>
         <w:t xml:space="preserve">public class ArrayGraph&lt;F extends Comparable&lt;F&gt;&gt; implements Graph&lt;F&gt; </w:t>
       </w:r>
     </w:p>
@@ -774,7 +965,23 @@
           <w:b/>
           <w:bCs/>
         </w:rPr>
-        <w:t>private final Vertex&lt;F&gt;[] vertices</w:t>
+        <w:t>private final Vertex&lt;F</w:t>
+      </w:r>
+      <w:proofErr w:type="gramStart"/>
+      <w:r>
+        <w:rPr>
+          <w:b/>
+          <w:bCs/>
+        </w:rPr>
+        <w:t>&gt;[</w:t>
+      </w:r>
+      <w:proofErr w:type="gramEnd"/>
+      <w:r>
+        <w:rPr>
+          <w:b/>
+          <w:bCs/>
+        </w:rPr>
+        <w:t>] vertices</w:t>
       </w:r>
       <w:r>
         <w:rPr>
@@ -804,7 +1011,23 @@
           <w:b/>
           <w:bCs/>
         </w:rPr>
-        <w:t>private final Edge&lt;F&gt;[] edges</w:t>
+        <w:t>private final Edge&lt;F</w:t>
+      </w:r>
+      <w:proofErr w:type="gramStart"/>
+      <w:r>
+        <w:rPr>
+          <w:b/>
+          <w:bCs/>
+        </w:rPr>
+        <w:t>&gt;[</w:t>
+      </w:r>
+      <w:proofErr w:type="gramEnd"/>
+      <w:r>
+        <w:rPr>
+          <w:b/>
+          <w:bCs/>
+        </w:rPr>
+        <w:t>] edges</w:t>
       </w:r>
       <w:r>
         <w:rPr>
@@ -898,14 +1121,23 @@
           <w:b/>
           <w:bCs/>
         </w:rPr>
-        <w:t>public boolean addVertex(Vertex&lt;F&gt; v)</w:t>
-      </w:r>
-      <w:r>
-        <w:rPr>
-          <w:b/>
-          <w:bCs/>
-        </w:rPr>
-        <w:t xml:space="preserve"> </w:t>
+        <w:t xml:space="preserve">public boolean </w:t>
+      </w:r>
+      <w:proofErr w:type="gramStart"/>
+      <w:r>
+        <w:rPr>
+          <w:b/>
+          <w:bCs/>
+        </w:rPr>
+        <w:t>addVertex(</w:t>
+      </w:r>
+      <w:proofErr w:type="gramEnd"/>
+      <w:r>
+        <w:rPr>
+          <w:b/>
+          <w:bCs/>
+        </w:rPr>
+        <w:t xml:space="preserve">Vertex&lt;F&gt; v) </w:t>
       </w:r>
     </w:p>
     <w:p>
@@ -1114,7 +1346,15 @@
         <w:t>Existence and Index Check:</w:t>
       </w:r>
       <w:r>
-        <w:t xml:space="preserve"> Executes in O(log n), with 'n' representing the total vertex count, attributable to binary search's logarithmic performance.</w:t>
+        <w:t xml:space="preserve"> Executes in </w:t>
+      </w:r>
+      <w:proofErr w:type="gramStart"/>
+      <w:r>
+        <w:t>O(</w:t>
+      </w:r>
+      <w:proofErr w:type="gramEnd"/>
+      <w:r>
+        <w:t>log n), with 'n' representing the total vertex count, attributable to binary search's logarithmic performance.</w:t>
       </w:r>
     </w:p>
     <w:p>
@@ -1149,14 +1389,23 @@
           <w:b/>
           <w:bCs/>
         </w:rPr>
-        <w:t>public boolean addEdge(Edge&lt;F&gt; e)</w:t>
-      </w:r>
-      <w:r>
-        <w:rPr>
-          <w:b/>
-          <w:bCs/>
-        </w:rPr>
-        <w:t xml:space="preserve"> </w:t>
+        <w:t xml:space="preserve">public boolean </w:t>
+      </w:r>
+      <w:proofErr w:type="gramStart"/>
+      <w:r>
+        <w:rPr>
+          <w:b/>
+          <w:bCs/>
+        </w:rPr>
+        <w:t>addEdge(</w:t>
+      </w:r>
+      <w:proofErr w:type="gramEnd"/>
+      <w:r>
+        <w:rPr>
+          <w:b/>
+          <w:bCs/>
+        </w:rPr>
+        <w:t xml:space="preserve">Edge&lt;F&gt; e) </w:t>
       </w:r>
     </w:p>
     <w:p>
@@ -1324,7 +1573,11 @@
         <w:t xml:space="preserve"> that the edge is valid to be added under the ArrayGraph’s constraints</w:t>
       </w:r>
       <w:r>
-        <w:t>, the edge is methodically inserted at the derived position</w:t>
+        <w:t xml:space="preserve">, the edge is methodically inserted at the derived </w:t>
+      </w:r>
+      <w:r>
+        <w:lastRenderedPageBreak/>
+        <w:t>position</w:t>
       </w:r>
       <w:r>
         <w:t xml:space="preserve"> (calculated from the return value of </w:t>
@@ -1383,7 +1636,6 @@
           <w:b/>
           <w:bCs/>
         </w:rPr>
-        <w:lastRenderedPageBreak/>
         <w:t>Complexity Analysis:</w:t>
       </w:r>
     </w:p>
@@ -1403,7 +1655,15 @@
         <w:t>Vertex Verification:</w:t>
       </w:r>
       <w:r>
-        <w:t xml:space="preserve"> The dual binary searches, despite being two, collectively approximate to O(log n) complexity.</w:t>
+        <w:t xml:space="preserve"> The dual binary searches, despite being two, collectively approximate to </w:t>
+      </w:r>
+      <w:proofErr w:type="gramStart"/>
+      <w:r>
+        <w:t>O(</w:t>
+      </w:r>
+      <w:proofErr w:type="gramEnd"/>
+      <w:r>
+        <w:t>log n) complexity.</w:t>
       </w:r>
     </w:p>
     <w:p>
@@ -1440,7 +1700,23 @@
           <w:b/>
           <w:bCs/>
         </w:rPr>
-        <w:t xml:space="preserve">public boolean deleteVertex(Vertex&lt;F&gt; v) </w:t>
+        <w:t xml:space="preserve">public boolean </w:t>
+      </w:r>
+      <w:proofErr w:type="gramStart"/>
+      <w:r>
+        <w:rPr>
+          <w:b/>
+          <w:bCs/>
+        </w:rPr>
+        <w:t>deleteVertex(</w:t>
+      </w:r>
+      <w:proofErr w:type="gramEnd"/>
+      <w:r>
+        <w:rPr>
+          <w:b/>
+          <w:bCs/>
+        </w:rPr>
+        <w:t xml:space="preserve">Vertex&lt;F&gt; v) </w:t>
       </w:r>
     </w:p>
     <w:p>
@@ -1541,7 +1817,15 @@
         <w:t xml:space="preserve"> </w:t>
       </w:r>
       <w:r>
-        <w:t>The combined operation of removing a vertex and its associated edges is performed with a complexity of O(n + m). This reflects the steps involved in shifting vertices</w:t>
+        <w:t xml:space="preserve">The combined operation of removing a vertex and its associated edges is performed with a complexity of </w:t>
+      </w:r>
+      <w:proofErr w:type="gramStart"/>
+      <w:r>
+        <w:t>O(</w:t>
+      </w:r>
+      <w:proofErr w:type="gramEnd"/>
+      <w:r>
+        <w:t>n + m). This reflects the steps involved in shifting vertices</w:t>
       </w:r>
       <w:r>
         <w:t xml:space="preserve">, </w:t>
@@ -1571,7 +1855,23 @@
           <w:b/>
           <w:bCs/>
         </w:rPr>
-        <w:t xml:space="preserve">public boolean deleteEdge(Edge&lt;F&gt; e) </w:t>
+        <w:t xml:space="preserve">public boolean </w:t>
+      </w:r>
+      <w:proofErr w:type="gramStart"/>
+      <w:r>
+        <w:rPr>
+          <w:b/>
+          <w:bCs/>
+        </w:rPr>
+        <w:t>deleteEdge(</w:t>
+      </w:r>
+      <w:proofErr w:type="gramEnd"/>
+      <w:r>
+        <w:rPr>
+          <w:b/>
+          <w:bCs/>
+        </w:rPr>
+        <w:t xml:space="preserve">Edge&lt;F&gt; e) </w:t>
       </w:r>
     </w:p>
     <w:p>
@@ -1665,10 +1965,7 @@
         <w:t xml:space="preserve">, </w:t>
       </w:r>
       <w:r>
-        <w:t>it is removed by shifting subsequent elements in the array to the left, effectively filling the gap left by the deleted edge.</w:t>
-      </w:r>
-      <w:r>
-        <w:t xml:space="preserve"> </w:t>
+        <w:t xml:space="preserve">it is removed by shifting subsequent elements in the array to the left, effectively filling the gap left by the deleted edge. </w:t>
       </w:r>
       <w:r>
         <w:t>This maintains the edges array in a compact and sorted state after the deletion, and the edge count is updated to reflect the removal.</w:t>
@@ -1718,21 +2015,23 @@
           <w:b/>
           <w:bCs/>
         </w:rPr>
-        <w:t>public Set&lt;Vertex&lt;F&gt;&gt;</w:t>
-      </w:r>
-      <w:r>
-        <w:rPr>
-          <w:b/>
-          <w:bCs/>
-        </w:rPr>
-        <w:t xml:space="preserve"> </w:t>
-      </w:r>
-      <w:r>
-        <w:rPr>
-          <w:b/>
-          <w:bCs/>
-        </w:rPr>
-        <w:t>vertexSet()</w:t>
+        <w:t xml:space="preserve">public Set&lt;Vertex&lt;F&gt;&gt; </w:t>
+      </w:r>
+      <w:proofErr w:type="gramStart"/>
+      <w:r>
+        <w:rPr>
+          <w:b/>
+          <w:bCs/>
+        </w:rPr>
+        <w:t>vertexSet(</w:t>
+      </w:r>
+      <w:proofErr w:type="gramEnd"/>
+      <w:r>
+        <w:rPr>
+          <w:b/>
+          <w:bCs/>
+        </w:rPr>
+        <w:t>)</w:t>
       </w:r>
     </w:p>
     <w:p>
@@ -1752,6 +2051,7 @@
           <w:b/>
           <w:bCs/>
         </w:rPr>
+        <w:lastRenderedPageBreak/>
         <w:t>Purpose</w:t>
       </w:r>
       <w:r>
@@ -1788,11 +2088,15 @@
         <w:t>numVertices</w:t>
       </w:r>
       <w:r>
-        <w:t xml:space="preserve"> into a list. Subsequently, this list is transformed </w:t>
-      </w:r>
-      <w:r>
-        <w:lastRenderedPageBreak/>
-        <w:t>into a HashSet, ensuring unique elements and providing efficient lookup times. This process eliminates any null values that could exist beyond the last vertex in the array due to the fixed size of the vertices array.</w:t>
+        <w:t xml:space="preserve"> into a list. Subsequently, this list is transformed into a HashSet, ensuring unique </w:t>
+      </w:r>
+      <w:proofErr w:type="gramStart"/>
+      <w:r>
+        <w:t>elements</w:t>
+      </w:r>
+      <w:proofErr w:type="gramEnd"/>
+      <w:r>
+        <w:t xml:space="preserve"> and providing efficient lookup times. This process eliminates any null values that could exist beyond the last vertex in the array due to the fixed size of the vertices array.</w:t>
       </w:r>
     </w:p>
     <w:p>
@@ -1827,14 +2131,23 @@
           <w:b/>
           <w:bCs/>
         </w:rPr>
-        <w:t>public Set&lt;Edge&lt;F&gt;&gt; edgeSet()</w:t>
-      </w:r>
-      <w:r>
-        <w:rPr>
-          <w:b/>
-          <w:bCs/>
-        </w:rPr>
-        <w:t xml:space="preserve"> </w:t>
+        <w:t xml:space="preserve">public Set&lt;Edge&lt;F&gt;&gt; </w:t>
+      </w:r>
+      <w:proofErr w:type="gramStart"/>
+      <w:r>
+        <w:rPr>
+          <w:b/>
+          <w:bCs/>
+        </w:rPr>
+        <w:t>edgeSet(</w:t>
+      </w:r>
+      <w:proofErr w:type="gramEnd"/>
+      <w:r>
+        <w:rPr>
+          <w:b/>
+          <w:bCs/>
+        </w:rPr>
+        <w:t xml:space="preserve">) </w:t>
       </w:r>
     </w:p>
     <w:p>
@@ -1882,12 +2195,21 @@
       <w:r>
         <w:t xml:space="preserve">: Similar to </w:t>
       </w:r>
-      <w:r>
-        <w:rPr>
-          <w:b/>
-          <w:bCs/>
-        </w:rPr>
-        <w:t>vertexSet()</w:t>
+      <w:proofErr w:type="gramStart"/>
+      <w:r>
+        <w:rPr>
+          <w:b/>
+          <w:bCs/>
+        </w:rPr>
+        <w:t>vertexSet(</w:t>
+      </w:r>
+      <w:proofErr w:type="gramEnd"/>
+      <w:r>
+        <w:rPr>
+          <w:b/>
+          <w:bCs/>
+        </w:rPr>
+        <w:t>)</w:t>
       </w:r>
       <w:r>
         <w:t xml:space="preserve">, this method converts the segment of the edge array up to </w:t>
@@ -1968,14 +2290,92 @@
           <w:b/>
           <w:bCs/>
         </w:rPr>
-        <w:t>private int findVertexIndex(Vertex&lt;F&gt; v)</w:t>
-      </w:r>
-      <w:r>
-        <w:rPr>
-          <w:b/>
-          <w:bCs/>
-        </w:rPr>
-        <w:t>:</w:t>
+        <w:t xml:space="preserve">private int </w:t>
+      </w:r>
+      <w:proofErr w:type="gramStart"/>
+      <w:r>
+        <w:rPr>
+          <w:b/>
+          <w:bCs/>
+        </w:rPr>
+        <w:t>findVertexIndex(</w:t>
+      </w:r>
+      <w:proofErr w:type="gramEnd"/>
+      <w:r>
+        <w:rPr>
+          <w:b/>
+          <w:bCs/>
+        </w:rPr>
+        <w:t xml:space="preserve">Vertex&lt;F&gt; v): </w:t>
+      </w:r>
+      <w:r>
+        <w:t xml:space="preserve">This method is essentially just a direct call to </w:t>
+      </w:r>
+      <w:r>
+        <w:rPr>
+          <w:b/>
+          <w:bCs/>
+        </w:rPr>
+        <w:t>Array</w:t>
+      </w:r>
+      <w:r>
+        <w:rPr>
+          <w:b/>
+          <w:bCs/>
+        </w:rPr>
+        <w:t>s</w:t>
+      </w:r>
+      <w:r>
+        <w:rPr>
+          <w:b/>
+          <w:bCs/>
+        </w:rPr>
+        <w:t>.binarySearch()</w:t>
+      </w:r>
+      <w:r>
+        <w:t xml:space="preserve">, </w:t>
+      </w:r>
+      <w:r>
+        <w:t>specifying the search to only consider the portion of the array currently in use (</w:t>
+      </w:r>
+      <w:r>
+        <w:rPr>
+          <w:b/>
+          <w:bCs/>
+        </w:rPr>
+        <w:t>0</w:t>
+      </w:r>
+      <w:r>
+        <w:t xml:space="preserve"> to </w:t>
+      </w:r>
+      <w:r>
+        <w:rPr>
+          <w:b/>
+          <w:bCs/>
+        </w:rPr>
+        <w:t>numVertices</w:t>
+      </w:r>
+      <w:r>
+        <w:t>).</w:t>
+      </w:r>
+      <w:r>
+        <w:t xml:space="preserve"> It simply serves to abstract away the binary search operation to improve readability. Its function is to e</w:t>
+      </w:r>
+      <w:r>
+        <w:t>xecute a binary search to identify the position of a specified vertex within the vertices array. If the vertex is not found, the method returns a negative value. This result can then be converted into an appropriate insertion point for the vertex by negating and decrementing the returned value. This ensures efficient insertion while keeping the array sorte</w:t>
+      </w:r>
+      <w:r>
+        <w:t>d.</w:t>
+      </w:r>
+      <w:r>
+        <w:br/>
+      </w:r>
+      <w:r>
+        <w:rPr>
+          <w:b/>
+          <w:bCs/>
+        </w:rPr>
+        <w:t>Complexity</w:t>
       </w:r>
       <w:r>
         <w:rPr>
@@ -1985,82 +2385,6 @@
         <w:t xml:space="preserve"> </w:t>
       </w:r>
       <w:r>
-        <w:t xml:space="preserve">This method is essentially just a direct call to </w:t>
-      </w:r>
-      <w:r>
-        <w:rPr>
-          <w:b/>
-          <w:bCs/>
-        </w:rPr>
-        <w:t>Array</w:t>
-      </w:r>
-      <w:r>
-        <w:rPr>
-          <w:b/>
-          <w:bCs/>
-        </w:rPr>
-        <w:t>s</w:t>
-      </w:r>
-      <w:r>
-        <w:rPr>
-          <w:b/>
-          <w:bCs/>
-        </w:rPr>
-        <w:t>.binarySearch()</w:t>
-      </w:r>
-      <w:r>
-        <w:t xml:space="preserve">, </w:t>
-      </w:r>
-      <w:r>
-        <w:t>specifying the search to only consider the portion of the array currently in use (</w:t>
-      </w:r>
-      <w:r>
-        <w:rPr>
-          <w:b/>
-          <w:bCs/>
-        </w:rPr>
-        <w:t>0</w:t>
-      </w:r>
-      <w:r>
-        <w:t xml:space="preserve"> to </w:t>
-      </w:r>
-      <w:r>
-        <w:rPr>
-          <w:b/>
-          <w:bCs/>
-        </w:rPr>
-        <w:t>numVertices</w:t>
-      </w:r>
-      <w:r>
-        <w:t>).</w:t>
-      </w:r>
-      <w:r>
-        <w:t xml:space="preserve"> It simply serves to abstract away the binary search operation to improve readability. Its function is to e</w:t>
-      </w:r>
-      <w:r>
-        <w:t>xecute a binary search to identify the position of a specified vertex within the vertices array. If the vertex is not found, the method returns a negative value. This result can then be converted into an appropriate insertion point for the vertex by negating and decrementing the returned value. This ensures efficient insertion while keeping the array sorte</w:t>
-      </w:r>
-      <w:r>
-        <w:t>d.</w:t>
-      </w:r>
-      <w:r>
-        <w:br/>
-      </w:r>
-      <w:r>
-        <w:rPr>
-          <w:b/>
-          <w:bCs/>
-        </w:rPr>
-        <w:t>Complexity</w:t>
-      </w:r>
-      <w:r>
-        <w:rPr>
-          <w:b/>
-          <w:bCs/>
-        </w:rPr>
-        <w:t xml:space="preserve"> </w:t>
-      </w:r>
-      <w:r>
         <w:rPr>
           <w:b/>
           <w:bCs/>
@@ -2071,7 +2395,15 @@
         <w:t xml:space="preserve">: </w:t>
       </w:r>
       <w:r>
-        <w:t>Maintains a time complexity of O(log n), where n denotes the total number of vertices. This efficiency is attributable to the binary search's methodical halving of the search interval, minimizing the required comparisons to either find a vertex or deduce where it should be inserted.</w:t>
+        <w:t xml:space="preserve">Maintains a time complexity of </w:t>
+      </w:r>
+      <w:proofErr w:type="gramStart"/>
+      <w:r>
+        <w:t>O(</w:t>
+      </w:r>
+      <w:proofErr w:type="gramEnd"/>
+      <w:r>
+        <w:t>log n), where n denotes the total number of vertices. This efficiency is attributable to the binary search's methodical halving of the search interval, minimizing the required comparisons to either find a vertex or deduce where it should be inserted.</w:t>
       </w:r>
     </w:p>
     <w:p>
@@ -2091,7 +2423,23 @@
           <w:b/>
           <w:bCs/>
         </w:rPr>
-        <w:t>private int findEdgeIndex(Edge&lt;F&gt; e)</w:t>
+        <w:t xml:space="preserve">private int </w:t>
+      </w:r>
+      <w:proofErr w:type="gramStart"/>
+      <w:r>
+        <w:rPr>
+          <w:b/>
+          <w:bCs/>
+        </w:rPr>
+        <w:t>findEdgeIndex(</w:t>
+      </w:r>
+      <w:proofErr w:type="gramEnd"/>
+      <w:r>
+        <w:rPr>
+          <w:b/>
+          <w:bCs/>
+        </w:rPr>
+        <w:t>Edge&lt;F&gt; e)</w:t>
       </w:r>
       <w:r>
         <w:t>:</w:t>
@@ -2113,7 +2461,11 @@
         <w:t>. It s</w:t>
       </w:r>
       <w:r>
-        <w:t>earches for the index of a specified edge within the array of edges using binary search</w:t>
+        <w:t xml:space="preserve">earches for the index of a specified edge within the </w:t>
+      </w:r>
+      <w:r>
+        <w:lastRenderedPageBreak/>
+        <w:t>array of edges using binary search</w:t>
       </w:r>
       <w:r>
         <w:t>.</w:t>
@@ -2164,7 +2516,15 @@
         <w:t xml:space="preserve">: </w:t>
       </w:r>
       <w:r>
-        <w:t xml:space="preserve">The operation's time complexity is O(log m), with m representing the current count of edges. This </w:t>
+        <w:t xml:space="preserve">The operation's time complexity is </w:t>
+      </w:r>
+      <w:proofErr w:type="gramStart"/>
+      <w:r>
+        <w:t>O(</w:t>
+      </w:r>
+      <w:proofErr w:type="gramEnd"/>
+      <w:r>
+        <w:t xml:space="preserve">log m), with m representing the current count of edges. This </w:t>
       </w:r>
       <w:r>
         <w:t>reflects</w:t>
@@ -2190,8 +2550,23 @@
           <w:b/>
           <w:bCs/>
         </w:rPr>
-        <w:lastRenderedPageBreak/>
-        <w:t>private &lt;T&gt; void insertElementInSortedOrder(T[] array, T element, int count, int insertionPoint)</w:t>
+        <w:t>private &lt;T&gt; void insertElementInSortedOrder(</w:t>
+      </w:r>
+      <w:proofErr w:type="gramStart"/>
+      <w:r>
+        <w:rPr>
+          <w:b/>
+          <w:bCs/>
+        </w:rPr>
+        <w:t>T[</w:t>
+      </w:r>
+      <w:proofErr w:type="gramEnd"/>
+      <w:r>
+        <w:rPr>
+          <w:b/>
+          <w:bCs/>
+        </w:rPr>
+        <w:t>] array, T element, int count, int insertionPoint)</w:t>
       </w:r>
       <w:r>
         <w:t xml:space="preserve">: </w:t>
@@ -11203,6 +11578,7 @@
   <w:style w:type="character" w:default="1" w:styleId="DefaultParagraphFont">
     <w:name w:val="Default Paragraph Font"/>
     <w:uiPriority w:val="1"/>
+    <w:semiHidden/>
     <w:unhideWhenUsed/>
   </w:style>
   <w:style w:type="table" w:default="1" w:styleId="TableNormal">

</xml_diff>

<commit_message>
fix edge comparison logic flaw
</commit_message>
<xml_diff>
--- a/graphDescription.docx
+++ b/graphDescription.docx
@@ -54,6 +54,7 @@
       <w:r>
         <w:t xml:space="preserve">This document outlines the implementation of a Graph Abstract Data Type (ADT) through the </w:t>
       </w:r>
+      <w:proofErr w:type="spellStart"/>
       <w:r>
         <w:rPr>
           <w:b/>
@@ -61,6 +62,7 @@
         </w:rPr>
         <w:t>ArrayGraph</w:t>
       </w:r>
+      <w:proofErr w:type="spellEnd"/>
       <w:r>
         <w:t xml:space="preserve"> </w:t>
       </w:r>
@@ -289,13 +291,22 @@
         </w:rPr>
         <w:t xml:space="preserve">F </w:t>
       </w:r>
+      <w:proofErr w:type="spellStart"/>
       <w:proofErr w:type="gramStart"/>
       <w:r>
         <w:rPr>
           <w:b/>
           <w:bCs/>
         </w:rPr>
-        <w:t>getValue(</w:t>
+        <w:t>getValue</w:t>
+      </w:r>
+      <w:proofErr w:type="spellEnd"/>
+      <w:r>
+        <w:rPr>
+          <w:b/>
+          <w:bCs/>
+        </w:rPr>
+        <w:t>(</w:t>
       </w:r>
       <w:proofErr w:type="gramEnd"/>
       <w:r>
@@ -323,12 +334,21 @@
         </w:rPr>
         <w:t xml:space="preserve">public </w:t>
       </w:r>
-      <w:r>
-        <w:rPr>
-          <w:b/>
-          <w:bCs/>
-        </w:rPr>
-        <w:t xml:space="preserve">boolean </w:t>
+      <w:proofErr w:type="spellStart"/>
+      <w:r>
+        <w:rPr>
+          <w:b/>
+          <w:bCs/>
+        </w:rPr>
+        <w:t>boolean</w:t>
+      </w:r>
+      <w:proofErr w:type="spellEnd"/>
+      <w:r>
+        <w:rPr>
+          <w:b/>
+          <w:bCs/>
+        </w:rPr>
+        <w:t xml:space="preserve"> </w:t>
       </w:r>
       <w:proofErr w:type="gramStart"/>
       <w:r>
@@ -371,13 +391,22 @@
         </w:rPr>
         <w:t xml:space="preserve">int </w:t>
       </w:r>
+      <w:proofErr w:type="spellStart"/>
       <w:proofErr w:type="gramStart"/>
       <w:r>
         <w:rPr>
           <w:b/>
           <w:bCs/>
         </w:rPr>
-        <w:t>hashCode(</w:t>
+        <w:t>hashCode</w:t>
+      </w:r>
+      <w:proofErr w:type="spellEnd"/>
+      <w:r>
+        <w:rPr>
+          <w:b/>
+          <w:bCs/>
+        </w:rPr>
+        <w:t>(</w:t>
       </w:r>
       <w:proofErr w:type="gramEnd"/>
       <w:r>
@@ -412,13 +441,22 @@
         </w:rPr>
         <w:t xml:space="preserve">int </w:t>
       </w:r>
+      <w:proofErr w:type="spellStart"/>
       <w:proofErr w:type="gramStart"/>
       <w:r>
         <w:rPr>
           <w:b/>
           <w:bCs/>
         </w:rPr>
-        <w:t>compareTo(</w:t>
+        <w:t>compareTo</w:t>
+      </w:r>
+      <w:proofErr w:type="spellEnd"/>
+      <w:r>
+        <w:rPr>
+          <w:b/>
+          <w:bCs/>
+        </w:rPr>
+        <w:t>(</w:t>
       </w:r>
       <w:proofErr w:type="gramEnd"/>
       <w:r>
@@ -453,13 +491,22 @@
         </w:rPr>
         <w:t xml:space="preserve">String </w:t>
       </w:r>
+      <w:proofErr w:type="spellStart"/>
       <w:proofErr w:type="gramStart"/>
       <w:r>
         <w:rPr>
           <w:b/>
           <w:bCs/>
         </w:rPr>
-        <w:t>toString(</w:t>
+        <w:t>toString</w:t>
+      </w:r>
+      <w:proofErr w:type="spellEnd"/>
+      <w:r>
+        <w:rPr>
+          <w:b/>
+          <w:bCs/>
+        </w:rPr>
+        <w:t>(</w:t>
       </w:r>
       <w:proofErr w:type="gramEnd"/>
       <w:r>
@@ -739,12 +786,21 @@
         </w:rPr>
         <w:t xml:space="preserve">public </w:t>
       </w:r>
-      <w:r>
-        <w:rPr>
-          <w:b/>
-          <w:bCs/>
-        </w:rPr>
-        <w:t xml:space="preserve">boolean </w:t>
+      <w:proofErr w:type="spellStart"/>
+      <w:r>
+        <w:rPr>
+          <w:b/>
+          <w:bCs/>
+        </w:rPr>
+        <w:t>boolean</w:t>
+      </w:r>
+      <w:proofErr w:type="spellEnd"/>
+      <w:r>
+        <w:rPr>
+          <w:b/>
+          <w:bCs/>
+        </w:rPr>
+        <w:t xml:space="preserve"> </w:t>
       </w:r>
       <w:proofErr w:type="gramStart"/>
       <w:r>
@@ -787,13 +843,22 @@
         </w:rPr>
         <w:t xml:space="preserve">int </w:t>
       </w:r>
+      <w:proofErr w:type="spellStart"/>
       <w:proofErr w:type="gramStart"/>
       <w:r>
         <w:rPr>
           <w:b/>
           <w:bCs/>
         </w:rPr>
-        <w:t>hashCode(</w:t>
+        <w:t>hashCode</w:t>
+      </w:r>
+      <w:proofErr w:type="spellEnd"/>
+      <w:r>
+        <w:rPr>
+          <w:b/>
+          <w:bCs/>
+        </w:rPr>
+        <w:t>(</w:t>
       </w:r>
       <w:proofErr w:type="gramEnd"/>
       <w:r>
@@ -828,13 +893,22 @@
         </w:rPr>
         <w:t xml:space="preserve">int </w:t>
       </w:r>
+      <w:proofErr w:type="spellStart"/>
       <w:proofErr w:type="gramStart"/>
       <w:r>
         <w:rPr>
           <w:b/>
           <w:bCs/>
         </w:rPr>
-        <w:t>compareTo(</w:t>
+        <w:t>compareTo</w:t>
+      </w:r>
+      <w:proofErr w:type="spellEnd"/>
+      <w:r>
+        <w:rPr>
+          <w:b/>
+          <w:bCs/>
+        </w:rPr>
+        <w:t>(</w:t>
       </w:r>
       <w:proofErr w:type="gramEnd"/>
       <w:r>
@@ -846,6 +920,9 @@
       </w:r>
       <w:r>
         <w:t>: Compares edges based on start vertex.</w:t>
+      </w:r>
+      <w:r>
+        <w:t xml:space="preserve"> If start vertices are equal, compares based on end vertex.</w:t>
       </w:r>
     </w:p>
     <w:p>
@@ -870,13 +947,22 @@
         </w:rPr>
         <w:t xml:space="preserve">String </w:t>
       </w:r>
+      <w:proofErr w:type="spellStart"/>
       <w:proofErr w:type="gramStart"/>
       <w:r>
         <w:rPr>
           <w:b/>
           <w:bCs/>
         </w:rPr>
-        <w:t>toString(</w:t>
+        <w:t>toString</w:t>
+      </w:r>
+      <w:proofErr w:type="spellEnd"/>
+      <w:r>
+        <w:rPr>
+          <w:b/>
+          <w:bCs/>
+        </w:rPr>
+        <w:t>(</w:t>
       </w:r>
       <w:proofErr w:type="gramEnd"/>
       <w:r>
@@ -896,7 +982,23 @@
         <w:t xml:space="preserve"> </w:t>
       </w:r>
       <w:r>
-        <w:t>"(startVertex -&gt; endVertex)"</w:t>
+        <w:t>"(</w:t>
+      </w:r>
+      <w:proofErr w:type="spellStart"/>
+      <w:r>
+        <w:t>startVertex</w:t>
+      </w:r>
+      <w:proofErr w:type="spellEnd"/>
+      <w:r>
+        <w:t xml:space="preserve"> -&gt; </w:t>
+      </w:r>
+      <w:proofErr w:type="spellStart"/>
+      <w:r>
+        <w:t>endVertex</w:t>
+      </w:r>
+      <w:proofErr w:type="spellEnd"/>
+      <w:r>
+        <w:t>)"</w:t>
       </w:r>
       <w:r>
         <w:t xml:space="preserve"> </w:t>
@@ -905,6 +1007,8 @@
         <w:t>representing the edge.</w:t>
       </w:r>
     </w:p>
+    <w:p/>
+    <w:p/>
     <w:p>
       <w:pPr>
         <w:rPr>
@@ -912,20 +1016,28 @@
           <w:bCs/>
         </w:rPr>
       </w:pPr>
-    </w:p>
-    <w:p>
-      <w:pPr>
-        <w:rPr>
-          <w:b/>
-          <w:bCs/>
-        </w:rPr>
-      </w:pPr>
-      <w:r>
-        <w:rPr>
-          <w:b/>
-          <w:bCs/>
-        </w:rPr>
-        <w:t xml:space="preserve">public class ArrayGraph&lt;F extends Comparable&lt;F&gt;&gt; implements Graph&lt;F&gt; </w:t>
+      <w:r>
+        <w:rPr>
+          <w:b/>
+          <w:bCs/>
+        </w:rPr>
+        <w:t xml:space="preserve">public class </w:t>
+      </w:r>
+      <w:proofErr w:type="spellStart"/>
+      <w:r>
+        <w:rPr>
+          <w:b/>
+          <w:bCs/>
+        </w:rPr>
+        <w:t>ArrayGraph</w:t>
+      </w:r>
+      <w:proofErr w:type="spellEnd"/>
+      <w:r>
+        <w:rPr>
+          <w:b/>
+          <w:bCs/>
+        </w:rPr>
+        <w:t xml:space="preserve">&lt;F extends Comparable&lt;F&gt;&gt; implements Graph&lt;F&gt; </w:t>
       </w:r>
     </w:p>
     <w:p>
@@ -1057,8 +1169,17 @@
           <w:b/>
           <w:bCs/>
         </w:rPr>
-        <w:t>private int numVertices</w:t>
-      </w:r>
+        <w:t xml:space="preserve">private int </w:t>
+      </w:r>
+      <w:proofErr w:type="spellStart"/>
+      <w:r>
+        <w:rPr>
+          <w:b/>
+          <w:bCs/>
+        </w:rPr>
+        <w:t>numVertices</w:t>
+      </w:r>
+      <w:proofErr w:type="spellEnd"/>
       <w:r>
         <w:rPr>
           <w:b/>
@@ -1087,8 +1208,17 @@
           <w:b/>
           <w:bCs/>
         </w:rPr>
-        <w:t>private int numEdges</w:t>
-      </w:r>
+        <w:t xml:space="preserve">private int </w:t>
+      </w:r>
+      <w:proofErr w:type="spellStart"/>
+      <w:r>
+        <w:rPr>
+          <w:b/>
+          <w:bCs/>
+        </w:rPr>
+        <w:t>numEdges</w:t>
+      </w:r>
+      <w:proofErr w:type="spellEnd"/>
       <w:r>
         <w:rPr>
           <w:b/>
@@ -1102,7 +1232,15 @@
     </w:p>
     <w:p>
       <w:r>
-        <w:t xml:space="preserve">My ArrayGraph’s methods </w:t>
+        <w:t xml:space="preserve">My </w:t>
+      </w:r>
+      <w:proofErr w:type="spellStart"/>
+      <w:r>
+        <w:t>ArrayGraph’s</w:t>
+      </w:r>
+      <w:proofErr w:type="spellEnd"/>
+      <w:r>
+        <w:t xml:space="preserve"> methods </w:t>
       </w:r>
       <w:r>
         <w:t>are described and analysed below:</w:t>
@@ -1121,15 +1259,40 @@
           <w:b/>
           <w:bCs/>
         </w:rPr>
-        <w:t xml:space="preserve">public boolean </w:t>
-      </w:r>
+        <w:t xml:space="preserve">public </w:t>
+      </w:r>
+      <w:proofErr w:type="spellStart"/>
+      <w:r>
+        <w:rPr>
+          <w:b/>
+          <w:bCs/>
+        </w:rPr>
+        <w:t>boolean</w:t>
+      </w:r>
+      <w:proofErr w:type="spellEnd"/>
+      <w:r>
+        <w:rPr>
+          <w:b/>
+          <w:bCs/>
+        </w:rPr>
+        <w:t xml:space="preserve"> </w:t>
+      </w:r>
+      <w:proofErr w:type="spellStart"/>
       <w:proofErr w:type="gramStart"/>
       <w:r>
         <w:rPr>
           <w:b/>
           <w:bCs/>
         </w:rPr>
-        <w:t>addVertex(</w:t>
+        <w:t>addVertex</w:t>
+      </w:r>
+      <w:proofErr w:type="spellEnd"/>
+      <w:r>
+        <w:rPr>
+          <w:b/>
+          <w:bCs/>
+        </w:rPr>
+        <w:t>(</w:t>
       </w:r>
       <w:proofErr w:type="gramEnd"/>
       <w:r>
@@ -1211,6 +1374,7 @@
         </w:rPr>
         <w:t>(</w:t>
       </w:r>
+      <w:proofErr w:type="spellStart"/>
       <w:r>
         <w:rPr>
           <w:b/>
@@ -1225,6 +1389,7 @@
         </w:rPr>
         <w:t>ndVertexIndex</w:t>
       </w:r>
+      <w:proofErr w:type="spellEnd"/>
       <w:r>
         <w:rPr>
           <w:b/>
@@ -1289,6 +1454,7 @@
         </w:rPr>
         <w:t>(</w:t>
       </w:r>
+      <w:proofErr w:type="spellStart"/>
       <w:r>
         <w:rPr>
           <w:b/>
@@ -1296,6 +1462,7 @@
         </w:rPr>
         <w:t>insertElementInSortedOrder</w:t>
       </w:r>
+      <w:proofErr w:type="spellEnd"/>
       <w:r>
         <w:rPr>
           <w:b/>
@@ -1389,15 +1556,40 @@
           <w:b/>
           <w:bCs/>
         </w:rPr>
-        <w:t xml:space="preserve">public boolean </w:t>
-      </w:r>
+        <w:t xml:space="preserve">public </w:t>
+      </w:r>
+      <w:proofErr w:type="spellStart"/>
+      <w:r>
+        <w:rPr>
+          <w:b/>
+          <w:bCs/>
+        </w:rPr>
+        <w:t>boolean</w:t>
+      </w:r>
+      <w:proofErr w:type="spellEnd"/>
+      <w:r>
+        <w:rPr>
+          <w:b/>
+          <w:bCs/>
+        </w:rPr>
+        <w:t xml:space="preserve"> </w:t>
+      </w:r>
+      <w:proofErr w:type="spellStart"/>
       <w:proofErr w:type="gramStart"/>
       <w:r>
         <w:rPr>
           <w:b/>
           <w:bCs/>
         </w:rPr>
-        <w:t>addEdge(</w:t>
+        <w:t>addEdge</w:t>
+      </w:r>
+      <w:proofErr w:type="spellEnd"/>
+      <w:r>
+        <w:rPr>
+          <w:b/>
+          <w:bCs/>
+        </w:rPr>
+        <w:t>(</w:t>
       </w:r>
       <w:proofErr w:type="gramEnd"/>
       <w:r>
@@ -1487,6 +1679,7 @@
       <w:r>
         <w:t xml:space="preserve"> </w:t>
       </w:r>
+      <w:proofErr w:type="spellStart"/>
       <w:r>
         <w:rPr>
           <w:b/>
@@ -1494,6 +1687,7 @@
         </w:rPr>
         <w:t>findEdgeIndex</w:t>
       </w:r>
+      <w:proofErr w:type="spellEnd"/>
       <w:r>
         <w:t xml:space="preserve">, ascertains the edge's non-existence and </w:t>
       </w:r>
@@ -1539,7 +1733,23 @@
           <w:b/>
           <w:bCs/>
         </w:rPr>
-        <w:t xml:space="preserve">(findVertexIndex) </w:t>
+        <w:t>(</w:t>
+      </w:r>
+      <w:proofErr w:type="spellStart"/>
+      <w:r>
+        <w:rPr>
+          <w:b/>
+          <w:bCs/>
+        </w:rPr>
+        <w:t>findVertexIndex</w:t>
+      </w:r>
+      <w:proofErr w:type="spellEnd"/>
+      <w:r>
+        <w:rPr>
+          <w:b/>
+          <w:bCs/>
+        </w:rPr>
+        <w:t xml:space="preserve">) </w:t>
       </w:r>
       <w:r>
         <w:t>validate the presence of both vertices within the graph.</w:t>
@@ -1558,6 +1768,7 @@
           <w:b/>
           <w:bCs/>
         </w:rPr>
+        <w:lastRenderedPageBreak/>
         <w:t>Insertion:</w:t>
       </w:r>
       <w:r>
@@ -1570,18 +1781,23 @@
         <w:t xml:space="preserve"> confirmed</w:t>
       </w:r>
       <w:r>
-        <w:t xml:space="preserve"> that the edge is valid to be added under the ArrayGraph’s constraints</w:t>
-      </w:r>
-      <w:r>
-        <w:t xml:space="preserve">, the edge is methodically inserted at the derived </w:t>
-      </w:r>
-      <w:r>
-        <w:lastRenderedPageBreak/>
-        <w:t>position</w:t>
+        <w:t xml:space="preserve"> that the edge is valid to be added under the </w:t>
+      </w:r>
+      <w:proofErr w:type="spellStart"/>
+      <w:r>
+        <w:t>ArrayGraph’s</w:t>
+      </w:r>
+      <w:proofErr w:type="spellEnd"/>
+      <w:r>
+        <w:t xml:space="preserve"> constraints</w:t>
+      </w:r>
+      <w:r>
+        <w:t>, the edge is methodically inserted at the derived position</w:t>
       </w:r>
       <w:r>
         <w:t xml:space="preserve"> (calculated from the return value of </w:t>
       </w:r>
+      <w:proofErr w:type="spellStart"/>
       <w:r>
         <w:rPr>
           <w:b/>
@@ -1589,6 +1805,7 @@
         </w:rPr>
         <w:t>findEdgeIndex</w:t>
       </w:r>
+      <w:proofErr w:type="spellEnd"/>
       <w:r>
         <w:t>)</w:t>
       </w:r>
@@ -1598,6 +1815,7 @@
       <w:r>
         <w:t xml:space="preserve">, again using the </w:t>
       </w:r>
+      <w:proofErr w:type="spellStart"/>
       <w:r>
         <w:rPr>
           <w:b/>
@@ -1605,6 +1823,7 @@
         </w:rPr>
         <w:t>insertElementInSortedOrder</w:t>
       </w:r>
+      <w:proofErr w:type="spellEnd"/>
       <w:r>
         <w:rPr>
           <w:b/>
@@ -1700,15 +1919,40 @@
           <w:b/>
           <w:bCs/>
         </w:rPr>
-        <w:t xml:space="preserve">public boolean </w:t>
-      </w:r>
+        <w:t xml:space="preserve">public </w:t>
+      </w:r>
+      <w:proofErr w:type="spellStart"/>
+      <w:r>
+        <w:rPr>
+          <w:b/>
+          <w:bCs/>
+        </w:rPr>
+        <w:t>boolean</w:t>
+      </w:r>
+      <w:proofErr w:type="spellEnd"/>
+      <w:r>
+        <w:rPr>
+          <w:b/>
+          <w:bCs/>
+        </w:rPr>
+        <w:t xml:space="preserve"> </w:t>
+      </w:r>
+      <w:proofErr w:type="spellStart"/>
       <w:proofErr w:type="gramStart"/>
       <w:r>
         <w:rPr>
           <w:b/>
           <w:bCs/>
         </w:rPr>
-        <w:t>deleteVertex(</w:t>
+        <w:t>deleteVertex</w:t>
+      </w:r>
+      <w:proofErr w:type="spellEnd"/>
+      <w:r>
+        <w:rPr>
+          <w:b/>
+          <w:bCs/>
+        </w:rPr>
+        <w:t>(</w:t>
       </w:r>
       <w:proofErr w:type="gramEnd"/>
       <w:r>
@@ -1778,7 +2022,23 @@
           <w:b/>
           <w:bCs/>
         </w:rPr>
-        <w:t>(findVertexIndex)</w:t>
+        <w:t>(</w:t>
+      </w:r>
+      <w:proofErr w:type="spellStart"/>
+      <w:r>
+        <w:rPr>
+          <w:b/>
+          <w:bCs/>
+        </w:rPr>
+        <w:t>findVertexIndex</w:t>
+      </w:r>
+      <w:proofErr w:type="spellEnd"/>
+      <w:r>
+        <w:rPr>
+          <w:b/>
+          <w:bCs/>
+        </w:rPr>
+        <w:t>)</w:t>
       </w:r>
       <w:r>
         <w:t>. If the vertex is found, it is removed from the vertex array by shifting subsequent elements to the left to fill the gap, thus maintaining the sorted order of vertices. Following the removal of the vertex, the method proceeds to make a pass through the edge array to remove any edges that are connected to the removed vertex, ensuring the graph's consistency. Edges that are not connected to the vertex are left untouched, while those connected are efficiently identified and removed in a single pass, streamlining the process.</w:t>
@@ -1855,15 +2115,40 @@
           <w:b/>
           <w:bCs/>
         </w:rPr>
-        <w:t xml:space="preserve">public boolean </w:t>
-      </w:r>
+        <w:t xml:space="preserve">public </w:t>
+      </w:r>
+      <w:proofErr w:type="spellStart"/>
+      <w:r>
+        <w:rPr>
+          <w:b/>
+          <w:bCs/>
+        </w:rPr>
+        <w:t>boolean</w:t>
+      </w:r>
+      <w:proofErr w:type="spellEnd"/>
+      <w:r>
+        <w:rPr>
+          <w:b/>
+          <w:bCs/>
+        </w:rPr>
+        <w:t xml:space="preserve"> </w:t>
+      </w:r>
+      <w:proofErr w:type="spellStart"/>
       <w:proofErr w:type="gramStart"/>
       <w:r>
         <w:rPr>
           <w:b/>
           <w:bCs/>
         </w:rPr>
-        <w:t>deleteEdge(</w:t>
+        <w:t>deleteEdge</w:t>
+      </w:r>
+      <w:proofErr w:type="spellEnd"/>
+      <w:r>
+        <w:rPr>
+          <w:b/>
+          <w:bCs/>
+        </w:rPr>
+        <w:t>(</w:t>
       </w:r>
       <w:proofErr w:type="gramEnd"/>
       <w:r>
@@ -1935,6 +2220,7 @@
         </w:rPr>
         <w:t>(</w:t>
       </w:r>
+      <w:proofErr w:type="spellStart"/>
       <w:r>
         <w:rPr>
           <w:b/>
@@ -1942,6 +2228,7 @@
         </w:rPr>
         <w:t>findEdgeIndex</w:t>
       </w:r>
+      <w:proofErr w:type="spellEnd"/>
       <w:r>
         <w:rPr>
           <w:b/>
@@ -2009,21 +2296,40 @@
     <w:p>
       <w:pPr>
         <w:ind w:left="360"/>
-      </w:pPr>
-      <w:r>
-        <w:rPr>
-          <w:b/>
-          <w:bCs/>
-        </w:rPr>
+        <w:rPr>
+          <w:b/>
+          <w:bCs/>
+        </w:rPr>
+      </w:pPr>
+    </w:p>
+    <w:p>
+      <w:pPr>
+        <w:ind w:left="360"/>
+      </w:pPr>
+      <w:r>
+        <w:rPr>
+          <w:b/>
+          <w:bCs/>
+        </w:rPr>
+        <w:lastRenderedPageBreak/>
         <w:t xml:space="preserve">public Set&lt;Vertex&lt;F&gt;&gt; </w:t>
       </w:r>
+      <w:proofErr w:type="spellStart"/>
       <w:proofErr w:type="gramStart"/>
       <w:r>
         <w:rPr>
           <w:b/>
           <w:bCs/>
         </w:rPr>
-        <w:t>vertexSet(</w:t>
+        <w:t>vertexSet</w:t>
+      </w:r>
+      <w:proofErr w:type="spellEnd"/>
+      <w:r>
+        <w:rPr>
+          <w:b/>
+          <w:bCs/>
+        </w:rPr>
+        <w:t>(</w:t>
       </w:r>
       <w:proofErr w:type="gramEnd"/>
       <w:r>
@@ -2051,7 +2357,6 @@
           <w:b/>
           <w:bCs/>
         </w:rPr>
-        <w:lastRenderedPageBreak/>
         <w:t>Purpose</w:t>
       </w:r>
       <w:r>
@@ -2080,6 +2385,7 @@
       <w:r>
         <w:t xml:space="preserve">: The method initiates by converting the portion of the array containing vertices up to </w:t>
       </w:r>
+      <w:proofErr w:type="spellStart"/>
       <w:r>
         <w:rPr>
           <w:b/>
@@ -2087,6 +2393,7 @@
         </w:rPr>
         <w:t>numVertices</w:t>
       </w:r>
+      <w:proofErr w:type="spellEnd"/>
       <w:r>
         <w:t xml:space="preserve"> into a list. Subsequently, this list is transformed into a HashSet, ensuring unique </w:t>
       </w:r>
@@ -2133,13 +2440,22 @@
         </w:rPr>
         <w:t xml:space="preserve">public Set&lt;Edge&lt;F&gt;&gt; </w:t>
       </w:r>
+      <w:proofErr w:type="spellStart"/>
       <w:proofErr w:type="gramStart"/>
       <w:r>
         <w:rPr>
           <w:b/>
           <w:bCs/>
         </w:rPr>
-        <w:t>edgeSet(</w:t>
+        <w:t>edgeSet</w:t>
+      </w:r>
+      <w:proofErr w:type="spellEnd"/>
+      <w:r>
+        <w:rPr>
+          <w:b/>
+          <w:bCs/>
+        </w:rPr>
+        <w:t>(</w:t>
       </w:r>
       <w:proofErr w:type="gramEnd"/>
       <w:r>
@@ -2195,13 +2511,22 @@
       <w:r>
         <w:t xml:space="preserve">: Similar to </w:t>
       </w:r>
+      <w:proofErr w:type="spellStart"/>
       <w:proofErr w:type="gramStart"/>
       <w:r>
         <w:rPr>
           <w:b/>
           <w:bCs/>
         </w:rPr>
-        <w:t>vertexSet(</w:t>
+        <w:t>vertexSet</w:t>
+      </w:r>
+      <w:proofErr w:type="spellEnd"/>
+      <w:r>
+        <w:rPr>
+          <w:b/>
+          <w:bCs/>
+        </w:rPr>
+        <w:t>(</w:t>
       </w:r>
       <w:proofErr w:type="gramEnd"/>
       <w:r>
@@ -2214,6 +2539,7 @@
       <w:r>
         <w:t xml:space="preserve">, this method converts the segment of the edge array up to </w:t>
       </w:r>
+      <w:proofErr w:type="spellStart"/>
       <w:r>
         <w:rPr>
           <w:b/>
@@ -2221,6 +2547,7 @@
         </w:rPr>
         <w:t>numEdges</w:t>
       </w:r>
+      <w:proofErr w:type="spellEnd"/>
       <w:r>
         <w:t xml:space="preserve"> into a list, which is then converted into a HashSet. This ensures all edges in the returned set are unique and allows for efficient access. The conversion process effectively ignores any null entries beyond the last edge in the array, maintaining the integrity of the edge set.</w:t>
       </w:r>
@@ -2292,13 +2619,22 @@
         </w:rPr>
         <w:t xml:space="preserve">private int </w:t>
       </w:r>
+      <w:proofErr w:type="spellStart"/>
       <w:proofErr w:type="gramStart"/>
       <w:r>
         <w:rPr>
           <w:b/>
           <w:bCs/>
         </w:rPr>
-        <w:t>findVertexIndex(</w:t>
+        <w:t>findVertexIndex</w:t>
+      </w:r>
+      <w:proofErr w:type="spellEnd"/>
+      <w:r>
+        <w:rPr>
+          <w:b/>
+          <w:bCs/>
+        </w:rPr>
+        <w:t>(</w:t>
       </w:r>
       <w:proofErr w:type="gramEnd"/>
       <w:r>
@@ -2311,6 +2647,7 @@
       <w:r>
         <w:t xml:space="preserve">This method is essentially just a direct call to </w:t>
       </w:r>
+      <w:proofErr w:type="spellStart"/>
       <w:r>
         <w:rPr>
           <w:b/>
@@ -2330,7 +2667,15 @@
           <w:b/>
           <w:bCs/>
         </w:rPr>
-        <w:t>.binarySearch()</w:t>
+        <w:t>.binarySearch</w:t>
+      </w:r>
+      <w:proofErr w:type="spellEnd"/>
+      <w:r>
+        <w:rPr>
+          <w:b/>
+          <w:bCs/>
+        </w:rPr>
+        <w:t>()</w:t>
       </w:r>
       <w:r>
         <w:t xml:space="preserve">, </w:t>
@@ -2348,6 +2693,7 @@
       <w:r>
         <w:t xml:space="preserve"> to </w:t>
       </w:r>
+      <w:proofErr w:type="spellStart"/>
       <w:r>
         <w:rPr>
           <w:b/>
@@ -2355,6 +2701,7 @@
         </w:rPr>
         <w:t>numVertices</w:t>
       </w:r>
+      <w:proofErr w:type="spellEnd"/>
       <w:r>
         <w:t>).</w:t>
       </w:r>
@@ -2423,15 +2770,25 @@
           <w:b/>
           <w:bCs/>
         </w:rPr>
+        <w:lastRenderedPageBreak/>
         <w:t xml:space="preserve">private int </w:t>
       </w:r>
+      <w:proofErr w:type="spellStart"/>
       <w:proofErr w:type="gramStart"/>
       <w:r>
         <w:rPr>
           <w:b/>
           <w:bCs/>
         </w:rPr>
-        <w:t>findEdgeIndex(</w:t>
+        <w:t>findEdgeIndex</w:t>
+      </w:r>
+      <w:proofErr w:type="spellEnd"/>
+      <w:r>
+        <w:rPr>
+          <w:b/>
+          <w:bCs/>
+        </w:rPr>
+        <w:t>(</w:t>
       </w:r>
       <w:proofErr w:type="gramEnd"/>
       <w:r>
@@ -2450,22 +2807,27 @@
       <w:r>
         <w:t xml:space="preserve">Like its vertex equivalent, this method is a direct call to </w:t>
       </w:r>
-      <w:r>
-        <w:rPr>
-          <w:b/>
-          <w:bCs/>
-        </w:rPr>
-        <w:t>Arrays.binarySearch()</w:t>
+      <w:proofErr w:type="spellStart"/>
+      <w:r>
+        <w:rPr>
+          <w:b/>
+          <w:bCs/>
+        </w:rPr>
+        <w:t>Arrays.binarySearch</w:t>
+      </w:r>
+      <w:proofErr w:type="spellEnd"/>
+      <w:r>
+        <w:rPr>
+          <w:b/>
+          <w:bCs/>
+        </w:rPr>
+        <w:t>()</w:t>
       </w:r>
       <w:r>
         <w:t>. It s</w:t>
       </w:r>
       <w:r>
-        <w:t xml:space="preserve">earches for the index of a specified edge within the </w:t>
-      </w:r>
-      <w:r>
-        <w:lastRenderedPageBreak/>
-        <w:t>array of edges using binary search</w:t>
+        <w:t>earches for the index of a specified edge within the array of edges using binary search</w:t>
       </w:r>
       <w:r>
         <w:t>.</w:t>
@@ -2550,7 +2912,23 @@
           <w:b/>
           <w:bCs/>
         </w:rPr>
-        <w:t>private &lt;T&gt; void insertElementInSortedOrder(</w:t>
+        <w:t xml:space="preserve">private &lt;T&gt; void </w:t>
+      </w:r>
+      <w:proofErr w:type="spellStart"/>
+      <w:r>
+        <w:rPr>
+          <w:b/>
+          <w:bCs/>
+        </w:rPr>
+        <w:t>insertElementInSortedOrder</w:t>
+      </w:r>
+      <w:proofErr w:type="spellEnd"/>
+      <w:r>
+        <w:rPr>
+          <w:b/>
+          <w:bCs/>
+        </w:rPr>
+        <w:t>(</w:t>
       </w:r>
       <w:proofErr w:type="gramStart"/>
       <w:r>
@@ -2566,7 +2944,23 @@
           <w:b/>
           <w:bCs/>
         </w:rPr>
-        <w:t>] array, T element, int count, int insertionPoint)</w:t>
+        <w:t xml:space="preserve">] array, T element, int count, int </w:t>
+      </w:r>
+      <w:proofErr w:type="spellStart"/>
+      <w:r>
+        <w:rPr>
+          <w:b/>
+          <w:bCs/>
+        </w:rPr>
+        <w:t>insertionPoint</w:t>
+      </w:r>
+      <w:proofErr w:type="spellEnd"/>
+      <w:r>
+        <w:rPr>
+          <w:b/>
+          <w:bCs/>
+        </w:rPr>
+        <w:t>)</w:t>
       </w:r>
       <w:r>
         <w:t xml:space="preserve">: </w:t>
@@ -2644,6 +3038,7 @@
       <w:r>
         <w:t xml:space="preserve"> </w:t>
       </w:r>
+      <w:proofErr w:type="spellStart"/>
       <w:r>
         <w:rPr>
           <w:b/>
@@ -2651,6 +3046,7 @@
         </w:rPr>
         <w:t>ArrayGraph</w:t>
       </w:r>
+      <w:proofErr w:type="spellEnd"/>
       <w:r>
         <w:t xml:space="preserve"> class </w:t>
       </w:r>
@@ -2691,6 +3087,7 @@
       </w:pPr>
     </w:p>
     <w:sectPr>
+      <w:headerReference w:type="default" r:id="rId7"/>
       <w:pgSz w:w="11906" w:h="16838"/>
       <w:pgMar w:top="1440" w:right="1440" w:bottom="1440" w:left="1440" w:header="708" w:footer="708" w:gutter="0"/>
       <w:cols w:space="708"/>
@@ -2748,6 +3145,16 @@
     </w:p>
   </w:footnote>
 </w:footnotes>
+</file>
+
+<file path=word/header1.xml><?xml version="1.0" encoding="utf-8"?>
+<w:hdr xmlns:wpc="http://schemas.microsoft.com/office/word/2010/wordprocessingCanvas" xmlns:cx="http://schemas.microsoft.com/office/drawing/2014/chartex" xmlns:cx1="http://schemas.microsoft.com/office/drawing/2015/9/8/chartex" xmlns:cx2="http://schemas.microsoft.com/office/drawing/2015/10/21/chartex" xmlns:cx3="http://schemas.microsoft.com/office/drawing/2016/5/9/chartex" xmlns:cx4="http://schemas.microsoft.com/office/drawing/2016/5/10/chartex" xmlns:cx5="http://schemas.microsoft.com/office/drawing/2016/5/11/chartex" xmlns:cx6="http://schemas.microsoft.com/office/drawing/2016/5/12/chartex" xmlns:cx7="http://schemas.microsoft.com/office/drawing/2016/5/13/chartex" xmlns:cx8="http://schemas.microsoft.com/office/drawing/2016/5/14/chartex" xmlns:mc="http://schemas.openxmlformats.org/markup-compatibility/2006" xmlns:aink="http://schemas.microsoft.com/office/drawing/2016/ink" xmlns:am3d="http://schemas.microsoft.com/office/drawing/2017/model3d" xmlns:o="urn:schemas-microsoft-com:office:office" xmlns:oel="http://schemas.microsoft.com/office/2019/extlst" xmlns:r="http://schemas.openxmlformats.org/officeDocument/2006/relationships" xmlns:m="http://schemas.openxmlformats.org/officeDocument/2006/math" xmlns:v="urn:schemas-microsoft-com:vml" xmlns:wp14="http://schemas.microsoft.com/office/word/2010/wordprocessingDrawing" xmlns:wp="http://schemas.openxmlformats.org/drawingml/2006/wordprocessingDrawing" xmlns:w10="urn:schemas-microsoft-com:office:word" xmlns:w="http://schemas.openxmlformats.org/wordprocessingml/2006/main" xmlns:w14="http://schemas.microsoft.com/office/word/2010/wordml" xmlns:w15="http://schemas.microsoft.com/office/word/2012/wordml" xmlns:w16cex="http://schemas.microsoft.com/office/word/2018/wordml/cex" xmlns:w16cid="http://schemas.microsoft.com/office/word/2016/wordml/cid" xmlns:w16="http://schemas.microsoft.com/office/word/2018/wordml" xmlns:w16sdtdh="http://schemas.microsoft.com/office/word/2020/wordml/sdtdatahash" xmlns:w16se="http://schemas.microsoft.com/office/word/2015/wordml/symex" xmlns:wpg="http://schemas.microsoft.com/office/word/2010/wordprocessingGroup" xmlns:wpi="http://schemas.microsoft.com/office/word/2010/wordprocessingInk" xmlns:wne="http://schemas.microsoft.com/office/word/2006/wordml" xmlns:wps="http://schemas.microsoft.com/office/word/2010/wordprocessingShape" mc:Ignorable="w14 w15 w16se w16cid w16 w16cex w16sdtdh wp14">
+  <w:p>
+    <w:pPr>
+      <w:pStyle w:val="Header"/>
+    </w:pPr>
+  </w:p>
+</w:hdr>
 </file>
 
 <file path=word/numbering.xml><?xml version="1.0" encoding="utf-8"?>
@@ -11578,7 +11985,6 @@
   <w:style w:type="character" w:default="1" w:styleId="DefaultParagraphFont">
     <w:name w:val="Default Paragraph Font"/>
     <w:uiPriority w:val="1"/>
-    <w:semiHidden/>
     <w:unhideWhenUsed/>
   </w:style>
   <w:style w:type="table" w:default="1" w:styleId="TableNormal">

</xml_diff>

<commit_message>
substitute HashSet with LinkedHashSet to maintain order
</commit_message>
<xml_diff>
--- a/graphDescription.docx
+++ b/graphDescription.docx
@@ -54,7 +54,6 @@
       <w:r>
         <w:t xml:space="preserve">This document outlines the implementation of a Graph Abstract Data Type (ADT) through the </w:t>
       </w:r>
-      <w:proofErr w:type="spellStart"/>
       <w:r>
         <w:rPr>
           <w:b/>
@@ -62,7 +61,6 @@
         </w:rPr>
         <w:t>ArrayGraph</w:t>
       </w:r>
-      <w:proofErr w:type="spellEnd"/>
       <w:r>
         <w:t xml:space="preserve"> </w:t>
       </w:r>
@@ -250,21 +248,12 @@
         </w:rPr>
         <w:t xml:space="preserve">public </w:t>
       </w:r>
-      <w:proofErr w:type="gramStart"/>
-      <w:r>
-        <w:rPr>
-          <w:b/>
-          <w:bCs/>
-        </w:rPr>
-        <w:t>Vertex(</w:t>
-      </w:r>
-      <w:proofErr w:type="gramEnd"/>
-      <w:r>
-        <w:rPr>
-          <w:b/>
-          <w:bCs/>
-        </w:rPr>
-        <w:t>F value)</w:t>
+      <w:r>
+        <w:rPr>
+          <w:b/>
+          <w:bCs/>
+        </w:rPr>
+        <w:t>Vertex(F value)</w:t>
       </w:r>
       <w:r>
         <w:t>: Constructs a vertex with the specified value.</w:t>
@@ -289,32 +278,7 @@
           <w:b/>
           <w:bCs/>
         </w:rPr>
-        <w:t xml:space="preserve">F </w:t>
-      </w:r>
-      <w:proofErr w:type="spellStart"/>
-      <w:proofErr w:type="gramStart"/>
-      <w:r>
-        <w:rPr>
-          <w:b/>
-          <w:bCs/>
-        </w:rPr>
-        <w:t>getValue</w:t>
-      </w:r>
-      <w:proofErr w:type="spellEnd"/>
-      <w:r>
-        <w:rPr>
-          <w:b/>
-          <w:bCs/>
-        </w:rPr>
-        <w:t>(</w:t>
-      </w:r>
-      <w:proofErr w:type="gramEnd"/>
-      <w:r>
-        <w:rPr>
-          <w:b/>
-          <w:bCs/>
-        </w:rPr>
-        <w:t>)</w:t>
+        <w:t>F getValue()</w:t>
       </w:r>
       <w:r>
         <w:t>: Returns the value of the vertex.</w:t>
@@ -334,37 +298,12 @@
         </w:rPr>
         <w:t xml:space="preserve">public </w:t>
       </w:r>
-      <w:proofErr w:type="spellStart"/>
-      <w:r>
-        <w:rPr>
-          <w:b/>
-          <w:bCs/>
-        </w:rPr>
-        <w:t>boolean</w:t>
-      </w:r>
-      <w:proofErr w:type="spellEnd"/>
-      <w:r>
-        <w:rPr>
-          <w:b/>
-          <w:bCs/>
-        </w:rPr>
-        <w:t xml:space="preserve"> </w:t>
-      </w:r>
-      <w:proofErr w:type="gramStart"/>
-      <w:r>
-        <w:rPr>
-          <w:b/>
-          <w:bCs/>
-        </w:rPr>
-        <w:t>equals(</w:t>
-      </w:r>
-      <w:proofErr w:type="gramEnd"/>
-      <w:r>
-        <w:rPr>
-          <w:b/>
-          <w:bCs/>
-        </w:rPr>
-        <w:t>Object other)</w:t>
+      <w:r>
+        <w:rPr>
+          <w:b/>
+          <w:bCs/>
+        </w:rPr>
+        <w:t>boolean equals(Object other)</w:t>
       </w:r>
       <w:r>
         <w:t>: Checks equality based on vertex value.</w:t>
@@ -389,32 +328,7 @@
           <w:b/>
           <w:bCs/>
         </w:rPr>
-        <w:t xml:space="preserve">int </w:t>
-      </w:r>
-      <w:proofErr w:type="spellStart"/>
-      <w:proofErr w:type="gramStart"/>
-      <w:r>
-        <w:rPr>
-          <w:b/>
-          <w:bCs/>
-        </w:rPr>
-        <w:t>hashCode</w:t>
-      </w:r>
-      <w:proofErr w:type="spellEnd"/>
-      <w:r>
-        <w:rPr>
-          <w:b/>
-          <w:bCs/>
-        </w:rPr>
-        <w:t>(</w:t>
-      </w:r>
-      <w:proofErr w:type="gramEnd"/>
-      <w:r>
-        <w:rPr>
-          <w:b/>
-          <w:bCs/>
-        </w:rPr>
-        <w:t>)</w:t>
+        <w:t>int hashCode()</w:t>
       </w:r>
       <w:r>
         <w:t>: Generates hash code based on value.</w:t>
@@ -439,32 +353,7 @@
           <w:b/>
           <w:bCs/>
         </w:rPr>
-        <w:t xml:space="preserve">int </w:t>
-      </w:r>
-      <w:proofErr w:type="spellStart"/>
-      <w:proofErr w:type="gramStart"/>
-      <w:r>
-        <w:rPr>
-          <w:b/>
-          <w:bCs/>
-        </w:rPr>
-        <w:t>compareTo</w:t>
-      </w:r>
-      <w:proofErr w:type="spellEnd"/>
-      <w:r>
-        <w:rPr>
-          <w:b/>
-          <w:bCs/>
-        </w:rPr>
-        <w:t>(</w:t>
-      </w:r>
-      <w:proofErr w:type="gramEnd"/>
-      <w:r>
-        <w:rPr>
-          <w:b/>
-          <w:bCs/>
-        </w:rPr>
-        <w:t>Vertex&lt;F&gt; other)</w:t>
+        <w:t>int compareTo(Vertex&lt;F&gt; other)</w:t>
       </w:r>
       <w:r>
         <w:t>: Compares vertices based on their value.</w:t>
@@ -489,32 +378,7 @@
           <w:b/>
           <w:bCs/>
         </w:rPr>
-        <w:t xml:space="preserve">String </w:t>
-      </w:r>
-      <w:proofErr w:type="spellStart"/>
-      <w:proofErr w:type="gramStart"/>
-      <w:r>
-        <w:rPr>
-          <w:b/>
-          <w:bCs/>
-        </w:rPr>
-        <w:t>toString</w:t>
-      </w:r>
-      <w:proofErr w:type="spellEnd"/>
-      <w:r>
-        <w:rPr>
-          <w:b/>
-          <w:bCs/>
-        </w:rPr>
-        <w:t>(</w:t>
-      </w:r>
-      <w:proofErr w:type="gramEnd"/>
-      <w:r>
-        <w:rPr>
-          <w:b/>
-          <w:bCs/>
-        </w:rPr>
-        <w:t>)</w:t>
+        <w:t>String toString()</w:t>
       </w:r>
       <w:r>
         <w:t>: Returns string representation of the vertex's value.</w:t>
@@ -680,21 +544,12 @@
         </w:rPr>
         <w:t xml:space="preserve">public </w:t>
       </w:r>
-      <w:proofErr w:type="gramStart"/>
-      <w:r>
-        <w:rPr>
-          <w:b/>
-          <w:bCs/>
-        </w:rPr>
-        <w:t>Edge(</w:t>
-      </w:r>
-      <w:proofErr w:type="gramEnd"/>
-      <w:r>
-        <w:rPr>
-          <w:b/>
-          <w:bCs/>
-        </w:rPr>
-        <w:t>Vertex&lt;F&gt; v1, Vertex&lt;F&gt; v2)</w:t>
+      <w:r>
+        <w:rPr>
+          <w:b/>
+          <w:bCs/>
+        </w:rPr>
+        <w:t>Edge(Vertex&lt;F&gt; v1, Vertex&lt;F&gt; v2)</w:t>
       </w:r>
       <w:r>
         <w:t>: Constructs an edge, ensuring vertex order.</w:t>
@@ -786,37 +641,12 @@
         </w:rPr>
         <w:t xml:space="preserve">public </w:t>
       </w:r>
-      <w:proofErr w:type="spellStart"/>
-      <w:r>
-        <w:rPr>
-          <w:b/>
-          <w:bCs/>
-        </w:rPr>
-        <w:t>boolean</w:t>
-      </w:r>
-      <w:proofErr w:type="spellEnd"/>
-      <w:r>
-        <w:rPr>
-          <w:b/>
-          <w:bCs/>
-        </w:rPr>
-        <w:t xml:space="preserve"> </w:t>
-      </w:r>
-      <w:proofErr w:type="gramStart"/>
-      <w:r>
-        <w:rPr>
-          <w:b/>
-          <w:bCs/>
-        </w:rPr>
-        <w:t>equals(</w:t>
-      </w:r>
-      <w:proofErr w:type="gramEnd"/>
-      <w:r>
-        <w:rPr>
-          <w:b/>
-          <w:bCs/>
-        </w:rPr>
-        <w:t>Object other)</w:t>
+      <w:r>
+        <w:rPr>
+          <w:b/>
+          <w:bCs/>
+        </w:rPr>
+        <w:t>boolean equals(Object other)</w:t>
       </w:r>
       <w:r>
         <w:t>: Checks equality based on start and end vertices.</w:t>
@@ -841,32 +671,7 @@
           <w:b/>
           <w:bCs/>
         </w:rPr>
-        <w:t xml:space="preserve">int </w:t>
-      </w:r>
-      <w:proofErr w:type="spellStart"/>
-      <w:proofErr w:type="gramStart"/>
-      <w:r>
-        <w:rPr>
-          <w:b/>
-          <w:bCs/>
-        </w:rPr>
-        <w:t>hashCode</w:t>
-      </w:r>
-      <w:proofErr w:type="spellEnd"/>
-      <w:r>
-        <w:rPr>
-          <w:b/>
-          <w:bCs/>
-        </w:rPr>
-        <w:t>(</w:t>
-      </w:r>
-      <w:proofErr w:type="gramEnd"/>
-      <w:r>
-        <w:rPr>
-          <w:b/>
-          <w:bCs/>
-        </w:rPr>
-        <w:t>)</w:t>
+        <w:t>int hashCode()</w:t>
       </w:r>
       <w:r>
         <w:t>: Generates hash code considering both vertices.</w:t>
@@ -891,32 +696,7 @@
           <w:b/>
           <w:bCs/>
         </w:rPr>
-        <w:t xml:space="preserve">int </w:t>
-      </w:r>
-      <w:proofErr w:type="spellStart"/>
-      <w:proofErr w:type="gramStart"/>
-      <w:r>
-        <w:rPr>
-          <w:b/>
-          <w:bCs/>
-        </w:rPr>
-        <w:t>compareTo</w:t>
-      </w:r>
-      <w:proofErr w:type="spellEnd"/>
-      <w:r>
-        <w:rPr>
-          <w:b/>
-          <w:bCs/>
-        </w:rPr>
-        <w:t>(</w:t>
-      </w:r>
-      <w:proofErr w:type="gramEnd"/>
-      <w:r>
-        <w:rPr>
-          <w:b/>
-          <w:bCs/>
-        </w:rPr>
-        <w:t>Edge&lt;F&gt; other)</w:t>
+        <w:t>int compareTo(Edge&lt;F&gt; other)</w:t>
       </w:r>
       <w:r>
         <w:t>: Compares edges based on start vertex.</w:t>
@@ -945,32 +725,7 @@
           <w:b/>
           <w:bCs/>
         </w:rPr>
-        <w:t xml:space="preserve">String </w:t>
-      </w:r>
-      <w:proofErr w:type="spellStart"/>
-      <w:proofErr w:type="gramStart"/>
-      <w:r>
-        <w:rPr>
-          <w:b/>
-          <w:bCs/>
-        </w:rPr>
-        <w:t>toString</w:t>
-      </w:r>
-      <w:proofErr w:type="spellEnd"/>
-      <w:r>
-        <w:rPr>
-          <w:b/>
-          <w:bCs/>
-        </w:rPr>
-        <w:t>(</w:t>
-      </w:r>
-      <w:proofErr w:type="gramEnd"/>
-      <w:r>
-        <w:rPr>
-          <w:b/>
-          <w:bCs/>
-        </w:rPr>
-        <w:t>)</w:t>
+        <w:t>String toString()</w:t>
       </w:r>
       <w:r>
         <w:t>: Returns a formatted string</w:t>
@@ -982,23 +737,7 @@
         <w:t xml:space="preserve"> </w:t>
       </w:r>
       <w:r>
-        <w:t>"(</w:t>
-      </w:r>
-      <w:proofErr w:type="spellStart"/>
-      <w:r>
-        <w:t>startVertex</w:t>
-      </w:r>
-      <w:proofErr w:type="spellEnd"/>
-      <w:r>
-        <w:t xml:space="preserve"> -&gt; </w:t>
-      </w:r>
-      <w:proofErr w:type="spellStart"/>
-      <w:r>
-        <w:t>endVertex</w:t>
-      </w:r>
-      <w:proofErr w:type="spellEnd"/>
-      <w:r>
-        <w:t>)"</w:t>
+        <w:t>"(startVertex -&gt; endVertex)"</w:t>
       </w:r>
       <w:r>
         <w:t xml:space="preserve"> </w:t>
@@ -1021,23 +760,7 @@
           <w:b/>
           <w:bCs/>
         </w:rPr>
-        <w:t xml:space="preserve">public class </w:t>
-      </w:r>
-      <w:proofErr w:type="spellStart"/>
-      <w:r>
-        <w:rPr>
-          <w:b/>
-          <w:bCs/>
-        </w:rPr>
-        <w:t>ArrayGraph</w:t>
-      </w:r>
-      <w:proofErr w:type="spellEnd"/>
-      <w:r>
-        <w:rPr>
-          <w:b/>
-          <w:bCs/>
-        </w:rPr>
-        <w:t xml:space="preserve">&lt;F extends Comparable&lt;F&gt;&gt; implements Graph&lt;F&gt; </w:t>
+        <w:t xml:space="preserve">public class ArrayGraph&lt;F extends Comparable&lt;F&gt;&gt; implements Graph&lt;F&gt; </w:t>
       </w:r>
     </w:p>
     <w:p>
@@ -1077,23 +800,7 @@
           <w:b/>
           <w:bCs/>
         </w:rPr>
-        <w:t>private final Vertex&lt;F</w:t>
-      </w:r>
-      <w:proofErr w:type="gramStart"/>
-      <w:r>
-        <w:rPr>
-          <w:b/>
-          <w:bCs/>
-        </w:rPr>
-        <w:t>&gt;[</w:t>
-      </w:r>
-      <w:proofErr w:type="gramEnd"/>
-      <w:r>
-        <w:rPr>
-          <w:b/>
-          <w:bCs/>
-        </w:rPr>
-        <w:t>] vertices</w:t>
+        <w:t>private final Vertex&lt;F&gt;[] vertices</w:t>
       </w:r>
       <w:r>
         <w:rPr>
@@ -1123,23 +830,7 @@
           <w:b/>
           <w:bCs/>
         </w:rPr>
-        <w:t>private final Edge&lt;F</w:t>
-      </w:r>
-      <w:proofErr w:type="gramStart"/>
-      <w:r>
-        <w:rPr>
-          <w:b/>
-          <w:bCs/>
-        </w:rPr>
-        <w:t>&gt;[</w:t>
-      </w:r>
-      <w:proofErr w:type="gramEnd"/>
-      <w:r>
-        <w:rPr>
-          <w:b/>
-          <w:bCs/>
-        </w:rPr>
-        <w:t>] edges</w:t>
+        <w:t>private final Edge&lt;F&gt;[] edges</w:t>
       </w:r>
       <w:r>
         <w:rPr>
@@ -1169,17 +860,8 @@
           <w:b/>
           <w:bCs/>
         </w:rPr>
-        <w:t xml:space="preserve">private int </w:t>
-      </w:r>
-      <w:proofErr w:type="spellStart"/>
-      <w:r>
-        <w:rPr>
-          <w:b/>
-          <w:bCs/>
-        </w:rPr>
-        <w:t>numVertices</w:t>
-      </w:r>
-      <w:proofErr w:type="spellEnd"/>
+        <w:t>private int numVertices</w:t>
+      </w:r>
       <w:r>
         <w:rPr>
           <w:b/>
@@ -1208,17 +890,8 @@
           <w:b/>
           <w:bCs/>
         </w:rPr>
-        <w:t xml:space="preserve">private int </w:t>
-      </w:r>
-      <w:proofErr w:type="spellStart"/>
-      <w:r>
-        <w:rPr>
-          <w:b/>
-          <w:bCs/>
-        </w:rPr>
-        <w:t>numEdges</w:t>
-      </w:r>
-      <w:proofErr w:type="spellEnd"/>
+        <w:t>private int numEdges</w:t>
+      </w:r>
       <w:r>
         <w:rPr>
           <w:b/>
@@ -1232,15 +905,7 @@
     </w:p>
     <w:p>
       <w:r>
-        <w:t xml:space="preserve">My </w:t>
-      </w:r>
-      <w:proofErr w:type="spellStart"/>
-      <w:r>
-        <w:t>ArrayGraph’s</w:t>
-      </w:r>
-      <w:proofErr w:type="spellEnd"/>
-      <w:r>
-        <w:t xml:space="preserve"> methods </w:t>
+        <w:t xml:space="preserve">My ArrayGraph’s methods </w:t>
       </w:r>
       <w:r>
         <w:t>are described and analysed below:</w:t>
@@ -1259,48 +924,7 @@
           <w:b/>
           <w:bCs/>
         </w:rPr>
-        <w:t xml:space="preserve">public </w:t>
-      </w:r>
-      <w:proofErr w:type="spellStart"/>
-      <w:r>
-        <w:rPr>
-          <w:b/>
-          <w:bCs/>
-        </w:rPr>
-        <w:t>boolean</w:t>
-      </w:r>
-      <w:proofErr w:type="spellEnd"/>
-      <w:r>
-        <w:rPr>
-          <w:b/>
-          <w:bCs/>
-        </w:rPr>
-        <w:t xml:space="preserve"> </w:t>
-      </w:r>
-      <w:proofErr w:type="spellStart"/>
-      <w:proofErr w:type="gramStart"/>
-      <w:r>
-        <w:rPr>
-          <w:b/>
-          <w:bCs/>
-        </w:rPr>
-        <w:t>addVertex</w:t>
-      </w:r>
-      <w:proofErr w:type="spellEnd"/>
-      <w:r>
-        <w:rPr>
-          <w:b/>
-          <w:bCs/>
-        </w:rPr>
-        <w:t>(</w:t>
-      </w:r>
-      <w:proofErr w:type="gramEnd"/>
-      <w:r>
-        <w:rPr>
-          <w:b/>
-          <w:bCs/>
-        </w:rPr>
-        <w:t xml:space="preserve">Vertex&lt;F&gt; v) </w:t>
+        <w:t xml:space="preserve">public boolean addVertex(Vertex&lt;F&gt; v) </w:t>
       </w:r>
     </w:p>
     <w:p>
@@ -1374,7 +998,6 @@
         </w:rPr>
         <w:t>(</w:t>
       </w:r>
-      <w:proofErr w:type="spellStart"/>
       <w:r>
         <w:rPr>
           <w:b/>
@@ -1389,7 +1012,6 @@
         </w:rPr>
         <w:t>ndVertexIndex</w:t>
       </w:r>
-      <w:proofErr w:type="spellEnd"/>
       <w:r>
         <w:rPr>
           <w:b/>
@@ -1454,7 +1076,6 @@
         </w:rPr>
         <w:t>(</w:t>
       </w:r>
-      <w:proofErr w:type="spellStart"/>
       <w:r>
         <w:rPr>
           <w:b/>
@@ -1462,7 +1083,6 @@
         </w:rPr>
         <w:t>insertElementInSortedOrder</w:t>
       </w:r>
-      <w:proofErr w:type="spellEnd"/>
       <w:r>
         <w:rPr>
           <w:b/>
@@ -1513,15 +1133,7 @@
         <w:t>Existence and Index Check:</w:t>
       </w:r>
       <w:r>
-        <w:t xml:space="preserve"> Executes in </w:t>
-      </w:r>
-      <w:proofErr w:type="gramStart"/>
-      <w:r>
-        <w:t>O(</w:t>
-      </w:r>
-      <w:proofErr w:type="gramEnd"/>
-      <w:r>
-        <w:t>log n), with 'n' representing the total vertex count, attributable to binary search's logarithmic performance.</w:t>
+        <w:t xml:space="preserve"> Executes in O(log n), with 'n' representing the total vertex count, attributable to binary search's logarithmic performance.</w:t>
       </w:r>
     </w:p>
     <w:p>
@@ -1556,48 +1168,7 @@
           <w:b/>
           <w:bCs/>
         </w:rPr>
-        <w:t xml:space="preserve">public </w:t>
-      </w:r>
-      <w:proofErr w:type="spellStart"/>
-      <w:r>
-        <w:rPr>
-          <w:b/>
-          <w:bCs/>
-        </w:rPr>
-        <w:t>boolean</w:t>
-      </w:r>
-      <w:proofErr w:type="spellEnd"/>
-      <w:r>
-        <w:rPr>
-          <w:b/>
-          <w:bCs/>
-        </w:rPr>
-        <w:t xml:space="preserve"> </w:t>
-      </w:r>
-      <w:proofErr w:type="spellStart"/>
-      <w:proofErr w:type="gramStart"/>
-      <w:r>
-        <w:rPr>
-          <w:b/>
-          <w:bCs/>
-        </w:rPr>
-        <w:t>addEdge</w:t>
-      </w:r>
-      <w:proofErr w:type="spellEnd"/>
-      <w:r>
-        <w:rPr>
-          <w:b/>
-          <w:bCs/>
-        </w:rPr>
-        <w:t>(</w:t>
-      </w:r>
-      <w:proofErr w:type="gramEnd"/>
-      <w:r>
-        <w:rPr>
-          <w:b/>
-          <w:bCs/>
-        </w:rPr>
-        <w:t xml:space="preserve">Edge&lt;F&gt; e) </w:t>
+        <w:t xml:space="preserve">public boolean addEdge(Edge&lt;F&gt; e) </w:t>
       </w:r>
     </w:p>
     <w:p>
@@ -1679,7 +1250,6 @@
       <w:r>
         <w:t xml:space="preserve"> </w:t>
       </w:r>
-      <w:proofErr w:type="spellStart"/>
       <w:r>
         <w:rPr>
           <w:b/>
@@ -1687,7 +1257,6 @@
         </w:rPr>
         <w:t>findEdgeIndex</w:t>
       </w:r>
-      <w:proofErr w:type="spellEnd"/>
       <w:r>
         <w:t xml:space="preserve">, ascertains the edge's non-existence and </w:t>
       </w:r>
@@ -1733,23 +1302,7 @@
           <w:b/>
           <w:bCs/>
         </w:rPr>
-        <w:t>(</w:t>
-      </w:r>
-      <w:proofErr w:type="spellStart"/>
-      <w:r>
-        <w:rPr>
-          <w:b/>
-          <w:bCs/>
-        </w:rPr>
-        <w:t>findVertexIndex</w:t>
-      </w:r>
-      <w:proofErr w:type="spellEnd"/>
-      <w:r>
-        <w:rPr>
-          <w:b/>
-          <w:bCs/>
-        </w:rPr>
-        <w:t xml:space="preserve">) </w:t>
+        <w:t xml:space="preserve">(findVertexIndex) </w:t>
       </w:r>
       <w:r>
         <w:t>validate the presence of both vertices within the graph.</w:t>
@@ -1781,15 +1334,7 @@
         <w:t xml:space="preserve"> confirmed</w:t>
       </w:r>
       <w:r>
-        <w:t xml:space="preserve"> that the edge is valid to be added under the </w:t>
-      </w:r>
-      <w:proofErr w:type="spellStart"/>
-      <w:r>
-        <w:t>ArrayGraph’s</w:t>
-      </w:r>
-      <w:proofErr w:type="spellEnd"/>
-      <w:r>
-        <w:t xml:space="preserve"> constraints</w:t>
+        <w:t xml:space="preserve"> that the edge is valid to be added under the ArrayGraph’s constraints</w:t>
       </w:r>
       <w:r>
         <w:t>, the edge is methodically inserted at the derived position</w:t>
@@ -1797,7 +1342,6 @@
       <w:r>
         <w:t xml:space="preserve"> (calculated from the return value of </w:t>
       </w:r>
-      <w:proofErr w:type="spellStart"/>
       <w:r>
         <w:rPr>
           <w:b/>
@@ -1805,7 +1349,6 @@
         </w:rPr>
         <w:t>findEdgeIndex</w:t>
       </w:r>
-      <w:proofErr w:type="spellEnd"/>
       <w:r>
         <w:t>)</w:t>
       </w:r>
@@ -1815,7 +1358,6 @@
       <w:r>
         <w:t xml:space="preserve">, again using the </w:t>
       </w:r>
-      <w:proofErr w:type="spellStart"/>
       <w:r>
         <w:rPr>
           <w:b/>
@@ -1823,7 +1365,6 @@
         </w:rPr>
         <w:t>insertElementInSortedOrder</w:t>
       </w:r>
-      <w:proofErr w:type="spellEnd"/>
       <w:r>
         <w:rPr>
           <w:b/>
@@ -1874,15 +1415,7 @@
         <w:t>Vertex Verification:</w:t>
       </w:r>
       <w:r>
-        <w:t xml:space="preserve"> The dual binary searches, despite being two, collectively approximate to </w:t>
-      </w:r>
-      <w:proofErr w:type="gramStart"/>
-      <w:r>
-        <w:t>O(</w:t>
-      </w:r>
-      <w:proofErr w:type="gramEnd"/>
-      <w:r>
-        <w:t>log n) complexity.</w:t>
+        <w:t xml:space="preserve"> The dual binary searches, despite being two, collectively approximate to O(log n) complexity.</w:t>
       </w:r>
     </w:p>
     <w:p>
@@ -1919,48 +1452,7 @@
           <w:b/>
           <w:bCs/>
         </w:rPr>
-        <w:t xml:space="preserve">public </w:t>
-      </w:r>
-      <w:proofErr w:type="spellStart"/>
-      <w:r>
-        <w:rPr>
-          <w:b/>
-          <w:bCs/>
-        </w:rPr>
-        <w:t>boolean</w:t>
-      </w:r>
-      <w:proofErr w:type="spellEnd"/>
-      <w:r>
-        <w:rPr>
-          <w:b/>
-          <w:bCs/>
-        </w:rPr>
-        <w:t xml:space="preserve"> </w:t>
-      </w:r>
-      <w:proofErr w:type="spellStart"/>
-      <w:proofErr w:type="gramStart"/>
-      <w:r>
-        <w:rPr>
-          <w:b/>
-          <w:bCs/>
-        </w:rPr>
-        <w:t>deleteVertex</w:t>
-      </w:r>
-      <w:proofErr w:type="spellEnd"/>
-      <w:r>
-        <w:rPr>
-          <w:b/>
-          <w:bCs/>
-        </w:rPr>
-        <w:t>(</w:t>
-      </w:r>
-      <w:proofErr w:type="gramEnd"/>
-      <w:r>
-        <w:rPr>
-          <w:b/>
-          <w:bCs/>
-        </w:rPr>
-        <w:t xml:space="preserve">Vertex&lt;F&gt; v) </w:t>
+        <w:t xml:space="preserve">public boolean deleteVertex(Vertex&lt;F&gt; v) </w:t>
       </w:r>
     </w:p>
     <w:p>
@@ -2022,23 +1514,7 @@
           <w:b/>
           <w:bCs/>
         </w:rPr>
-        <w:t>(</w:t>
-      </w:r>
-      <w:proofErr w:type="spellStart"/>
-      <w:r>
-        <w:rPr>
-          <w:b/>
-          <w:bCs/>
-        </w:rPr>
-        <w:t>findVertexIndex</w:t>
-      </w:r>
-      <w:proofErr w:type="spellEnd"/>
-      <w:r>
-        <w:rPr>
-          <w:b/>
-          <w:bCs/>
-        </w:rPr>
-        <w:t>)</w:t>
+        <w:t>(findVertexIndex)</w:t>
       </w:r>
       <w:r>
         <w:t>. If the vertex is found, it is removed from the vertex array by shifting subsequent elements to the left to fill the gap, thus maintaining the sorted order of vertices. Following the removal of the vertex, the method proceeds to make a pass through the edge array to remove any edges that are connected to the removed vertex, ensuring the graph's consistency. Edges that are not connected to the vertex are left untouched, while those connected are efficiently identified and removed in a single pass, streamlining the process.</w:t>
@@ -2077,15 +1553,7 @@
         <w:t xml:space="preserve"> </w:t>
       </w:r>
       <w:r>
-        <w:t xml:space="preserve">The combined operation of removing a vertex and its associated edges is performed with a complexity of </w:t>
-      </w:r>
-      <w:proofErr w:type="gramStart"/>
-      <w:r>
-        <w:t>O(</w:t>
-      </w:r>
-      <w:proofErr w:type="gramEnd"/>
-      <w:r>
-        <w:t>n + m). This reflects the steps involved in shifting vertices</w:t>
+        <w:t>The combined operation of removing a vertex and its associated edges is performed with a complexity of O(n + m). This reflects the steps involved in shifting vertices</w:t>
       </w:r>
       <w:r>
         <w:t xml:space="preserve">, </w:t>
@@ -2115,48 +1583,7 @@
           <w:b/>
           <w:bCs/>
         </w:rPr>
-        <w:t xml:space="preserve">public </w:t>
-      </w:r>
-      <w:proofErr w:type="spellStart"/>
-      <w:r>
-        <w:rPr>
-          <w:b/>
-          <w:bCs/>
-        </w:rPr>
-        <w:t>boolean</w:t>
-      </w:r>
-      <w:proofErr w:type="spellEnd"/>
-      <w:r>
-        <w:rPr>
-          <w:b/>
-          <w:bCs/>
-        </w:rPr>
-        <w:t xml:space="preserve"> </w:t>
-      </w:r>
-      <w:proofErr w:type="spellStart"/>
-      <w:proofErr w:type="gramStart"/>
-      <w:r>
-        <w:rPr>
-          <w:b/>
-          <w:bCs/>
-        </w:rPr>
-        <w:t>deleteEdge</w:t>
-      </w:r>
-      <w:proofErr w:type="spellEnd"/>
-      <w:r>
-        <w:rPr>
-          <w:b/>
-          <w:bCs/>
-        </w:rPr>
-        <w:t>(</w:t>
-      </w:r>
-      <w:proofErr w:type="gramEnd"/>
-      <w:r>
-        <w:rPr>
-          <w:b/>
-          <w:bCs/>
-        </w:rPr>
-        <w:t xml:space="preserve">Edge&lt;F&gt; e) </w:t>
+        <w:t xml:space="preserve">public boolean deleteEdge(Edge&lt;F&gt; e) </w:t>
       </w:r>
     </w:p>
     <w:p>
@@ -2220,7 +1647,6 @@
         </w:rPr>
         <w:t>(</w:t>
       </w:r>
-      <w:proofErr w:type="spellStart"/>
       <w:r>
         <w:rPr>
           <w:b/>
@@ -2228,7 +1654,6 @@
         </w:rPr>
         <w:t>findEdgeIndex</w:t>
       </w:r>
-      <w:proofErr w:type="spellEnd"/>
       <w:r>
         <w:rPr>
           <w:b/>
@@ -2314,30 +1739,12 @@
         <w:lastRenderedPageBreak/>
         <w:t xml:space="preserve">public Set&lt;Vertex&lt;F&gt;&gt; </w:t>
       </w:r>
-      <w:proofErr w:type="spellStart"/>
-      <w:proofErr w:type="gramStart"/>
-      <w:r>
-        <w:rPr>
-          <w:b/>
-          <w:bCs/>
-        </w:rPr>
-        <w:t>vertexSet</w:t>
-      </w:r>
-      <w:proofErr w:type="spellEnd"/>
-      <w:r>
-        <w:rPr>
-          <w:b/>
-          <w:bCs/>
-        </w:rPr>
-        <w:t>(</w:t>
-      </w:r>
-      <w:proofErr w:type="gramEnd"/>
-      <w:r>
-        <w:rPr>
-          <w:b/>
-          <w:bCs/>
-        </w:rPr>
-        <w:t>)</w:t>
+      <w:r>
+        <w:rPr>
+          <w:b/>
+          <w:bCs/>
+        </w:rPr>
+        <w:t>vertexSet()</w:t>
       </w:r>
     </w:p>
     <w:p>
@@ -2385,7 +1792,6 @@
       <w:r>
         <w:t xml:space="preserve">: The method initiates by converting the portion of the array containing vertices up to </w:t>
       </w:r>
-      <w:proofErr w:type="spellStart"/>
       <w:r>
         <w:rPr>
           <w:b/>
@@ -2393,17 +1799,26 @@
         </w:rPr>
         <w:t>numVertices</w:t>
       </w:r>
-      <w:proofErr w:type="spellEnd"/>
-      <w:r>
-        <w:t xml:space="preserve"> into a list. Subsequently, this list is transformed into a HashSet, ensuring unique </w:t>
-      </w:r>
-      <w:proofErr w:type="gramStart"/>
-      <w:r>
-        <w:t>elements</w:t>
-      </w:r>
-      <w:proofErr w:type="gramEnd"/>
-      <w:r>
-        <w:t xml:space="preserve"> and providing efficient lookup times. This process eliminates any null values that could exist beyond the last vertex in the array due to the fixed size of the vertices array.</w:t>
+      <w:r>
+        <w:t xml:space="preserve"> into a list. Subsequently, this list is transformed into a </w:t>
+      </w:r>
+      <w:r>
+        <w:t>LinkedHashSet</w:t>
+      </w:r>
+      <w:r>
+        <w:t>, ensuring unique elements</w:t>
+      </w:r>
+      <w:r>
+        <w:t xml:space="preserve">, </w:t>
+      </w:r>
+      <w:r>
+        <w:t>providing efficient lookup times</w:t>
+      </w:r>
+      <w:r>
+        <w:t>, and maintaining order</w:t>
+      </w:r>
+      <w:r>
+        <w:t>. This process eliminates any null values that could exist beyond the last vertex in the array due to the fixed size of the vertices array.</w:t>
       </w:r>
     </w:p>
     <w:p>
@@ -2426,7 +1841,16 @@
         <w:t>Complexity Analysis</w:t>
       </w:r>
       <w:r>
-        <w:t>: The overall time complexity is O(n), correlating with the number of vertices (n). This complexity arises from iterating over the array to create the list and then constructing a HashSet from this list. The direct array-to-list conversion is linear with respect to the number of vertices, and so is the list-to-set conversion, as it requires iterating over the list to add elements to the set.</w:t>
+        <w:t xml:space="preserve">: The overall time complexity is O(n), correlating with the number of vertices (n). This complexity arises from iterating over the array to create the list and then constructing a </w:t>
+      </w:r>
+      <w:r>
+        <w:t>LinkedHashSet</w:t>
+      </w:r>
+      <w:r>
+        <w:t xml:space="preserve"> </w:t>
+      </w:r>
+      <w:r>
+        <w:t>from this list. The direct array-to-list conversion is linear with respect to the number of vertices, and so is the list-to-set conversion, as it requires iterating over the list to add elements to the set.</w:t>
       </w:r>
     </w:p>
     <w:p>
@@ -2438,32 +1862,7 @@
           <w:b/>
           <w:bCs/>
         </w:rPr>
-        <w:t xml:space="preserve">public Set&lt;Edge&lt;F&gt;&gt; </w:t>
-      </w:r>
-      <w:proofErr w:type="spellStart"/>
-      <w:proofErr w:type="gramStart"/>
-      <w:r>
-        <w:rPr>
-          <w:b/>
-          <w:bCs/>
-        </w:rPr>
-        <w:t>edgeSet</w:t>
-      </w:r>
-      <w:proofErr w:type="spellEnd"/>
-      <w:r>
-        <w:rPr>
-          <w:b/>
-          <w:bCs/>
-        </w:rPr>
-        <w:t>(</w:t>
-      </w:r>
-      <w:proofErr w:type="gramEnd"/>
-      <w:r>
-        <w:rPr>
-          <w:b/>
-          <w:bCs/>
-        </w:rPr>
-        <w:t xml:space="preserve">) </w:t>
+        <w:t xml:space="preserve">public Set&lt;Edge&lt;F&gt;&gt; edgeSet() </w:t>
       </w:r>
     </w:p>
     <w:p>
@@ -2511,35 +1910,16 @@
       <w:r>
         <w:t xml:space="preserve">: Similar to </w:t>
       </w:r>
-      <w:proofErr w:type="spellStart"/>
-      <w:proofErr w:type="gramStart"/>
-      <w:r>
-        <w:rPr>
-          <w:b/>
-          <w:bCs/>
-        </w:rPr>
-        <w:t>vertexSet</w:t>
-      </w:r>
-      <w:proofErr w:type="spellEnd"/>
-      <w:r>
-        <w:rPr>
-          <w:b/>
-          <w:bCs/>
-        </w:rPr>
-        <w:t>(</w:t>
-      </w:r>
-      <w:proofErr w:type="gramEnd"/>
-      <w:r>
-        <w:rPr>
-          <w:b/>
-          <w:bCs/>
-        </w:rPr>
-        <w:t>)</w:t>
+      <w:r>
+        <w:rPr>
+          <w:b/>
+          <w:bCs/>
+        </w:rPr>
+        <w:t>vertexSet()</w:t>
       </w:r>
       <w:r>
         <w:t xml:space="preserve">, this method converts the segment of the edge array up to </w:t>
       </w:r>
-      <w:proofErr w:type="spellStart"/>
       <w:r>
         <w:rPr>
           <w:b/>
@@ -2547,9 +1927,26 @@
         </w:rPr>
         <w:t>numEdges</w:t>
       </w:r>
-      <w:proofErr w:type="spellEnd"/>
-      <w:r>
-        <w:t xml:space="preserve"> into a list, which is then converted into a HashSet. This ensures all edges in the returned set are unique and allows for efficient access. The conversion process effectively ignores any null entries beyond the last edge in the array, maintaining the integrity of the edge set.</w:t>
+      <w:r>
+        <w:t xml:space="preserve"> into a list, which is then converted into a </w:t>
+      </w:r>
+      <w:r>
+        <w:t>Linked</w:t>
+      </w:r>
+      <w:r>
+        <w:t>HashSet. This ensures all edges in the returned set are unique and allows for efficient access</w:t>
+      </w:r>
+      <w:r>
+        <w:t xml:space="preserve"> </w:t>
+      </w:r>
+      <w:r>
+        <w:t xml:space="preserve">and </w:t>
+      </w:r>
+      <w:r>
+        <w:t>order maintenance</w:t>
+      </w:r>
+      <w:r>
+        <w:t>. The conversion process effectively ignores any null entries beyond the last edge in the array, maintaining the integrity of the edge set.</w:t>
       </w:r>
     </w:p>
     <w:p>
@@ -2617,37 +2014,11 @@
           <w:b/>
           <w:bCs/>
         </w:rPr>
-        <w:t xml:space="preserve">private int </w:t>
-      </w:r>
-      <w:proofErr w:type="spellStart"/>
-      <w:proofErr w:type="gramStart"/>
-      <w:r>
-        <w:rPr>
-          <w:b/>
-          <w:bCs/>
-        </w:rPr>
-        <w:t>findVertexIndex</w:t>
-      </w:r>
-      <w:proofErr w:type="spellEnd"/>
-      <w:r>
-        <w:rPr>
-          <w:b/>
-          <w:bCs/>
-        </w:rPr>
-        <w:t>(</w:t>
-      </w:r>
-      <w:proofErr w:type="gramEnd"/>
-      <w:r>
-        <w:rPr>
-          <w:b/>
-          <w:bCs/>
-        </w:rPr>
-        <w:t xml:space="preserve">Vertex&lt;F&gt; v): </w:t>
+        <w:t xml:space="preserve">private int findVertexIndex(Vertex&lt;F&gt; v): </w:t>
       </w:r>
       <w:r>
         <w:t xml:space="preserve">This method is essentially just a direct call to </w:t>
       </w:r>
-      <w:proofErr w:type="spellStart"/>
       <w:r>
         <w:rPr>
           <w:b/>
@@ -2667,15 +2038,7 @@
           <w:b/>
           <w:bCs/>
         </w:rPr>
-        <w:t>.binarySearch</w:t>
-      </w:r>
-      <w:proofErr w:type="spellEnd"/>
-      <w:r>
-        <w:rPr>
-          <w:b/>
-          <w:bCs/>
-        </w:rPr>
-        <w:t>()</w:t>
+        <w:t>.binarySearch()</w:t>
       </w:r>
       <w:r>
         <w:t xml:space="preserve">, </w:t>
@@ -2693,7 +2056,6 @@
       <w:r>
         <w:t xml:space="preserve"> to </w:t>
       </w:r>
-      <w:proofErr w:type="spellStart"/>
       <w:r>
         <w:rPr>
           <w:b/>
@@ -2701,7 +2063,6 @@
         </w:rPr>
         <w:t>numVertices</w:t>
       </w:r>
-      <w:proofErr w:type="spellEnd"/>
       <w:r>
         <w:t>).</w:t>
       </w:r>
@@ -2742,15 +2103,7 @@
         <w:t xml:space="preserve">: </w:t>
       </w:r>
       <w:r>
-        <w:t xml:space="preserve">Maintains a time complexity of </w:t>
-      </w:r>
-      <w:proofErr w:type="gramStart"/>
-      <w:r>
-        <w:t>O(</w:t>
-      </w:r>
-      <w:proofErr w:type="gramEnd"/>
-      <w:r>
-        <w:t>log n), where n denotes the total number of vertices. This efficiency is attributable to the binary search's methodical halving of the search interval, minimizing the required comparisons to either find a vertex or deduce where it should be inserted.</w:t>
+        <w:t>Maintains a time complexity of O(log n), where n denotes the total number of vertices. This efficiency is attributable to the binary search's methodical halving of the search interval, minimizing the required comparisons to either find a vertex or deduce where it should be inserted.</w:t>
       </w:r>
     </w:p>
     <w:p>
@@ -2771,32 +2124,7 @@
           <w:bCs/>
         </w:rPr>
         <w:lastRenderedPageBreak/>
-        <w:t xml:space="preserve">private int </w:t>
-      </w:r>
-      <w:proofErr w:type="spellStart"/>
-      <w:proofErr w:type="gramStart"/>
-      <w:r>
-        <w:rPr>
-          <w:b/>
-          <w:bCs/>
-        </w:rPr>
-        <w:t>findEdgeIndex</w:t>
-      </w:r>
-      <w:proofErr w:type="spellEnd"/>
-      <w:r>
-        <w:rPr>
-          <w:b/>
-          <w:bCs/>
-        </w:rPr>
-        <w:t>(</w:t>
-      </w:r>
-      <w:proofErr w:type="gramEnd"/>
-      <w:r>
-        <w:rPr>
-          <w:b/>
-          <w:bCs/>
-        </w:rPr>
-        <w:t>Edge&lt;F&gt; e)</w:t>
+        <w:t>private int findEdgeIndex(Edge&lt;F&gt; e)</w:t>
       </w:r>
       <w:r>
         <w:t>:</w:t>
@@ -2807,21 +2135,12 @@
       <w:r>
         <w:t xml:space="preserve">Like its vertex equivalent, this method is a direct call to </w:t>
       </w:r>
-      <w:proofErr w:type="spellStart"/>
-      <w:r>
-        <w:rPr>
-          <w:b/>
-          <w:bCs/>
-        </w:rPr>
-        <w:t>Arrays.binarySearch</w:t>
-      </w:r>
-      <w:proofErr w:type="spellEnd"/>
-      <w:r>
-        <w:rPr>
-          <w:b/>
-          <w:bCs/>
-        </w:rPr>
-        <w:t>()</w:t>
+      <w:r>
+        <w:rPr>
+          <w:b/>
+          <w:bCs/>
+        </w:rPr>
+        <w:t>Arrays.binarySearch()</w:t>
       </w:r>
       <w:r>
         <w:t>. It s</w:t>
@@ -2878,15 +2197,7 @@
         <w:t xml:space="preserve">: </w:t>
       </w:r>
       <w:r>
-        <w:t xml:space="preserve">The operation's time complexity is </w:t>
-      </w:r>
-      <w:proofErr w:type="gramStart"/>
-      <w:r>
-        <w:t>O(</w:t>
-      </w:r>
-      <w:proofErr w:type="gramEnd"/>
-      <w:r>
-        <w:t xml:space="preserve">log m), with m representing the current count of edges. This </w:t>
+        <w:t xml:space="preserve">The operation's time complexity is O(log m), with m representing the current count of edges. This </w:t>
       </w:r>
       <w:r>
         <w:t>reflects</w:t>
@@ -2912,55 +2223,7 @@
           <w:b/>
           <w:bCs/>
         </w:rPr>
-        <w:t xml:space="preserve">private &lt;T&gt; void </w:t>
-      </w:r>
-      <w:proofErr w:type="spellStart"/>
-      <w:r>
-        <w:rPr>
-          <w:b/>
-          <w:bCs/>
-        </w:rPr>
-        <w:t>insertElementInSortedOrder</w:t>
-      </w:r>
-      <w:proofErr w:type="spellEnd"/>
-      <w:r>
-        <w:rPr>
-          <w:b/>
-          <w:bCs/>
-        </w:rPr>
-        <w:t>(</w:t>
-      </w:r>
-      <w:proofErr w:type="gramStart"/>
-      <w:r>
-        <w:rPr>
-          <w:b/>
-          <w:bCs/>
-        </w:rPr>
-        <w:t>T[</w:t>
-      </w:r>
-      <w:proofErr w:type="gramEnd"/>
-      <w:r>
-        <w:rPr>
-          <w:b/>
-          <w:bCs/>
-        </w:rPr>
-        <w:t xml:space="preserve">] array, T element, int count, int </w:t>
-      </w:r>
-      <w:proofErr w:type="spellStart"/>
-      <w:r>
-        <w:rPr>
-          <w:b/>
-          <w:bCs/>
-        </w:rPr>
-        <w:t>insertionPoint</w:t>
-      </w:r>
-      <w:proofErr w:type="spellEnd"/>
-      <w:r>
-        <w:rPr>
-          <w:b/>
-          <w:bCs/>
-        </w:rPr>
-        <w:t>)</w:t>
+        <w:t>private &lt;T&gt; void insertElementInSortedOrder(T[] array, T element, int count, int insertionPoint)</w:t>
       </w:r>
       <w:r>
         <w:t xml:space="preserve">: </w:t>
@@ -3038,7 +2301,6 @@
       <w:r>
         <w:t xml:space="preserve"> </w:t>
       </w:r>
-      <w:proofErr w:type="spellStart"/>
       <w:r>
         <w:rPr>
           <w:b/>
@@ -3046,7 +2308,6 @@
         </w:rPr>
         <w:t>ArrayGraph</w:t>
       </w:r>
-      <w:proofErr w:type="spellEnd"/>
       <w:r>
         <w:t xml:space="preserve"> class </w:t>
       </w:r>

</xml_diff>